<commit_message>
Aggiunta tabella accessi + modifiche SDD
</commit_message>
<xml_diff>
--- a/Documentazione/GameSquare_SDD_v0.1.docx
+++ b/Documentazione/GameSquare_SDD_v0.1.docx
@@ -75,7 +75,6 @@
           <w:lang w:val="en-US"/>
         </w:rPr>
       </w:pPr>
-      <w:proofErr w:type="spellStart"/>
       <w:r>
         <w:rPr>
           <w:color w:val="2E5395"/>
@@ -85,7 +84,6 @@
         </w:rPr>
         <w:t>GameSquare</w:t>
       </w:r>
-      <w:proofErr w:type="spellEnd"/>
     </w:p>
     <w:p>
       <w:pPr>
@@ -2172,45 +2170,24 @@
           <w:color w:val="000000" w:themeColor="text1"/>
         </w:rPr>
       </w:pPr>
-      <w:proofErr w:type="spellStart"/>
       <w:r>
         <w:rPr>
           <w:color w:val="000000" w:themeColor="text1"/>
         </w:rPr>
-        <w:t>GameSquare</w:t>
-      </w:r>
-      <w:proofErr w:type="spellEnd"/>
+        <w:t>GameSquare nasce come strumento di supporto all’utenza del medium videoludico. Questa ormai enorme comunità è molto presente su Internet ma non dispone di una piattaforma specializzata e centralizzata dove riunirsi per scambiare opinioni, chiedere consiglio o semplicemente tener traccia de</w:t>
+      </w:r>
       <w:r>
         <w:rPr>
           <w:color w:val="000000" w:themeColor="text1"/>
         </w:rPr>
-        <w:t xml:space="preserve"> nasce come strumento di supporto all’utenza del medium videoludico. Questa ormai enorme comunità è molto presente su Internet ma non dispone di una piattaforma specializzata e centralizzata dove riunirsi per scambiare opinioni, chiedere consiglio o semplicemente tener traccia de</w:t>
+        <w:t>i prodotti consumati e di quelli a cui si è interessati.</w:t>
       </w:r>
       <w:r>
         <w:rPr>
           <w:color w:val="000000" w:themeColor="text1"/>
         </w:rPr>
-        <w:t>i prodotti consumati e di quelli a cui si è interessati.</w:t>
-      </w:r>
-      <w:r>
-        <w:rPr>
-          <w:color w:val="000000" w:themeColor="text1"/>
-        </w:rPr>
         <w:br/>
-      </w:r>
-      <w:proofErr w:type="spellStart"/>
-      <w:r>
-        <w:rPr>
-          <w:color w:val="000000" w:themeColor="text1"/>
-        </w:rPr>
-        <w:t>GameSquare</w:t>
-      </w:r>
-      <w:proofErr w:type="spellEnd"/>
-      <w:r>
-        <w:rPr>
-          <w:color w:val="000000" w:themeColor="text1"/>
-        </w:rPr>
-        <w:t xml:space="preserve"> può essere usato da chiunque senza bisogno di registrazione, ma l’utilizzo delle sue piene funzionalità è rivolto alle seguenti categorie:</w:t>
+        <w:t>GameSquare può essere usato da chiunque senza bisogno di registrazione, ma l’utilizzo delle sue piene funzionalità è rivolto alle seguenti categorie:</w:t>
       </w:r>
       <w:r>
         <w:rPr>
@@ -2463,15 +2440,7 @@
         <w:t xml:space="preserve">Sviluppo: </w:t>
       </w:r>
       <w:r>
-        <w:t xml:space="preserve">È stimato un costo complessivo di sviluppo di circa 150 ore (50 ore per ogni Project </w:t>
-      </w:r>
-      <w:proofErr w:type="spellStart"/>
-      <w:r>
-        <w:t>Member</w:t>
-      </w:r>
-      <w:proofErr w:type="spellEnd"/>
-      <w:r>
-        <w:t>)</w:t>
+        <w:t>È stimato un costo complessivo di sviluppo di circa 150 ore (50 ore per ogni Project Member)</w:t>
       </w:r>
     </w:p>
     <w:p>
@@ -2590,15 +2559,7 @@
         <w:t xml:space="preserve">Adattabilità: </w:t>
       </w:r>
       <w:r>
-        <w:t xml:space="preserve">Nel caso se ne presentasse la necessità, il sistema potrà essere adattato per accomodare diversi tipi di medium ludici, come giochi da tavolo, visual </w:t>
-      </w:r>
-      <w:proofErr w:type="spellStart"/>
-      <w:r>
-        <w:t>novels</w:t>
-      </w:r>
-      <w:proofErr w:type="spellEnd"/>
-      <w:r>
-        <w:t>, etc.</w:t>
+        <w:t>Nel caso se ne presentasse la necessità, il sistema potrà essere adattato per accomodare diversi tipi di medium ludici, come giochi da tavolo, visual novels, etc.</w:t>
       </w:r>
     </w:p>
     <w:p>
@@ -2697,18 +2658,9 @@
           <w:bCs/>
           <w:color w:val="000000" w:themeColor="text1"/>
         </w:rPr>
-        <w:t>Design Trade-</w:t>
-      </w:r>
-      <w:proofErr w:type="spellStart"/>
-      <w:r>
-        <w:rPr>
-          <w:bCs/>
-          <w:color w:val="000000" w:themeColor="text1"/>
-        </w:rPr>
-        <w:t>offs</w:t>
+        <w:t>Design Trade-offs</w:t>
       </w:r>
       <w:bookmarkEnd w:id="10"/>
-      <w:proofErr w:type="spellEnd"/>
     </w:p>
     <w:p/>
     <w:p>
@@ -2864,15 +2816,7 @@
     <w:p>
       <w:r>
         <w:tab/>
-        <w:t>Introduzione, presentazione degli obiettivi di sistema, design goals e trade-</w:t>
-      </w:r>
-      <w:proofErr w:type="spellStart"/>
-      <w:r>
-        <w:t>offs</w:t>
-      </w:r>
-      <w:proofErr w:type="spellEnd"/>
-      <w:r>
-        <w:t>.</w:t>
+        <w:t>Introduzione, presentazione degli obiettivi di sistema, design goals e trade-offs.</w:t>
       </w:r>
     </w:p>
     <w:p>
@@ -2971,14 +2915,9 @@
     </w:p>
     <w:p/>
     <w:p>
-      <w:proofErr w:type="spellStart"/>
       <w:r>
         <w:lastRenderedPageBreak/>
-        <w:t>GameSquare</w:t>
-      </w:r>
-      <w:proofErr w:type="spellEnd"/>
-      <w:r>
-        <w:t xml:space="preserve"> punta a centralizzare alcune funzioni già presenti su altri siti</w:t>
+        <w:t>GameSquare punta a centralizzare alcune funzioni già presenti su altri siti</w:t>
       </w:r>
       <w:r>
         <w:t xml:space="preserve"> come forum</w:t>
@@ -3058,15 +2997,7 @@
         <w:ind w:left="705"/>
       </w:pPr>
       <w:r>
-        <w:t>Verrà utilizzato il pattern MVC (Model-</w:t>
-      </w:r>
-      <w:proofErr w:type="spellStart"/>
-      <w:r>
-        <w:t>View</w:t>
-      </w:r>
-      <w:proofErr w:type="spellEnd"/>
-      <w:r>
-        <w:t>-Controller) al fine di ridurre l’accoppiamento fra presentazione dei dati e logica di business.</w:t>
+        <w:t>Verrà utilizzato il pattern MVC (Model-View-Controller) al fine di ridurre l’accoppiamento fra presentazione dei dati e logica di business.</w:t>
       </w:r>
     </w:p>
     <w:p>
@@ -3104,15 +3035,7 @@
         <w:t>Il Sistema, dopo la sua decomposizione, è previsto d</w:t>
       </w:r>
       <w:r>
-        <w:t xml:space="preserve">i tre </w:t>
-      </w:r>
-      <w:proofErr w:type="spellStart"/>
-      <w:r>
-        <w:t>layer</w:t>
-      </w:r>
-      <w:proofErr w:type="spellEnd"/>
-      <w:r>
-        <w:t xml:space="preserve"> che </w:t>
+        <w:t xml:space="preserve">i tre layer che </w:t>
       </w:r>
       <w:r>
         <w:t>lo compongono</w:t>
@@ -3244,21 +3167,7 @@
         <w:rPr>
           <w:b/>
         </w:rPr>
-        <w:t xml:space="preserve"> </w:t>
-      </w:r>
-      <w:proofErr w:type="spellStart"/>
-      <w:r>
-        <w:rPr>
-          <w:b/>
-        </w:rPr>
-        <w:t>layer</w:t>
-      </w:r>
-      <w:proofErr w:type="spellEnd"/>
-      <w:r>
-        <w:rPr>
-          <w:b/>
-        </w:rPr>
-        <w:t xml:space="preserve">: </w:t>
+        <w:t xml:space="preserve"> layer: </w:t>
       </w:r>
       <w:r>
         <w:rPr>
@@ -3433,15 +3342,7 @@
     <w:p/>
     <w:p>
       <w:r>
-        <w:t xml:space="preserve">Il </w:t>
-      </w:r>
-      <w:proofErr w:type="spellStart"/>
-      <w:r>
-        <w:t>layer</w:t>
-      </w:r>
-      <w:proofErr w:type="spellEnd"/>
-      <w:r>
-        <w:t xml:space="preserve"> di Presentation </w:t>
+        <w:t xml:space="preserve">Il layer di Presentation </w:t>
       </w:r>
       <w:r>
         <w:t xml:space="preserve">è composto da un unico sottosistema che </w:t>
@@ -3453,26 +3354,13 @@
     <w:p/>
     <w:p>
       <w:r>
-        <w:t xml:space="preserve">Il </w:t>
-      </w:r>
-      <w:proofErr w:type="spellStart"/>
-      <w:r>
-        <w:t>layer</w:t>
-      </w:r>
-      <w:proofErr w:type="spellEnd"/>
-      <w:r>
-        <w:t xml:space="preserve"> d</w:t>
+        <w:t>Il layer d</w:t>
       </w:r>
       <w:r>
         <w:t xml:space="preserve">i Business </w:t>
       </w:r>
-      <w:proofErr w:type="spellStart"/>
-      <w:r>
-        <w:t>layer</w:t>
-      </w:r>
-      <w:proofErr w:type="spellEnd"/>
-      <w:r>
-        <w:t xml:space="preserve"> è così composto:</w:t>
+      <w:r>
+        <w:t>è così composto:</w:t>
       </w:r>
     </w:p>
     <w:p/>
@@ -3562,13 +3450,8 @@
           <w:numId w:val="32"/>
         </w:numPr>
       </w:pPr>
-      <w:proofErr w:type="spellStart"/>
-      <w:r>
-        <w:t>Thread</w:t>
-      </w:r>
-      <w:proofErr w:type="spellEnd"/>
-      <w:r>
-        <w:t xml:space="preserve"> Manager si occupa dell’aspetto social del sistema, gestendo discussioni relative ai giochi, commenti e like.</w:t>
+      <w:r>
+        <w:t>Thread Manager si occupa dell’aspetto social del sistema, gestendo discussioni relative ai giochi, commenti e like.</w:t>
       </w:r>
     </w:p>
     <w:p>
@@ -3579,35 +3462,14 @@
           <w:numId w:val="32"/>
         </w:numPr>
       </w:pPr>
-      <w:proofErr w:type="spellStart"/>
-      <w:r>
-        <w:t>Request</w:t>
-      </w:r>
-      <w:proofErr w:type="spellEnd"/>
-      <w:r>
-        <w:t xml:space="preserve"> Manager gestisce tutte le richieste fatte da un utente che arrivano all’admin, che sia di aggiunta di un gioco, di un </w:t>
-      </w:r>
-      <w:proofErr w:type="spellStart"/>
-      <w:r>
-        <w:t>thread</w:t>
-      </w:r>
-      <w:proofErr w:type="spellEnd"/>
-      <w:r>
-        <w:t xml:space="preserve"> o di una segnalazione.</w:t>
+      <w:r>
+        <w:t>Request Manager gestisce tutte le richieste fatte da un utente che arrivano all’admin, che sia di aggiunta di un gioco, di un thread o di una segnalazione.</w:t>
       </w:r>
     </w:p>
     <w:p/>
     <w:p>
       <w:r>
-        <w:t xml:space="preserve">Infine, il </w:t>
-      </w:r>
-      <w:proofErr w:type="spellStart"/>
-      <w:r>
-        <w:t>layer</w:t>
-      </w:r>
-      <w:proofErr w:type="spellEnd"/>
-      <w:r>
-        <w:t xml:space="preserve"> del Data</w:t>
+        <w:t>Infine, il layer del Data</w:t>
       </w:r>
       <w:r>
         <w:t xml:space="preserve"> Storage</w:t>
@@ -3635,16 +3497,7 @@
       </w:pPr>
       <w:r>
         <w:lastRenderedPageBreak/>
-        <w:t>3.</w:t>
-      </w:r>
-      <w:r>
-        <w:t>3</w:t>
-      </w:r>
-      <w:r>
-        <w:t xml:space="preserve"> </w:t>
-      </w:r>
-      <w:r>
-        <w:t>Mapping hardware</w:t>
+        <w:t>3.3 Mapping hardware</w:t>
       </w:r>
       <w:r>
         <w:t>/software</w:t>
@@ -3708,6 +3561,74 @@
     <w:p>
       <w:pPr>
         <w:pStyle w:val="Titolo3"/>
+        <w:rPr>
+          <w:b w:val="0"/>
+          <w:bCs/>
+        </w:rPr>
+      </w:pPr>
+      <w:r>
+        <w:rPr>
+          <w:b w:val="0"/>
+          <w:bCs/>
+        </w:rPr>
+        <w:t>[da</w:t>
+      </w:r>
+      <w:r>
+        <w:rPr>
+          <w:b w:val="0"/>
+          <w:bCs/>
+        </w:rPr>
+        <w:t xml:space="preserve"> completare]</w:t>
+      </w:r>
+    </w:p>
+    <w:p>
+      <w:pPr>
+        <w:rPr>
+          <w:b/>
+          <w:bCs/>
+        </w:rPr>
+      </w:pPr>
+    </w:p>
+    <w:p>
+      <w:pPr>
+        <w:pStyle w:val="Titolo2"/>
+      </w:pPr>
+      <w:r>
+        <w:t>3.</w:t>
+      </w:r>
+      <w:r>
+        <w:t>4 Gestione dei dati persistenti</w:t>
+      </w:r>
+    </w:p>
+    <w:p>
+      <w:r>
+        <w:t xml:space="preserve">Poiché il sistema </w:t>
+      </w:r>
+      <w:r>
+        <w:t>necessita di un ampio spazio di memorizzazione, è stato scelto</w:t>
+      </w:r>
+      <w:r>
+        <w:t xml:space="preserve"> l’utilizzo di un</w:t>
+      </w:r>
+      <w:r>
+        <w:t xml:space="preserve"> database relazionale per la gestione</w:t>
+      </w:r>
+      <w:r>
+        <w:t xml:space="preserve"> dei dati persistenti, anche per garantire</w:t>
+      </w:r>
+      <w:r>
+        <w:t xml:space="preserve"> l’accesso concorrente ai dati da parte di diversi utenti. Per gestire il database</w:t>
+      </w:r>
+      <w:r>
+        <w:t xml:space="preserve"> si utilizza il DBMS MySQL.</w:t>
+      </w:r>
+    </w:p>
+    <w:p>
+      <w:pPr>
+        <w:rPr>
+          <w:b/>
+          <w:bCs/>
+        </w:rPr>
       </w:pPr>
     </w:p>
     <w:sectPr>
@@ -9921,6 +9842,12 @@
 </file>
 
 <file path=customXml/item1.xml><?xml version="1.0" encoding="utf-8"?>
+<p:properties xmlns:p="http://schemas.microsoft.com/office/2006/metadata/properties" xmlns:xsi="http://www.w3.org/2001/XMLSchema-instance" xmlns:pc="http://schemas.microsoft.com/office/infopath/2007/PartnerControls">
+  <documentManagement/>
+</p:properties>
+</file>
+
+<file path=customXml/item2.xml><?xml version="1.0" encoding="utf-8"?>
 <?mso-contentType ?>
 <FormTemplates xmlns="http://schemas.microsoft.com/sharepoint/v3/contenttype/forms">
   <Display>DocumentLibraryForm</Display>
@@ -9929,13 +9856,11 @@
 </FormTemplates>
 </file>
 
-<file path=customXml/item2.xml><?xml version="1.0" encoding="utf-8"?>
-<p:properties xmlns:p="http://schemas.microsoft.com/office/2006/metadata/properties" xmlns:xsi="http://www.w3.org/2001/XMLSchema-instance" xmlns:pc="http://schemas.microsoft.com/office/infopath/2007/PartnerControls">
-  <documentManagement/>
-</p:properties>
+<file path=customXml/item3.xml><?xml version="1.0" encoding="utf-8"?>
+<b:Sources xmlns:b="http://schemas.openxmlformats.org/officeDocument/2006/bibliography" xmlns="http://schemas.openxmlformats.org/officeDocument/2006/bibliography" SelectedStyle="\APASixthEditionOfficeOnline.xsl" StyleName="APA" Version="6"/>
 </file>
 
-<file path=customXml/item3.xml><?xml version="1.0" encoding="utf-8"?>
+<file path=customXml/item4.xml><?xml version="1.0" encoding="utf-8"?>
 <ct:contentTypeSchema xmlns:ct="http://schemas.microsoft.com/office/2006/metadata/contentType" xmlns:ma="http://schemas.microsoft.com/office/2006/metadata/properties/metaAttributes" ct:_="" ma:_="" ma:contentTypeName="Documento" ma:contentTypeID="0x0101004CEF66F51723484D8946F8ED7281885E" ma:contentTypeVersion="2" ma:contentTypeDescription="Creare un nuovo documento." ma:contentTypeScope="" ma:versionID="c268be4d416e0196c5ba5f7067ba635b">
   <xsd:schema xmlns:xsd="http://www.w3.org/2001/XMLSchema" xmlns:xs="http://www.w3.org/2001/XMLSchema" xmlns:p="http://schemas.microsoft.com/office/2006/metadata/properties" xmlns:ns3="6cd754ad-29e9-444e-9caf-cbb15131a43e" targetNamespace="http://schemas.microsoft.com/office/2006/metadata/properties" ma:root="true" ma:fieldsID="5387f91e58102c6165d8e9d8eedb46b8" ns3:_="">
     <xsd:import namespace="6cd754ad-29e9-444e-9caf-cbb15131a43e"/>
@@ -10067,19 +9992,7 @@
 </ct:contentTypeSchema>
 </file>
 
-<file path=customXml/item4.xml><?xml version="1.0" encoding="utf-8"?>
-<b:Sources xmlns:b="http://schemas.openxmlformats.org/officeDocument/2006/bibliography" xmlns="http://schemas.openxmlformats.org/officeDocument/2006/bibliography" SelectedStyle="\APASixthEditionOfficeOnline.xsl" StyleName="APA" Version="6"/>
-</file>
-
 <file path=customXml/itemProps1.xml><?xml version="1.0" encoding="utf-8"?>
-<ds:datastoreItem xmlns:ds="http://schemas.openxmlformats.org/officeDocument/2006/customXml" ds:itemID="{C127AD63-8245-493E-A3BB-DDCEA0574EC0}">
-  <ds:schemaRefs>
-    <ds:schemaRef ds:uri="http://schemas.microsoft.com/sharepoint/v3/contenttype/forms"/>
-  </ds:schemaRefs>
-</ds:datastoreItem>
-</file>
-
-<file path=customXml/itemProps2.xml><?xml version="1.0" encoding="utf-8"?>
 <ds:datastoreItem xmlns:ds="http://schemas.openxmlformats.org/officeDocument/2006/customXml" ds:itemID="{AC801BF9-EC76-49F5-B720-8DBB22FDBD22}">
   <ds:schemaRefs>
     <ds:schemaRef ds:uri="http://schemas.microsoft.com/office/2006/metadata/properties"/>
@@ -10088,7 +10001,23 @@
 </ds:datastoreItem>
 </file>
 
+<file path=customXml/itemProps2.xml><?xml version="1.0" encoding="utf-8"?>
+<ds:datastoreItem xmlns:ds="http://schemas.openxmlformats.org/officeDocument/2006/customXml" ds:itemID="{C127AD63-8245-493E-A3BB-DDCEA0574EC0}">
+  <ds:schemaRefs>
+    <ds:schemaRef ds:uri="http://schemas.microsoft.com/sharepoint/v3/contenttype/forms"/>
+  </ds:schemaRefs>
+</ds:datastoreItem>
+</file>
+
 <file path=customXml/itemProps3.xml><?xml version="1.0" encoding="utf-8"?>
+<ds:datastoreItem xmlns:ds="http://schemas.openxmlformats.org/officeDocument/2006/customXml" ds:itemID="{4BE7AEF5-A76D-4B84-B936-0DFE1CD066FD}">
+  <ds:schemaRefs>
+    <ds:schemaRef ds:uri="http://schemas.openxmlformats.org/officeDocument/2006/bibliography"/>
+  </ds:schemaRefs>
+</ds:datastoreItem>
+</file>
+
+<file path=customXml/itemProps4.xml><?xml version="1.0" encoding="utf-8"?>
 <ds:datastoreItem xmlns:ds="http://schemas.openxmlformats.org/officeDocument/2006/customXml" ds:itemID="{F8F1568E-F148-4DF2-9C48-C09E920C1BCC}">
   <ds:schemaRefs>
     <ds:schemaRef ds:uri="http://schemas.microsoft.com/office/2006/metadata/contentType"/>
@@ -10104,12 +10033,4 @@
     <ds:schemaRef ds:uri="http://schemas.microsoft.com/internal/obd"/>
   </ds:schemaRefs>
 </ds:datastoreItem>
-</file>
-
-<file path=customXml/itemProps4.xml><?xml version="1.0" encoding="utf-8"?>
-<ds:datastoreItem xmlns:ds="http://schemas.openxmlformats.org/officeDocument/2006/customXml" ds:itemID="{4BE7AEF5-A76D-4B84-B936-0DFE1CD066FD}">
-  <ds:schemaRefs>
-    <ds:schemaRef ds:uri="http://schemas.openxmlformats.org/officeDocument/2006/bibliography"/>
-  </ds:schemaRefs>
-</ds:datastoreItem>
 </file>
</xml_diff>

<commit_message>
Update SDD e tabella accessi
Aggiornato SDD e tabella degli accessi. Aggiunte alcune boundary conditions
</commit_message>
<xml_diff>
--- a/Documentazione/GameSquare_SDD_v0.1.docx
+++ b/Documentazione/GameSquare_SDD_v0.1.docx
@@ -75,6 +75,7 @@
           <w:lang w:val="en-US"/>
         </w:rPr>
       </w:pPr>
+      <w:proofErr w:type="spellStart"/>
       <w:r>
         <w:rPr>
           <w:color w:val="2E5395"/>
@@ -84,6 +85,7 @@
         </w:rPr>
         <w:t>GameSquare</w:t>
       </w:r>
+      <w:proofErr w:type="spellEnd"/>
     </w:p>
     <w:p>
       <w:pPr>
@@ -356,7 +358,7 @@
           <w:r>
             <w:fldChar w:fldCharType="separate"/>
           </w:r>
-          <w:hyperlink w:anchor="_Toc63593596" w:history="1">
+          <w:hyperlink w:anchor="_Toc66265951" w:history="1">
             <w:r>
               <w:rPr>
                 <w:rStyle w:val="Collegamentoipertestuale"/>
@@ -383,7 +385,7 @@
                 <w:noProof/>
                 <w:webHidden/>
               </w:rPr>
-              <w:instrText xml:space="preserve"> PAGEREF _Toc63593596 \h </w:instrText>
+              <w:instrText xml:space="preserve"> PAGEREF _Toc66265951 \h </w:instrText>
             </w:r>
             <w:r>
               <w:rPr>
@@ -427,7 +429,7 @@
               <w:lang w:eastAsia="it-IT"/>
             </w:rPr>
           </w:pPr>
-          <w:hyperlink w:anchor="_Toc63593597" w:history="1">
+          <w:hyperlink w:anchor="_Toc66265952" w:history="1">
             <w:r>
               <w:rPr>
                 <w:rStyle w:val="Collegamentoipertestuale"/>
@@ -471,7 +473,7 @@
                 <w:noProof/>
                 <w:webHidden/>
               </w:rPr>
-              <w:instrText xml:space="preserve"> PAGEREF _Toc63593597 \h </w:instrText>
+              <w:instrText xml:space="preserve"> PAGEREF _Toc66265952 \h </w:instrText>
             </w:r>
             <w:r>
               <w:rPr>
@@ -515,7 +517,7 @@
               <w:lang w:eastAsia="it-IT"/>
             </w:rPr>
           </w:pPr>
-          <w:hyperlink w:anchor="_Toc63593598" w:history="1">
+          <w:hyperlink w:anchor="_Toc66265953" w:history="1">
             <w:r>
               <w:rPr>
                 <w:rStyle w:val="Collegamentoipertestuale"/>
@@ -559,7 +561,7 @@
                 <w:noProof/>
                 <w:webHidden/>
               </w:rPr>
-              <w:instrText xml:space="preserve"> PAGEREF _Toc63593598 \h </w:instrText>
+              <w:instrText xml:space="preserve"> PAGEREF _Toc66265953 \h </w:instrText>
             </w:r>
             <w:r>
               <w:rPr>
@@ -604,7 +606,7 @@
               <w:lang w:eastAsia="it-IT"/>
             </w:rPr>
           </w:pPr>
-          <w:hyperlink w:anchor="_Toc63593599" w:history="1">
+          <w:hyperlink w:anchor="_Toc66265954" w:history="1">
             <w:r>
               <w:rPr>
                 <w:rStyle w:val="Collegamentoipertestuale"/>
@@ -631,7 +633,7 @@
                 <w:noProof/>
                 <w:webHidden/>
               </w:rPr>
-              <w:instrText xml:space="preserve"> PAGEREF _Toc63593599 \h </w:instrText>
+              <w:instrText xml:space="preserve"> PAGEREF _Toc66265954 \h </w:instrText>
             </w:r>
             <w:r>
               <w:rPr>
@@ -676,7 +678,7 @@
               <w:lang w:eastAsia="it-IT"/>
             </w:rPr>
           </w:pPr>
-          <w:hyperlink w:anchor="_Toc63593600" w:history="1">
+          <w:hyperlink w:anchor="_Toc66265955" w:history="1">
             <w:r>
               <w:rPr>
                 <w:rStyle w:val="Collegamentoipertestuale"/>
@@ -703,7 +705,7 @@
                 <w:noProof/>
                 <w:webHidden/>
               </w:rPr>
-              <w:instrText xml:space="preserve"> PAGEREF _Toc63593600 \h </w:instrText>
+              <w:instrText xml:space="preserve"> PAGEREF _Toc66265955 \h </w:instrText>
             </w:r>
             <w:r>
               <w:rPr>
@@ -748,7 +750,7 @@
               <w:lang w:eastAsia="it-IT"/>
             </w:rPr>
           </w:pPr>
-          <w:hyperlink w:anchor="_Toc63593601" w:history="1">
+          <w:hyperlink w:anchor="_Toc66265956" w:history="1">
             <w:r>
               <w:rPr>
                 <w:rStyle w:val="Collegamentoipertestuale"/>
@@ -775,7 +777,7 @@
                 <w:noProof/>
                 <w:webHidden/>
               </w:rPr>
-              <w:instrText xml:space="preserve"> PAGEREF _Toc63593601 \h </w:instrText>
+              <w:instrText xml:space="preserve"> PAGEREF _Toc66265956 \h </w:instrText>
             </w:r>
             <w:r>
               <w:rPr>
@@ -820,7 +822,7 @@
               <w:lang w:eastAsia="it-IT"/>
             </w:rPr>
           </w:pPr>
-          <w:hyperlink w:anchor="_Toc63593602" w:history="1">
+          <w:hyperlink w:anchor="_Toc66265957" w:history="1">
             <w:r>
               <w:rPr>
                 <w:rStyle w:val="Collegamentoipertestuale"/>
@@ -847,7 +849,7 @@
                 <w:noProof/>
                 <w:webHidden/>
               </w:rPr>
-              <w:instrText xml:space="preserve"> PAGEREF _Toc63593602 \h </w:instrText>
+              <w:instrText xml:space="preserve"> PAGEREF _Toc66265957 \h </w:instrText>
             </w:r>
             <w:r>
               <w:rPr>
@@ -867,7 +869,7 @@
                 <w:noProof/>
                 <w:webHidden/>
               </w:rPr>
-              <w:t>3</w:t>
+              <w:t>4</w:t>
             </w:r>
             <w:r>
               <w:rPr>
@@ -892,34 +894,13 @@
               <w:lang w:eastAsia="it-IT"/>
             </w:rPr>
           </w:pPr>
-          <w:hyperlink w:anchor="_Toc63593603" w:history="1">
+          <w:hyperlink w:anchor="_Toc66265958" w:history="1">
             <w:r>
               <w:rPr>
                 <w:rStyle w:val="Collegamentoipertestuale"/>
                 <w:noProof/>
               </w:rPr>
-              <w:t xml:space="preserve">1.2.5 Criteri di </w:t>
-            </w:r>
-            <w:r>
-              <w:rPr>
-                <w:rStyle w:val="Collegamentoipertestuale"/>
-                <w:noProof/>
-              </w:rPr>
-              <w:t>end</w:t>
-            </w:r>
-            <w:r>
-              <w:rPr>
-                <w:rStyle w:val="Collegamentoipertestuale"/>
-                <w:noProof/>
-              </w:rPr>
-              <w:t xml:space="preserve"> user</w:t>
-            </w:r>
-            <w:r>
-              <w:rPr>
-                <w:rStyle w:val="Collegamentoipertestuale"/>
-                <w:noProof/>
-              </w:rPr>
-              <w:t>:</w:t>
+              <w:t>1.2.5 Criteri end user:</w:t>
             </w:r>
             <w:r>
               <w:rPr>
@@ -940,7 +921,7 @@
                 <w:noProof/>
                 <w:webHidden/>
               </w:rPr>
-              <w:instrText xml:space="preserve"> PAGEREF _Toc63593603 \h </w:instrText>
+              <w:instrText xml:space="preserve"> PAGEREF _Toc66265958 \h </w:instrText>
             </w:r>
             <w:r>
               <w:rPr>
@@ -984,7 +965,7 @@
               <w:lang w:eastAsia="it-IT"/>
             </w:rPr>
           </w:pPr>
-          <w:hyperlink w:anchor="_Toc63593604" w:history="1">
+          <w:hyperlink w:anchor="_Toc66265959" w:history="1">
             <w:r>
               <w:rPr>
                 <w:rStyle w:val="Collegamentoipertestuale"/>
@@ -1028,7 +1009,7 @@
                 <w:noProof/>
                 <w:webHidden/>
               </w:rPr>
-              <w:instrText xml:space="preserve"> PAGEREF _Toc63593604 \h </w:instrText>
+              <w:instrText xml:space="preserve"> PAGEREF _Toc66265959 \h </w:instrText>
             </w:r>
             <w:r>
               <w:rPr>
@@ -1074,7 +1055,7 @@
               <w:lang w:eastAsia="it-IT"/>
             </w:rPr>
           </w:pPr>
-          <w:hyperlink w:anchor="_Toc63593605" w:history="1">
+          <w:hyperlink w:anchor="_Toc66265960" w:history="1">
             <w:r>
               <w:rPr>
                 <w:rStyle w:val="Collegamentoipertestuale"/>
@@ -1118,7 +1099,7 @@
                 <w:noProof/>
                 <w:webHidden/>
               </w:rPr>
-              <w:instrText xml:space="preserve"> PAGEREF _Toc63593605 \h </w:instrText>
+              <w:instrText xml:space="preserve"> PAGEREF _Toc66265960 \h </w:instrText>
             </w:r>
             <w:r>
               <w:rPr>
@@ -1162,7 +1143,7 @@
               <w:lang w:eastAsia="it-IT"/>
             </w:rPr>
           </w:pPr>
-          <w:hyperlink w:anchor="_Toc63593606" w:history="1">
+          <w:hyperlink w:anchor="_Toc66265961" w:history="1">
             <w:r>
               <w:rPr>
                 <w:rStyle w:val="Collegamentoipertestuale"/>
@@ -1206,7 +1187,7 @@
                 <w:noProof/>
                 <w:webHidden/>
               </w:rPr>
-              <w:instrText xml:space="preserve"> PAGEREF _Toc63593606 \h </w:instrText>
+              <w:instrText xml:space="preserve"> PAGEREF _Toc66265961 \h </w:instrText>
             </w:r>
             <w:r>
               <w:rPr>
@@ -1250,7 +1231,7 @@
               <w:lang w:eastAsia="it-IT"/>
             </w:rPr>
           </w:pPr>
-          <w:hyperlink w:anchor="_Toc63593607" w:history="1">
+          <w:hyperlink w:anchor="_Toc66265962" w:history="1">
             <w:r>
               <w:rPr>
                 <w:rStyle w:val="Collegamentoipertestuale"/>
@@ -1294,7 +1275,7 @@
                 <w:noProof/>
                 <w:webHidden/>
               </w:rPr>
-              <w:instrText xml:space="preserve"> PAGEREF _Toc63593607 \h </w:instrText>
+              <w:instrText xml:space="preserve"> PAGEREF _Toc66265962 \h </w:instrText>
             </w:r>
             <w:r>
               <w:rPr>
@@ -1338,7 +1319,7 @@
               <w:lang w:eastAsia="it-IT"/>
             </w:rPr>
           </w:pPr>
-          <w:hyperlink w:anchor="_Toc63593608" w:history="1">
+          <w:hyperlink w:anchor="_Toc66265963" w:history="1">
             <w:r>
               <w:rPr>
                 <w:rStyle w:val="Collegamentoipertestuale"/>
@@ -1382,7 +1363,7 @@
                 <w:noProof/>
                 <w:webHidden/>
               </w:rPr>
-              <w:instrText xml:space="preserve"> PAGEREF _Toc63593608 \h </w:instrText>
+              <w:instrText xml:space="preserve"> PAGEREF _Toc66265963 \h </w:instrText>
             </w:r>
             <w:r>
               <w:rPr>
@@ -1427,7 +1408,7 @@
               <w:lang w:eastAsia="it-IT"/>
             </w:rPr>
           </w:pPr>
-          <w:hyperlink w:anchor="_Toc63593609" w:history="1">
+          <w:hyperlink w:anchor="_Toc66265964" w:history="1">
             <w:r>
               <w:rPr>
                 <w:rStyle w:val="Collegamentoipertestuale"/>
@@ -1454,7 +1435,7 @@
                 <w:noProof/>
                 <w:webHidden/>
               </w:rPr>
-              <w:instrText xml:space="preserve"> PAGEREF _Toc63593609 \h </w:instrText>
+              <w:instrText xml:space="preserve"> PAGEREF _Toc66265964 \h </w:instrText>
             </w:r>
             <w:r>
               <w:rPr>
@@ -1499,7 +1480,7 @@
               <w:lang w:eastAsia="it-IT"/>
             </w:rPr>
           </w:pPr>
-          <w:hyperlink w:anchor="_Toc63593610" w:history="1">
+          <w:hyperlink w:anchor="_Toc66265965" w:history="1">
             <w:r>
               <w:rPr>
                 <w:rStyle w:val="Collegamentoipertestuale"/>
@@ -1526,7 +1507,7 @@
                 <w:noProof/>
                 <w:webHidden/>
               </w:rPr>
-              <w:instrText xml:space="preserve"> PAGEREF _Toc63593610 \h </w:instrText>
+              <w:instrText xml:space="preserve"> PAGEREF _Toc66265965 \h </w:instrText>
             </w:r>
             <w:r>
               <w:rPr>
@@ -1571,7 +1552,7 @@
               <w:lang w:eastAsia="it-IT"/>
             </w:rPr>
           </w:pPr>
-          <w:hyperlink w:anchor="_Toc63593611" w:history="1">
+          <w:hyperlink w:anchor="_Toc66265966" w:history="1">
             <w:r>
               <w:rPr>
                 <w:rStyle w:val="Collegamentoipertestuale"/>
@@ -1598,7 +1579,7 @@
                 <w:noProof/>
                 <w:webHidden/>
               </w:rPr>
-              <w:instrText xml:space="preserve"> PAGEREF _Toc63593611 \h </w:instrText>
+              <w:instrText xml:space="preserve"> PAGEREF _Toc66265966 \h </w:instrText>
             </w:r>
             <w:r>
               <w:rPr>
@@ -1643,7 +1624,7 @@
               <w:lang w:eastAsia="it-IT"/>
             </w:rPr>
           </w:pPr>
-          <w:hyperlink w:anchor="_Toc63593612" w:history="1">
+          <w:hyperlink w:anchor="_Toc66265967" w:history="1">
             <w:r>
               <w:rPr>
                 <w:rStyle w:val="Collegamentoipertestuale"/>
@@ -1670,7 +1651,7 @@
                 <w:noProof/>
                 <w:webHidden/>
               </w:rPr>
-              <w:instrText xml:space="preserve"> PAGEREF _Toc63593612 \h </w:instrText>
+              <w:instrText xml:space="preserve"> PAGEREF _Toc66265967 \h </w:instrText>
             </w:r>
             <w:r>
               <w:rPr>
@@ -1713,7 +1694,7 @@
               <w:lang w:eastAsia="it-IT"/>
             </w:rPr>
           </w:pPr>
-          <w:hyperlink w:anchor="_Toc63593613" w:history="1">
+          <w:hyperlink w:anchor="_Toc66265968" w:history="1">
             <w:r>
               <w:rPr>
                 <w:rStyle w:val="Collegamentoipertestuale"/>
@@ -1740,7 +1721,7 @@
                 <w:noProof/>
                 <w:webHidden/>
               </w:rPr>
-              <w:instrText xml:space="preserve"> PAGEREF _Toc63593613 \h </w:instrText>
+              <w:instrText xml:space="preserve"> PAGEREF _Toc66265968 \h </w:instrText>
             </w:r>
             <w:r>
               <w:rPr>
@@ -1760,7 +1741,7 @@
                 <w:noProof/>
                 <w:webHidden/>
               </w:rPr>
-              <w:t>4</w:t>
+              <w:t>5</w:t>
             </w:r>
             <w:r>
               <w:rPr>
@@ -1783,7 +1764,7 @@
               <w:lang w:eastAsia="it-IT"/>
             </w:rPr>
           </w:pPr>
-          <w:hyperlink w:anchor="_Toc63593614" w:history="1">
+          <w:hyperlink w:anchor="_Toc66265969" w:history="1">
             <w:r>
               <w:rPr>
                 <w:rStyle w:val="Collegamentoipertestuale"/>
@@ -1810,7 +1791,7 @@
                 <w:noProof/>
                 <w:webHidden/>
               </w:rPr>
-              <w:instrText xml:space="preserve"> PAGEREF _Toc63593614 \h </w:instrText>
+              <w:instrText xml:space="preserve"> PAGEREF _Toc66265969 \h </w:instrText>
             </w:r>
             <w:r>
               <w:rPr>
@@ -1853,20 +1834,13 @@
               <w:lang w:eastAsia="it-IT"/>
             </w:rPr>
           </w:pPr>
-          <w:hyperlink w:anchor="_Toc63593615" w:history="1">
+          <w:hyperlink w:anchor="_Toc66265970" w:history="1">
             <w:r>
               <w:rPr>
                 <w:rStyle w:val="Collegamentoipertestuale"/>
                 <w:noProof/>
               </w:rPr>
-              <w:t xml:space="preserve">3.1 </w:t>
-            </w:r>
-            <w:r>
-              <w:rPr>
-                <w:rStyle w:val="Collegamentoipertestuale"/>
-                <w:noProof/>
-              </w:rPr>
-              <w:t>Decomposizione in layer</w:t>
+              <w:t>3.1 Panoramica</w:t>
             </w:r>
             <w:r>
               <w:rPr>
@@ -1887,7 +1861,7 @@
                 <w:noProof/>
                 <w:webHidden/>
               </w:rPr>
-              <w:instrText xml:space="preserve"> PAGEREF _Toc63593615 \h </w:instrText>
+              <w:instrText xml:space="preserve"> PAGEREF _Toc66265970 \h </w:instrText>
             </w:r>
             <w:r>
               <w:rPr>
@@ -1925,23 +1899,90 @@
               <w:tab w:val="right" w:leader="dot" w:pos="9622"/>
             </w:tabs>
             <w:rPr>
+              <w:rFonts w:eastAsiaTheme="minorEastAsia"/>
               <w:noProof/>
+              <w:lang w:eastAsia="it-IT"/>
             </w:rPr>
           </w:pPr>
-          <w:hyperlink w:anchor="_Toc63593616" w:history="1">
+          <w:hyperlink w:anchor="_Toc66265971" w:history="1">
             <w:r>
               <w:rPr>
                 <w:rStyle w:val="Collegamentoipertestuale"/>
                 <w:noProof/>
               </w:rPr>
-              <w:t xml:space="preserve">3.2 </w:t>
-            </w:r>
+              <w:t>3.2 Decomposizione in sottosistemi</w:t>
+            </w:r>
+            <w:r>
+              <w:rPr>
+                <w:noProof/>
+                <w:webHidden/>
+              </w:rPr>
+              <w:tab/>
+            </w:r>
+            <w:r>
+              <w:rPr>
+                <w:noProof/>
+                <w:webHidden/>
+              </w:rPr>
+              <w:fldChar w:fldCharType="begin"/>
+            </w:r>
+            <w:r>
+              <w:rPr>
+                <w:noProof/>
+                <w:webHidden/>
+              </w:rPr>
+              <w:instrText xml:space="preserve"> PAGEREF _Toc66265971 \h </w:instrText>
+            </w:r>
+            <w:r>
+              <w:rPr>
+                <w:noProof/>
+                <w:webHidden/>
+              </w:rPr>
+            </w:r>
+            <w:r>
+              <w:rPr>
+                <w:noProof/>
+                <w:webHidden/>
+              </w:rPr>
+              <w:fldChar w:fldCharType="separate"/>
+            </w:r>
+            <w:r>
+              <w:rPr>
+                <w:noProof/>
+                <w:webHidden/>
+              </w:rPr>
+              <w:t>5</w:t>
+            </w:r>
+            <w:r>
+              <w:rPr>
+                <w:noProof/>
+                <w:webHidden/>
+              </w:rPr>
+              <w:fldChar w:fldCharType="end"/>
+            </w:r>
+          </w:hyperlink>
+        </w:p>
+        <w:p>
+          <w:pPr>
+            <w:pStyle w:val="Sommario3"/>
+            <w:tabs>
+              <w:tab w:val="right" w:leader="dot" w:pos="9622"/>
+            </w:tabs>
+            <w:rPr>
+              <w:rFonts w:eastAsiaTheme="minorEastAsia"/>
+              <w:noProof/>
+              <w:sz w:val="22"/>
+              <w:szCs w:val="22"/>
+              <w:lang w:eastAsia="it-IT"/>
+            </w:rPr>
+          </w:pPr>
+          <w:hyperlink w:anchor="_Toc66265972" w:history="1">
             <w:r>
               <w:rPr>
                 <w:rStyle w:val="Collegamentoipertestuale"/>
                 <w:noProof/>
               </w:rPr>
-              <w:t>Decomposizione in sottosistemi</w:t>
+              <w:t>3.2.1 Decomposizione in Layer:</w:t>
             </w:r>
             <w:r>
               <w:rPr>
@@ -1962,7 +2003,7 @@
                 <w:noProof/>
                 <w:webHidden/>
               </w:rPr>
-              <w:instrText xml:space="preserve"> PAGEREF _Toc63593616 \h </w:instrText>
+              <w:instrText xml:space="preserve"> PAGEREF _Toc66265972 \h </w:instrText>
             </w:r>
             <w:r>
               <w:rPr>
@@ -1983,6 +2024,146 @@
                 <w:webHidden/>
               </w:rPr>
               <w:t>5</w:t>
+            </w:r>
+            <w:r>
+              <w:rPr>
+                <w:noProof/>
+                <w:webHidden/>
+              </w:rPr>
+              <w:fldChar w:fldCharType="end"/>
+            </w:r>
+          </w:hyperlink>
+        </w:p>
+        <w:p>
+          <w:pPr>
+            <w:pStyle w:val="Sommario2"/>
+            <w:tabs>
+              <w:tab w:val="right" w:leader="dot" w:pos="9622"/>
+            </w:tabs>
+            <w:rPr>
+              <w:rFonts w:eastAsiaTheme="minorEastAsia"/>
+              <w:noProof/>
+              <w:lang w:eastAsia="it-IT"/>
+            </w:rPr>
+          </w:pPr>
+          <w:hyperlink w:anchor="_Toc66265973" w:history="1">
+            <w:r>
+              <w:rPr>
+                <w:rStyle w:val="Collegamentoipertestuale"/>
+                <w:noProof/>
+              </w:rPr>
+              <w:t>3.3 Mapping hardware/software</w:t>
+            </w:r>
+            <w:r>
+              <w:rPr>
+                <w:noProof/>
+                <w:webHidden/>
+              </w:rPr>
+              <w:tab/>
+            </w:r>
+            <w:r>
+              <w:rPr>
+                <w:noProof/>
+                <w:webHidden/>
+              </w:rPr>
+              <w:fldChar w:fldCharType="begin"/>
+            </w:r>
+            <w:r>
+              <w:rPr>
+                <w:noProof/>
+                <w:webHidden/>
+              </w:rPr>
+              <w:instrText xml:space="preserve"> PAGEREF _Toc66265973 \h </w:instrText>
+            </w:r>
+            <w:r>
+              <w:rPr>
+                <w:noProof/>
+                <w:webHidden/>
+              </w:rPr>
+            </w:r>
+            <w:r>
+              <w:rPr>
+                <w:noProof/>
+                <w:webHidden/>
+              </w:rPr>
+              <w:fldChar w:fldCharType="separate"/>
+            </w:r>
+            <w:r>
+              <w:rPr>
+                <w:noProof/>
+                <w:webHidden/>
+              </w:rPr>
+              <w:t>7</w:t>
+            </w:r>
+            <w:r>
+              <w:rPr>
+                <w:noProof/>
+                <w:webHidden/>
+              </w:rPr>
+              <w:fldChar w:fldCharType="end"/>
+            </w:r>
+          </w:hyperlink>
+        </w:p>
+        <w:p>
+          <w:pPr>
+            <w:pStyle w:val="Sommario2"/>
+            <w:tabs>
+              <w:tab w:val="right" w:leader="dot" w:pos="9622"/>
+            </w:tabs>
+            <w:rPr>
+              <w:rFonts w:eastAsiaTheme="minorEastAsia"/>
+              <w:noProof/>
+              <w:lang w:eastAsia="it-IT"/>
+            </w:rPr>
+          </w:pPr>
+          <w:hyperlink w:anchor="_Toc66265974" w:history="1">
+            <w:r>
+              <w:rPr>
+                <w:rStyle w:val="Collegamentoipertestuale"/>
+                <w:noProof/>
+              </w:rPr>
+              <w:t>3.4 Gestione dei dati persistenti</w:t>
+            </w:r>
+            <w:r>
+              <w:rPr>
+                <w:noProof/>
+                <w:webHidden/>
+              </w:rPr>
+              <w:tab/>
+            </w:r>
+            <w:r>
+              <w:rPr>
+                <w:noProof/>
+                <w:webHidden/>
+              </w:rPr>
+              <w:fldChar w:fldCharType="begin"/>
+            </w:r>
+            <w:r>
+              <w:rPr>
+                <w:noProof/>
+                <w:webHidden/>
+              </w:rPr>
+              <w:instrText xml:space="preserve"> PAGEREF _Toc66265974 \h </w:instrText>
+            </w:r>
+            <w:r>
+              <w:rPr>
+                <w:noProof/>
+                <w:webHidden/>
+              </w:rPr>
+            </w:r>
+            <w:r>
+              <w:rPr>
+                <w:noProof/>
+                <w:webHidden/>
+              </w:rPr>
+              <w:fldChar w:fldCharType="separate"/>
+            </w:r>
+            <w:r>
+              <w:rPr>
+                <w:noProof/>
+                <w:webHidden/>
+              </w:rPr>
+              <w:t>7</w:t>
             </w:r>
             <w:r>
               <w:rPr>
@@ -2119,7 +2300,7 @@
         <w:jc w:val="both"/>
       </w:pPr>
       <w:bookmarkStart w:id="0" w:name="_Toc24590016"/>
-      <w:bookmarkStart w:id="1" w:name="_Toc63593596"/>
+      <w:bookmarkStart w:id="1" w:name="_Toc66265951"/>
       <w:r>
         <w:t>1. Introduzione</w:t>
       </w:r>
@@ -2154,7 +2335,7 @@
         </w:rPr>
         <w:t xml:space="preserve"> </w:t>
       </w:r>
-      <w:bookmarkStart w:id="3" w:name="_Toc63593597"/>
+      <w:bookmarkStart w:id="3" w:name="_Toc66265952"/>
       <w:r>
         <w:rPr>
           <w:bCs/>
@@ -2170,16 +2351,24 @@
           <w:color w:val="000000" w:themeColor="text1"/>
         </w:rPr>
       </w:pPr>
+      <w:proofErr w:type="spellStart"/>
       <w:r>
         <w:rPr>
           <w:color w:val="000000" w:themeColor="text1"/>
         </w:rPr>
-        <w:t>GameSquare nasce come strumento di supporto all’utenza del medium videoludico. Questa ormai enorme comunità è molto presente su Internet ma non dispone di una piattaforma specializzata e centralizzata dove riunirsi per scambiare opinioni, chiedere consiglio o semplicemente tener traccia de</w:t>
-      </w:r>
+        <w:t>GameSquare</w:t>
+      </w:r>
+      <w:proofErr w:type="spellEnd"/>
       <w:r>
         <w:rPr>
           <w:color w:val="000000" w:themeColor="text1"/>
         </w:rPr>
+        <w:t xml:space="preserve"> nasce come strumento di supporto all’utenza del medium videoludico. Questa ormai enorme comunità è molto presente su Internet ma non dispone di una piattaforma specializzata e centralizzata dove riunirsi per scambiare opinioni, chiedere consiglio o semplicemente tener traccia de</w:t>
+      </w:r>
+      <w:r>
+        <w:rPr>
+          <w:color w:val="000000" w:themeColor="text1"/>
+        </w:rPr>
         <w:t>i prodotti consumati e di quelli a cui si è interessati.</w:t>
       </w:r>
       <w:r>
@@ -2187,7 +2376,20 @@
           <w:color w:val="000000" w:themeColor="text1"/>
         </w:rPr>
         <w:br/>
-        <w:t>GameSquare può essere usato da chiunque senza bisogno di registrazione, ma l’utilizzo delle sue piene funzionalità è rivolto alle seguenti categorie:</w:t>
+      </w:r>
+      <w:proofErr w:type="spellStart"/>
+      <w:r>
+        <w:rPr>
+          <w:color w:val="000000" w:themeColor="text1"/>
+        </w:rPr>
+        <w:t>GameSquare</w:t>
+      </w:r>
+      <w:proofErr w:type="spellEnd"/>
+      <w:r>
+        <w:rPr>
+          <w:color w:val="000000" w:themeColor="text1"/>
+        </w:rPr>
+        <w:t xml:space="preserve"> può essere usato da chiunque senza bisogno di registrazione, ma l’utilizzo delle sue piene funzionalità è rivolto alle seguenti categorie:</w:t>
       </w:r>
       <w:r>
         <w:rPr>
@@ -2237,7 +2439,7 @@
         </w:rPr>
         <w:t xml:space="preserve"> </w:t>
       </w:r>
-      <w:bookmarkStart w:id="4" w:name="_Toc63593598"/>
+      <w:bookmarkStart w:id="4" w:name="_Toc66265953"/>
       <w:r>
         <w:rPr>
           <w:bCs/>
@@ -2252,7 +2454,7 @@
       <w:pPr>
         <w:pStyle w:val="Titolo3"/>
       </w:pPr>
-      <w:bookmarkStart w:id="5" w:name="_Toc63593599"/>
+      <w:bookmarkStart w:id="5" w:name="_Toc66265954"/>
       <w:r>
         <w:t xml:space="preserve">1.2.1 </w:t>
       </w:r>
@@ -2313,7 +2515,7 @@
       <w:pPr>
         <w:pStyle w:val="Titolo3"/>
       </w:pPr>
-      <w:bookmarkStart w:id="6" w:name="_Toc63593600"/>
+      <w:bookmarkStart w:id="6" w:name="_Toc66265955"/>
       <w:r>
         <w:t xml:space="preserve">1.2.2 </w:t>
       </w:r>
@@ -2413,7 +2615,7 @@
       <w:pPr>
         <w:pStyle w:val="Titolo3"/>
       </w:pPr>
-      <w:bookmarkStart w:id="7" w:name="_Toc63593601"/>
+      <w:bookmarkStart w:id="7" w:name="_Toc66265956"/>
       <w:r>
         <w:t xml:space="preserve">1.2.3 </w:t>
       </w:r>
@@ -2440,7 +2642,15 @@
         <w:t xml:space="preserve">Sviluppo: </w:t>
       </w:r>
       <w:r>
-        <w:t>È stimato un costo complessivo di sviluppo di circa 150 ore (50 ore per ogni Project Member)</w:t>
+        <w:t xml:space="preserve">È stimato un costo complessivo di sviluppo di circa 150 ore (50 ore per ogni Project </w:t>
+      </w:r>
+      <w:proofErr w:type="spellStart"/>
+      <w:r>
+        <w:t>Member</w:t>
+      </w:r>
+      <w:proofErr w:type="spellEnd"/>
+      <w:r>
+        <w:t>)</w:t>
       </w:r>
     </w:p>
     <w:p>
@@ -2458,6 +2668,7 @@
         <w:rPr>
           <w:i/>
         </w:rPr>
+        <w:lastRenderedPageBreak/>
         <w:t xml:space="preserve">Mantenimento: </w:t>
       </w:r>
       <w:r>
@@ -2468,7 +2679,7 @@
       <w:pPr>
         <w:pStyle w:val="Titolo3"/>
       </w:pPr>
-      <w:bookmarkStart w:id="8" w:name="_Toc63593602"/>
+      <w:bookmarkStart w:id="8" w:name="_Toc66265957"/>
       <w:r>
         <w:t xml:space="preserve">1.2.4 </w:t>
       </w:r>
@@ -2501,11 +2712,7 @@
         <w:t xml:space="preserve">: </w:t>
       </w:r>
       <w:r>
-        <w:t xml:space="preserve">Sarà possibile aggiungere nuove funzionalità al sistema, in base alle </w:t>
-      </w:r>
-      <w:r>
-        <w:lastRenderedPageBreak/>
-        <w:t>esigenze dell’utenza o allo sviluppo del mercato videoludico.</w:t>
+        <w:t>Sarà possibile aggiungere nuove funzionalità al sistema, in base alle esigenze dell’utenza o allo sviluppo del mercato videoludico.</w:t>
       </w:r>
     </w:p>
     <w:p>
@@ -2559,14 +2766,22 @@
         <w:t xml:space="preserve">Adattabilità: </w:t>
       </w:r>
       <w:r>
-        <w:t>Nel caso se ne presentasse la necessità, il sistema potrà essere adattato per accomodare diversi tipi di medium ludici, come giochi da tavolo, visual novels, etc.</w:t>
+        <w:t xml:space="preserve">Nel caso se ne presentasse la necessità, il sistema potrà essere adattato per accomodare diversi tipi di medium ludici, come giochi da tavolo, visual </w:t>
+      </w:r>
+      <w:proofErr w:type="spellStart"/>
+      <w:r>
+        <w:t>novels</w:t>
+      </w:r>
+      <w:proofErr w:type="spellEnd"/>
+      <w:r>
+        <w:t>, etc.</w:t>
       </w:r>
     </w:p>
     <w:p>
       <w:pPr>
         <w:pStyle w:val="Titolo3"/>
       </w:pPr>
-      <w:bookmarkStart w:id="9" w:name="_Toc63593603"/>
+      <w:bookmarkStart w:id="9" w:name="_Toc66265958"/>
       <w:r>
         <w:t xml:space="preserve">1.2.5 </w:t>
       </w:r>
@@ -2652,15 +2867,24 @@
         </w:rPr>
         <w:t xml:space="preserve"> </w:t>
       </w:r>
-      <w:bookmarkStart w:id="10" w:name="_Toc63593604"/>
+      <w:bookmarkStart w:id="10" w:name="_Toc66265959"/>
       <w:r>
         <w:rPr>
           <w:bCs/>
           <w:color w:val="000000" w:themeColor="text1"/>
         </w:rPr>
-        <w:t>Design Trade-offs</w:t>
+        <w:t>Design Trade-</w:t>
+      </w:r>
+      <w:proofErr w:type="spellStart"/>
+      <w:r>
+        <w:rPr>
+          <w:bCs/>
+          <w:color w:val="000000" w:themeColor="text1"/>
+        </w:rPr>
+        <w:t>offs</w:t>
       </w:r>
       <w:bookmarkEnd w:id="10"/>
+      <w:proofErr w:type="spellEnd"/>
     </w:p>
     <w:p/>
     <w:p>
@@ -2671,7 +2895,7 @@
           <w:numId w:val="26"/>
         </w:numPr>
       </w:pPr>
-      <w:bookmarkStart w:id="11" w:name="_Toc63593605"/>
+      <w:bookmarkStart w:id="11" w:name="_Toc66265960"/>
       <w:r>
         <w:t>Memoria vs Estendibilità:</w:t>
       </w:r>
@@ -2722,7 +2946,7 @@
         </w:rPr>
         <w:t xml:space="preserve"> </w:t>
       </w:r>
-      <w:bookmarkStart w:id="12" w:name="_Toc63593606"/>
+      <w:bookmarkStart w:id="12" w:name="_Toc66265961"/>
       <w:r>
         <w:rPr>
           <w:bCs/>
@@ -2757,7 +2981,7 @@
         </w:rPr>
         <w:t xml:space="preserve"> </w:t>
       </w:r>
-      <w:bookmarkStart w:id="13" w:name="_Toc63593607"/>
+      <w:bookmarkStart w:id="13" w:name="_Toc66265962"/>
       <w:r>
         <w:rPr>
           <w:bCs/>
@@ -2790,7 +3014,7 @@
         </w:rPr>
         <w:t xml:space="preserve"> </w:t>
       </w:r>
-      <w:bookmarkStart w:id="14" w:name="_Toc63593608"/>
+      <w:bookmarkStart w:id="14" w:name="_Toc66265963"/>
       <w:r>
         <w:rPr>
           <w:bCs/>
@@ -2804,7 +3028,7 @@
       <w:pPr>
         <w:pStyle w:val="Titolo3"/>
       </w:pPr>
-      <w:bookmarkStart w:id="15" w:name="_Toc63593609"/>
+      <w:bookmarkStart w:id="15" w:name="_Toc66265964"/>
       <w:r>
         <w:t>Capitolo 1:</w:t>
       </w:r>
@@ -2816,14 +3040,22 @@
     <w:p>
       <w:r>
         <w:tab/>
-        <w:t>Introduzione, presentazione degli obiettivi di sistema, design goals e trade-offs.</w:t>
+        <w:t>Introduzione, presentazione degli obiettivi di sistema, design goals e trade-</w:t>
+      </w:r>
+      <w:proofErr w:type="spellStart"/>
+      <w:r>
+        <w:t>offs</w:t>
+      </w:r>
+      <w:proofErr w:type="spellEnd"/>
+      <w:r>
+        <w:t>.</w:t>
       </w:r>
     </w:p>
     <w:p>
       <w:pPr>
         <w:pStyle w:val="Titolo3"/>
       </w:pPr>
-      <w:bookmarkStart w:id="16" w:name="_Toc63593610"/>
+      <w:bookmarkStart w:id="16" w:name="_Toc66265965"/>
       <w:r>
         <w:t>Capitolo 2:</w:t>
       </w:r>
@@ -2844,7 +3076,7 @@
       <w:pPr>
         <w:pStyle w:val="Titolo3"/>
       </w:pPr>
-      <w:bookmarkStart w:id="17" w:name="_Toc63593611"/>
+      <w:bookmarkStart w:id="17" w:name="_Toc66265966"/>
       <w:r>
         <w:t>Capitolo 3:</w:t>
       </w:r>
@@ -2865,7 +3097,7 @@
       <w:pPr>
         <w:pStyle w:val="Titolo3"/>
       </w:pPr>
-      <w:bookmarkStart w:id="18" w:name="_Toc63593612"/>
+      <w:bookmarkStart w:id="18" w:name="_Toc66265967"/>
       <w:r>
         <w:t>Capitolo 4:</w:t>
       </w:r>
@@ -2901,8 +3133,9 @@
         <w:pStyle w:val="GpsTitolo"/>
         <w:jc w:val="both"/>
       </w:pPr>
-      <w:bookmarkStart w:id="19" w:name="_Toc63593613"/>
-      <w:r>
+      <w:bookmarkStart w:id="19" w:name="_Toc66265968"/>
+      <w:r>
+        <w:lastRenderedPageBreak/>
         <w:t>2</w:t>
       </w:r>
       <w:r>
@@ -2915,9 +3148,13 @@
     </w:p>
     <w:p/>
     <w:p>
-      <w:r>
-        <w:lastRenderedPageBreak/>
-        <w:t>GameSquare punta a centralizzare alcune funzioni già presenti su altri siti</w:t>
+      <w:proofErr w:type="spellStart"/>
+      <w:r>
+        <w:t>GameSquare</w:t>
+      </w:r>
+      <w:proofErr w:type="spellEnd"/>
+      <w:r>
+        <w:t xml:space="preserve"> punta a centralizzare alcune funzioni già presenti su altri siti</w:t>
       </w:r>
       <w:r>
         <w:t xml:space="preserve"> come forum</w:t>
@@ -2933,7 +3170,7 @@
         <w:pStyle w:val="GpsTitolo"/>
         <w:jc w:val="both"/>
       </w:pPr>
-      <w:bookmarkStart w:id="20" w:name="_Toc63593614"/>
+      <w:bookmarkStart w:id="20" w:name="_Toc66265969"/>
       <w:r>
         <w:t>3</w:t>
       </w:r>
@@ -2949,7 +3186,7 @@
       <w:pPr>
         <w:pStyle w:val="Titolo2"/>
       </w:pPr>
-      <w:bookmarkStart w:id="21" w:name="_Toc63593615"/>
+      <w:bookmarkStart w:id="21" w:name="_Toc66265970"/>
       <w:r>
         <w:t>3</w:t>
       </w:r>
@@ -2997,7 +3234,15 @@
         <w:ind w:left="705"/>
       </w:pPr>
       <w:r>
-        <w:t>Verrà utilizzato il pattern MVC (Model-View-Controller) al fine di ridurre l’accoppiamento fra presentazione dei dati e logica di business.</w:t>
+        <w:t>Verrà utilizzato il pattern MVC (Model-</w:t>
+      </w:r>
+      <w:proofErr w:type="spellStart"/>
+      <w:r>
+        <w:t>View</w:t>
+      </w:r>
+      <w:proofErr w:type="spellEnd"/>
+      <w:r>
+        <w:t>-Controller) al fine di ridurre l’accoppiamento fra presentazione dei dati e logica di business.</w:t>
       </w:r>
     </w:p>
     <w:p>
@@ -3009,23 +3254,22 @@
       <w:pPr>
         <w:pStyle w:val="Titolo2"/>
       </w:pPr>
-      <w:bookmarkStart w:id="22" w:name="_Toc63593616"/>
-      <w:r>
-        <w:t xml:space="preserve">3.2 </w:t>
+      <w:bookmarkStart w:id="22" w:name="_Toc66265971"/>
+      <w:r>
+        <w:t>3.2 Decomposizione in sottosistemi</w:t>
       </w:r>
       <w:bookmarkEnd w:id="22"/>
-      <w:r>
-        <w:t>Decomposizione in sottosistemi</w:t>
-      </w:r>
     </w:p>
     <w:p/>
     <w:p>
       <w:pPr>
         <w:pStyle w:val="Titolo3"/>
       </w:pPr>
+      <w:bookmarkStart w:id="23" w:name="_Toc66265972"/>
       <w:r>
         <w:t>3.2.1 Decomposizione in Layer:</w:t>
       </w:r>
+      <w:bookmarkEnd w:id="23"/>
     </w:p>
     <w:p>
       <w:pPr>
@@ -3035,7 +3279,15 @@
         <w:t>Il Sistema, dopo la sua decomposizione, è previsto d</w:t>
       </w:r>
       <w:r>
-        <w:t xml:space="preserve">i tre layer che </w:t>
+        <w:t xml:space="preserve">i tre </w:t>
+      </w:r>
+      <w:proofErr w:type="spellStart"/>
+      <w:r>
+        <w:t>layer</w:t>
+      </w:r>
+      <w:proofErr w:type="spellEnd"/>
+      <w:r>
+        <w:t xml:space="preserve"> che </w:t>
       </w:r>
       <w:r>
         <w:t>lo compongono</w:t>
@@ -3167,7 +3419,21 @@
         <w:rPr>
           <w:b/>
         </w:rPr>
-        <w:t xml:space="preserve"> layer: </w:t>
+        <w:t xml:space="preserve"> </w:t>
+      </w:r>
+      <w:proofErr w:type="spellStart"/>
+      <w:r>
+        <w:rPr>
+          <w:b/>
+        </w:rPr>
+        <w:t>layer</w:t>
+      </w:r>
+      <w:proofErr w:type="spellEnd"/>
+      <w:r>
+        <w:rPr>
+          <w:b/>
+        </w:rPr>
+        <w:t xml:space="preserve">: </w:t>
       </w:r>
       <w:r>
         <w:rPr>
@@ -3342,7 +3608,15 @@
     <w:p/>
     <w:p>
       <w:r>
-        <w:t xml:space="preserve">Il layer di Presentation </w:t>
+        <w:t xml:space="preserve">Il </w:t>
+      </w:r>
+      <w:proofErr w:type="spellStart"/>
+      <w:r>
+        <w:t>layer</w:t>
+      </w:r>
+      <w:proofErr w:type="spellEnd"/>
+      <w:r>
+        <w:t xml:space="preserve"> di Presentation </w:t>
       </w:r>
       <w:r>
         <w:t xml:space="preserve">è composto da un unico sottosistema che </w:t>
@@ -3354,7 +3628,15 @@
     <w:p/>
     <w:p>
       <w:r>
-        <w:t>Il layer d</w:t>
+        <w:t xml:space="preserve">Il </w:t>
+      </w:r>
+      <w:proofErr w:type="spellStart"/>
+      <w:r>
+        <w:t>layer</w:t>
+      </w:r>
+      <w:proofErr w:type="spellEnd"/>
+      <w:r>
+        <w:t xml:space="preserve"> d</w:t>
       </w:r>
       <w:r>
         <w:t xml:space="preserve">i Business </w:t>
@@ -3450,8 +3732,13 @@
           <w:numId w:val="32"/>
         </w:numPr>
       </w:pPr>
-      <w:r>
-        <w:t>Thread Manager si occupa dell’aspetto social del sistema, gestendo discussioni relative ai giochi, commenti e like.</w:t>
+      <w:proofErr w:type="spellStart"/>
+      <w:r>
+        <w:t>Thread</w:t>
+      </w:r>
+      <w:proofErr w:type="spellEnd"/>
+      <w:r>
+        <w:t xml:space="preserve"> Manager si occupa dell’aspetto social del sistema, gestendo discussioni relative ai giochi, commenti e like.</w:t>
       </w:r>
     </w:p>
     <w:p>
@@ -3462,14 +3749,35 @@
           <w:numId w:val="32"/>
         </w:numPr>
       </w:pPr>
-      <w:r>
-        <w:t>Request Manager gestisce tutte le richieste fatte da un utente che arrivano all’admin, che sia di aggiunta di un gioco, di un thread o di una segnalazione.</w:t>
+      <w:proofErr w:type="spellStart"/>
+      <w:r>
+        <w:t>Request</w:t>
+      </w:r>
+      <w:proofErr w:type="spellEnd"/>
+      <w:r>
+        <w:t xml:space="preserve"> Manager gestisce tutte le richieste fatte da un utente che arrivano all’admin, che sia di aggiunta di un gioco, di un </w:t>
+      </w:r>
+      <w:proofErr w:type="spellStart"/>
+      <w:r>
+        <w:t>thread</w:t>
+      </w:r>
+      <w:proofErr w:type="spellEnd"/>
+      <w:r>
+        <w:t xml:space="preserve"> o di una segnalazione.</w:t>
       </w:r>
     </w:p>
     <w:p/>
     <w:p>
       <w:r>
-        <w:t>Infine, il layer del Data</w:t>
+        <w:t xml:space="preserve">Infine, il </w:t>
+      </w:r>
+      <w:proofErr w:type="spellStart"/>
+      <w:r>
+        <w:t>layer</w:t>
+      </w:r>
+      <w:proofErr w:type="spellEnd"/>
+      <w:r>
+        <w:t xml:space="preserve"> del Data</w:t>
       </w:r>
       <w:r>
         <w:t xml:space="preserve"> Storage</w:t>
@@ -3495,6 +3803,7 @@
       <w:pPr>
         <w:pStyle w:val="Titolo2"/>
       </w:pPr>
+      <w:bookmarkStart w:id="24" w:name="_Toc66265973"/>
       <w:r>
         <w:lastRenderedPageBreak/>
         <w:t>3.3 Mapping hardware</w:t>
@@ -3502,6 +3811,7 @@
       <w:r>
         <w:t>/software</w:t>
       </w:r>
+      <w:bookmarkEnd w:id="24"/>
     </w:p>
     <w:p/>
     <w:p/>
@@ -3558,29 +3868,72 @@
         </w:drawing>
       </w:r>
     </w:p>
-    <w:p>
-      <w:pPr>
-        <w:pStyle w:val="Titolo3"/>
-        <w:rPr>
-          <w:b w:val="0"/>
-          <w:bCs/>
-        </w:rPr>
-      </w:pPr>
-      <w:r>
-        <w:rPr>
-          <w:b w:val="0"/>
-          <w:bCs/>
-        </w:rPr>
-        <w:t>[da</w:t>
-      </w:r>
-      <w:r>
-        <w:rPr>
-          <w:b w:val="0"/>
-          <w:bCs/>
-        </w:rPr>
-        <w:t xml:space="preserve"> completare]</w:t>
-      </w:r>
-    </w:p>
+    <w:p/>
+    <w:p>
+      <w:r>
+        <w:t>Il sistema che sarà realizzato si basa su un’architettura Web-</w:t>
+      </w:r>
+      <w:proofErr w:type="spellStart"/>
+      <w:r>
+        <w:t>based</w:t>
+      </w:r>
+      <w:proofErr w:type="spellEnd"/>
+      <w:r>
+        <w:t xml:space="preserve">. La struttura hardware è composta da un server centrale e vari client che possono collegarsi. Sul server ci sarà un DBMS per la gestione dei dati persistenti. Il client conterrà </w:t>
+      </w:r>
+      <w:proofErr w:type="spellStart"/>
+      <w:r>
+        <w:t>presentation</w:t>
+      </w:r>
+      <w:proofErr w:type="spellEnd"/>
+      <w:r>
+        <w:t xml:space="preserve"> </w:t>
+      </w:r>
+      <w:proofErr w:type="spellStart"/>
+      <w:r>
+        <w:t>layer</w:t>
+      </w:r>
+      <w:proofErr w:type="spellEnd"/>
+      <w:r>
+        <w:t xml:space="preserve"> </w:t>
+      </w:r>
+      <w:proofErr w:type="gramStart"/>
+      <w:r>
+        <w:t>e business</w:t>
+      </w:r>
+      <w:proofErr w:type="gramEnd"/>
+      <w:r>
+        <w:t xml:space="preserve"> </w:t>
+      </w:r>
+      <w:proofErr w:type="spellStart"/>
+      <w:r>
+        <w:t>l</w:t>
+      </w:r>
+      <w:r>
+        <w:t>ayer</w:t>
+      </w:r>
+      <w:proofErr w:type="spellEnd"/>
+      <w:r>
+        <w:t xml:space="preserve"> (JavaScript), il server conterrà la logica di business (</w:t>
+      </w:r>
+      <w:proofErr w:type="spellStart"/>
+      <w:r>
+        <w:t>servlet</w:t>
+      </w:r>
+      <w:proofErr w:type="spellEnd"/>
+      <w:r>
+        <w:t xml:space="preserve"> e JSP) e il </w:t>
+      </w:r>
+      <w:proofErr w:type="spellStart"/>
+      <w:r>
+        <w:t>layer</w:t>
+      </w:r>
+      <w:proofErr w:type="spellEnd"/>
+      <w:r>
+        <w:t xml:space="preserve"> di data storage. </w:t>
+      </w:r>
+    </w:p>
+    <w:p/>
     <w:p>
       <w:pPr>
         <w:rPr>
@@ -3593,12 +3946,11 @@
       <w:pPr>
         <w:pStyle w:val="Titolo2"/>
       </w:pPr>
-      <w:r>
-        <w:t>3.</w:t>
-      </w:r>
-      <w:r>
-        <w:t>4 Gestione dei dati persistenti</w:t>
-      </w:r>
+      <w:bookmarkStart w:id="25" w:name="_Toc66265974"/>
+      <w:r>
+        <w:t>3.4 Gestione dei dati persistenti</w:t>
+      </w:r>
+      <w:bookmarkEnd w:id="25"/>
     </w:p>
     <w:p>
       <w:r>
@@ -3628,6 +3980,2965 @@
         <w:rPr>
           <w:b/>
           <w:bCs/>
+        </w:rPr>
+      </w:pPr>
+    </w:p>
+    <w:p>
+      <w:pPr>
+        <w:rPr>
+          <w:b/>
+          <w:bCs/>
+        </w:rPr>
+      </w:pPr>
+    </w:p>
+    <w:p>
+      <w:pPr>
+        <w:rPr>
+          <w:b/>
+          <w:bCs/>
+          <w:sz w:val="30"/>
+          <w:szCs w:val="30"/>
+        </w:rPr>
+      </w:pPr>
+    </w:p>
+    <w:p>
+      <w:pPr>
+        <w:rPr>
+          <w:b/>
+          <w:bCs/>
+          <w:sz w:val="30"/>
+          <w:szCs w:val="30"/>
+        </w:rPr>
+      </w:pPr>
+      <w:r>
+        <w:rPr>
+          <w:b/>
+          <w:bCs/>
+          <w:sz w:val="30"/>
+          <w:szCs w:val="30"/>
+        </w:rPr>
+        <w:lastRenderedPageBreak/>
+        <w:t>3.</w:t>
+      </w:r>
+      <w:r>
+        <w:rPr>
+          <w:b/>
+          <w:bCs/>
+          <w:sz w:val="30"/>
+          <w:szCs w:val="30"/>
+        </w:rPr>
+        <w:t>5</w:t>
+      </w:r>
+      <w:r>
+        <w:rPr>
+          <w:b/>
+          <w:bCs/>
+          <w:sz w:val="30"/>
+          <w:szCs w:val="30"/>
+        </w:rPr>
+        <w:t xml:space="preserve"> </w:t>
+      </w:r>
+      <w:r>
+        <w:rPr>
+          <w:b/>
+          <w:bCs/>
+          <w:sz w:val="30"/>
+          <w:szCs w:val="30"/>
+        </w:rPr>
+        <w:t>Controllo degli accessi</w:t>
+      </w:r>
+    </w:p>
+    <w:p>
+      <w:pPr>
+        <w:rPr>
+          <w:szCs w:val="26"/>
+        </w:rPr>
+      </w:pPr>
+      <w:r>
+        <w:rPr>
+          <w:szCs w:val="26"/>
+        </w:rPr>
+        <w:t xml:space="preserve">Nel sistema </w:t>
+      </w:r>
+      <w:r>
+        <w:rPr>
+          <w:szCs w:val="26"/>
+        </w:rPr>
+        <w:t>si hanno quattro tipologie diverse di utenti registrati</w:t>
+      </w:r>
+      <w:r>
+        <w:rPr>
+          <w:szCs w:val="26"/>
+        </w:rPr>
+        <w:t>:</w:t>
+      </w:r>
+      <w:r>
+        <w:rPr>
+          <w:szCs w:val="26"/>
+        </w:rPr>
+        <w:t xml:space="preserve"> l’utente </w:t>
+      </w:r>
+      <w:r>
+        <w:rPr>
+          <w:szCs w:val="26"/>
+        </w:rPr>
+        <w:t>standard, lo Sviluppatore (utente con alcuni privilegi)</w:t>
+      </w:r>
+      <w:r>
+        <w:rPr>
+          <w:szCs w:val="26"/>
+        </w:rPr>
+        <w:t xml:space="preserve"> </w:t>
+      </w:r>
+      <w:r>
+        <w:rPr>
+          <w:szCs w:val="26"/>
+        </w:rPr>
+        <w:t>e altr</w:t>
+      </w:r>
+      <w:r>
+        <w:rPr>
+          <w:szCs w:val="26"/>
+        </w:rPr>
+        <w:t>e</w:t>
+      </w:r>
+      <w:r>
+        <w:rPr>
+          <w:szCs w:val="26"/>
+        </w:rPr>
+        <w:t xml:space="preserve"> due </w:t>
+      </w:r>
+      <w:r>
+        <w:rPr>
+          <w:szCs w:val="26"/>
+        </w:rPr>
+        <w:t xml:space="preserve">tipologie </w:t>
+      </w:r>
+      <w:r>
+        <w:rPr>
+          <w:szCs w:val="26"/>
+        </w:rPr>
+        <w:t>legat</w:t>
+      </w:r>
+      <w:r>
+        <w:rPr>
+          <w:szCs w:val="26"/>
+        </w:rPr>
+        <w:t>e</w:t>
+      </w:r>
+      <w:r>
+        <w:rPr>
+          <w:szCs w:val="26"/>
+        </w:rPr>
+        <w:t xml:space="preserve"> all’amministrazione del sito. </w:t>
+      </w:r>
+      <w:r>
+        <w:rPr>
+          <w:szCs w:val="26"/>
+        </w:rPr>
+        <w:t>Possono accedere al sito anche un utente non registrato (espresso come Visitatore)</w:t>
+      </w:r>
+      <w:r>
+        <w:rPr>
+          <w:szCs w:val="26"/>
+        </w:rPr>
+        <w:t xml:space="preserve"> con</w:t>
+      </w:r>
+      <w:r>
+        <w:rPr>
+          <w:szCs w:val="26"/>
+        </w:rPr>
+        <w:t xml:space="preserve"> funzionalità limitate. Il Visitatore potrà registrarsi</w:t>
+      </w:r>
+      <w:r>
+        <w:rPr>
+          <w:szCs w:val="26"/>
+        </w:rPr>
+        <w:t xml:space="preserve"> al sito oppure accedere con le sue credenziali </w:t>
+      </w:r>
+      <w:r>
+        <w:rPr>
+          <w:szCs w:val="26"/>
+        </w:rPr>
+        <w:t>(username e password)</w:t>
+      </w:r>
+      <w:r>
+        <w:rPr>
+          <w:szCs w:val="26"/>
+        </w:rPr>
+        <w:t xml:space="preserve">. Ogni utente registrato </w:t>
+      </w:r>
+      <w:r>
+        <w:rPr>
+          <w:szCs w:val="26"/>
+        </w:rPr>
+        <w:t xml:space="preserve">può accedere a diverse funzionalità </w:t>
+      </w:r>
+      <w:r>
+        <w:rPr>
+          <w:szCs w:val="26"/>
+        </w:rPr>
+        <w:t>del sistema e ha diritti di accesso differenti</w:t>
+      </w:r>
+      <w:r>
+        <w:rPr>
+          <w:szCs w:val="26"/>
+        </w:rPr>
+        <w:t>,</w:t>
+      </w:r>
+      <w:r>
+        <w:rPr>
+          <w:szCs w:val="26"/>
+        </w:rPr>
+        <w:t xml:space="preserve"> </w:t>
+      </w:r>
+      <w:r>
+        <w:rPr>
+          <w:szCs w:val="26"/>
+        </w:rPr>
+        <w:t>regolamentati sulla</w:t>
+      </w:r>
+      <w:r>
+        <w:rPr>
+          <w:szCs w:val="26"/>
+        </w:rPr>
+        <w:t xml:space="preserve"> </w:t>
+      </w:r>
+      <w:r>
+        <w:rPr>
+          <w:szCs w:val="26"/>
+        </w:rPr>
+        <w:t>base dell</w:t>
+      </w:r>
+      <w:r>
+        <w:rPr>
+          <w:szCs w:val="26"/>
+        </w:rPr>
+        <w:t xml:space="preserve">e </w:t>
+      </w:r>
+      <w:r>
+        <w:rPr>
+          <w:szCs w:val="26"/>
+        </w:rPr>
+        <w:t>varie tipologie di ute</w:t>
+      </w:r>
+      <w:r>
+        <w:rPr>
+          <w:szCs w:val="26"/>
+        </w:rPr>
+        <w:t xml:space="preserve">nza. </w:t>
+      </w:r>
+    </w:p>
+    <w:p>
+      <w:pPr>
+        <w:rPr>
+          <w:szCs w:val="26"/>
+        </w:rPr>
+      </w:pPr>
+      <w:r>
+        <w:rPr>
+          <w:szCs w:val="26"/>
+        </w:rPr>
+        <w:t xml:space="preserve">Per tenere </w:t>
+      </w:r>
+      <w:r>
+        <w:rPr>
+          <w:szCs w:val="26"/>
+        </w:rPr>
+        <w:t>traccia dei diritti di accesso</w:t>
+      </w:r>
+      <w:r>
+        <w:rPr>
+          <w:szCs w:val="26"/>
+        </w:rPr>
+        <w:t xml:space="preserve"> usufruiamo d</w:t>
+      </w:r>
+      <w:r>
+        <w:rPr>
+          <w:szCs w:val="26"/>
+        </w:rPr>
+        <w:t>ella seguente tabella di controllo degli accessi:</w:t>
+      </w:r>
+    </w:p>
+    <w:p>
+      <w:pPr>
+        <w:rPr>
+          <w:szCs w:val="26"/>
+        </w:rPr>
+      </w:pPr>
+    </w:p>
+    <w:p>
+      <w:pPr>
+        <w:rPr>
+          <w:szCs w:val="26"/>
+        </w:rPr>
+      </w:pPr>
+    </w:p>
+    <w:p>
+      <w:pPr>
+        <w:rPr>
+          <w:szCs w:val="26"/>
+        </w:rPr>
+      </w:pPr>
+    </w:p>
+    <w:tbl>
+      <w:tblPr>
+        <w:tblStyle w:val="Elencomedio2-Colore1"/>
+        <w:tblW w:w="5991" w:type="pct"/>
+        <w:tblInd w:w="-941" w:type="dxa"/>
+        <w:tblLook w:val="06A0" w:firstRow="1" w:lastRow="0" w:firstColumn="1" w:lastColumn="0" w:noHBand="1" w:noVBand="1"/>
+      </w:tblPr>
+      <w:tblGrid>
+        <w:gridCol w:w="2017"/>
+        <w:gridCol w:w="1921"/>
+        <w:gridCol w:w="2030"/>
+        <w:gridCol w:w="1767"/>
+        <w:gridCol w:w="1870"/>
+        <w:gridCol w:w="2110"/>
+      </w:tblGrid>
+      <w:tr>
+        <w:trPr>
+          <w:cnfStyle w:val="100000000000" w:firstRow="1" w:lastRow="0" w:firstColumn="0" w:lastColumn="0" w:oddVBand="0" w:evenVBand="0" w:oddHBand="0" w:evenHBand="0" w:firstRowFirstColumn="0" w:firstRowLastColumn="0" w:lastRowFirstColumn="0" w:lastRowLastColumn="0"/>
+          <w:trHeight w:val="460"/>
+        </w:trPr>
+        <w:tc>
+          <w:tcPr>
+            <w:cnfStyle w:val="001000000100" w:firstRow="0" w:lastRow="0" w:firstColumn="1" w:lastColumn="0" w:oddVBand="0" w:evenVBand="0" w:oddHBand="0" w:evenHBand="0" w:firstRowFirstColumn="1" w:firstRowLastColumn="0" w:lastRowFirstColumn="0" w:lastRowLastColumn="0"/>
+            <w:tcW w:w="753" w:type="pct"/>
+            <w:noWrap/>
+          </w:tcPr>
+          <w:p>
+            <w:pPr>
+              <w:rPr>
+                <w:rFonts w:asciiTheme="minorHAnsi" w:eastAsiaTheme="minorEastAsia" w:hAnsiTheme="minorHAnsi" w:cstheme="minorBidi"/>
+                <w:color w:val="auto"/>
+                <w:sz w:val="22"/>
+                <w:szCs w:val="22"/>
+              </w:rPr>
+            </w:pPr>
+          </w:p>
+        </w:tc>
+        <w:tc>
+          <w:tcPr>
+            <w:tcW w:w="1071" w:type="pct"/>
+          </w:tcPr>
+          <w:p>
+            <w:pPr>
+              <w:jc w:val="center"/>
+              <w:cnfStyle w:val="100000000000" w:firstRow="1" w:lastRow="0" w:firstColumn="0" w:lastColumn="0" w:oddVBand="0" w:evenVBand="0" w:oddHBand="0" w:evenHBand="0" w:firstRowFirstColumn="0" w:firstRowLastColumn="0" w:lastRowFirstColumn="0" w:lastRowLastColumn="0"/>
+              <w:rPr>
+                <w:rFonts w:asciiTheme="minorHAnsi" w:eastAsiaTheme="minorEastAsia" w:hAnsiTheme="minorHAnsi" w:cstheme="minorBidi"/>
+                <w:color w:val="auto"/>
+                <w:sz w:val="22"/>
+                <w:szCs w:val="22"/>
+              </w:rPr>
+            </w:pPr>
+            <w:r>
+              <w:rPr>
+                <w:rFonts w:asciiTheme="minorHAnsi" w:eastAsiaTheme="minorEastAsia" w:hAnsiTheme="minorHAnsi" w:cstheme="minorBidi"/>
+                <w:color w:val="auto"/>
+                <w:sz w:val="22"/>
+              </w:rPr>
+              <w:t>User Manager</w:t>
+            </w:r>
+          </w:p>
+        </w:tc>
+        <w:tc>
+          <w:tcPr>
+            <w:tcW w:w="493" w:type="pct"/>
+          </w:tcPr>
+          <w:p>
+            <w:pPr>
+              <w:jc w:val="center"/>
+              <w:cnfStyle w:val="100000000000" w:firstRow="1" w:lastRow="0" w:firstColumn="0" w:lastColumn="0" w:oddVBand="0" w:evenVBand="0" w:oddHBand="0" w:evenHBand="0" w:firstRowFirstColumn="0" w:firstRowLastColumn="0" w:lastRowFirstColumn="0" w:lastRowLastColumn="0"/>
+              <w:rPr>
+                <w:rFonts w:asciiTheme="minorHAnsi" w:eastAsiaTheme="minorEastAsia" w:hAnsiTheme="minorHAnsi" w:cstheme="minorBidi"/>
+                <w:color w:val="auto"/>
+                <w:sz w:val="22"/>
+                <w:szCs w:val="22"/>
+              </w:rPr>
+            </w:pPr>
+            <w:r>
+              <w:rPr>
+                <w:rFonts w:asciiTheme="minorHAnsi" w:eastAsiaTheme="minorEastAsia" w:hAnsiTheme="minorHAnsi" w:cstheme="minorBidi"/>
+                <w:color w:val="auto"/>
+                <w:sz w:val="22"/>
+              </w:rPr>
+              <w:t>List Manager</w:t>
+            </w:r>
+          </w:p>
+        </w:tc>
+        <w:tc>
+          <w:tcPr>
+            <w:tcW w:w="1077" w:type="pct"/>
+          </w:tcPr>
+          <w:p>
+            <w:pPr>
+              <w:jc w:val="center"/>
+              <w:cnfStyle w:val="100000000000" w:firstRow="1" w:lastRow="0" w:firstColumn="0" w:lastColumn="0" w:oddVBand="0" w:evenVBand="0" w:oddHBand="0" w:evenHBand="0" w:firstRowFirstColumn="0" w:firstRowLastColumn="0" w:lastRowFirstColumn="0" w:lastRowLastColumn="0"/>
+              <w:rPr>
+                <w:rFonts w:asciiTheme="minorHAnsi" w:eastAsiaTheme="minorEastAsia" w:hAnsiTheme="minorHAnsi" w:cstheme="minorBidi"/>
+                <w:color w:val="auto"/>
+                <w:sz w:val="22"/>
+                <w:szCs w:val="22"/>
+              </w:rPr>
+            </w:pPr>
+            <w:r>
+              <w:rPr>
+                <w:rFonts w:asciiTheme="minorHAnsi" w:eastAsiaTheme="minorEastAsia" w:hAnsiTheme="minorHAnsi" w:cstheme="minorBidi"/>
+                <w:color w:val="auto"/>
+                <w:sz w:val="22"/>
+              </w:rPr>
+              <w:t>Game Manager</w:t>
+            </w:r>
+          </w:p>
+        </w:tc>
+        <w:tc>
+          <w:tcPr>
+            <w:tcW w:w="1121" w:type="pct"/>
+          </w:tcPr>
+          <w:p>
+            <w:pPr>
+              <w:jc w:val="center"/>
+              <w:cnfStyle w:val="100000000000" w:firstRow="1" w:lastRow="0" w:firstColumn="0" w:lastColumn="0" w:oddVBand="0" w:evenVBand="0" w:oddHBand="0" w:evenHBand="0" w:firstRowFirstColumn="0" w:firstRowLastColumn="0" w:lastRowFirstColumn="0" w:lastRowLastColumn="0"/>
+              <w:rPr>
+                <w:rFonts w:asciiTheme="minorHAnsi" w:eastAsiaTheme="minorEastAsia" w:hAnsiTheme="minorHAnsi" w:cstheme="minorBidi"/>
+                <w:color w:val="auto"/>
+                <w:sz w:val="22"/>
+                <w:szCs w:val="22"/>
+              </w:rPr>
+            </w:pPr>
+            <w:proofErr w:type="spellStart"/>
+            <w:r>
+              <w:rPr>
+                <w:rFonts w:asciiTheme="minorHAnsi" w:eastAsiaTheme="minorEastAsia" w:hAnsiTheme="minorHAnsi" w:cstheme="minorBidi"/>
+                <w:color w:val="auto"/>
+                <w:sz w:val="22"/>
+              </w:rPr>
+              <w:t>Thread</w:t>
+            </w:r>
+            <w:proofErr w:type="spellEnd"/>
+            <w:r>
+              <w:rPr>
+                <w:rFonts w:asciiTheme="minorHAnsi" w:eastAsiaTheme="minorEastAsia" w:hAnsiTheme="minorHAnsi" w:cstheme="minorBidi"/>
+                <w:color w:val="auto"/>
+                <w:sz w:val="22"/>
+              </w:rPr>
+              <w:t xml:space="preserve"> Manager</w:t>
+            </w:r>
+          </w:p>
+        </w:tc>
+        <w:tc>
+          <w:tcPr>
+            <w:tcW w:w="484" w:type="pct"/>
+          </w:tcPr>
+          <w:p>
+            <w:pPr>
+              <w:jc w:val="center"/>
+              <w:cnfStyle w:val="100000000000" w:firstRow="1" w:lastRow="0" w:firstColumn="0" w:lastColumn="0" w:oddVBand="0" w:evenVBand="0" w:oddHBand="0" w:evenHBand="0" w:firstRowFirstColumn="0" w:firstRowLastColumn="0" w:lastRowFirstColumn="0" w:lastRowLastColumn="0"/>
+              <w:rPr>
+                <w:rFonts w:asciiTheme="minorHAnsi" w:eastAsiaTheme="minorEastAsia" w:hAnsiTheme="minorHAnsi" w:cstheme="minorBidi"/>
+                <w:color w:val="auto"/>
+                <w:sz w:val="22"/>
+                <w:szCs w:val="22"/>
+              </w:rPr>
+            </w:pPr>
+            <w:proofErr w:type="spellStart"/>
+            <w:r>
+              <w:rPr>
+                <w:rFonts w:asciiTheme="minorHAnsi" w:eastAsiaTheme="minorEastAsia" w:hAnsiTheme="minorHAnsi" w:cstheme="minorBidi"/>
+                <w:color w:val="auto"/>
+                <w:sz w:val="22"/>
+              </w:rPr>
+              <w:t>Request</w:t>
+            </w:r>
+            <w:proofErr w:type="spellEnd"/>
+            <w:r>
+              <w:rPr>
+                <w:rFonts w:asciiTheme="minorHAnsi" w:eastAsiaTheme="minorEastAsia" w:hAnsiTheme="minorHAnsi" w:cstheme="minorBidi"/>
+                <w:color w:val="auto"/>
+                <w:sz w:val="22"/>
+              </w:rPr>
+              <w:t xml:space="preserve"> Manager</w:t>
+            </w:r>
+          </w:p>
+        </w:tc>
+      </w:tr>
+      <w:tr>
+        <w:trPr>
+          <w:trHeight w:val="1593"/>
+        </w:trPr>
+        <w:tc>
+          <w:tcPr>
+            <w:cnfStyle w:val="001000000000" w:firstRow="0" w:lastRow="0" w:firstColumn="1" w:lastColumn="0" w:oddVBand="0" w:evenVBand="0" w:oddHBand="0" w:evenHBand="0" w:firstRowFirstColumn="0" w:firstRowLastColumn="0" w:lastRowFirstColumn="0" w:lastRowLastColumn="0"/>
+            <w:tcW w:w="753" w:type="pct"/>
+            <w:noWrap/>
+          </w:tcPr>
+          <w:p>
+            <w:pPr>
+              <w:rPr>
+                <w:rFonts w:asciiTheme="minorHAnsi" w:eastAsiaTheme="minorEastAsia" w:hAnsiTheme="minorHAnsi" w:cstheme="minorBidi"/>
+                <w:color w:val="auto"/>
+              </w:rPr>
+            </w:pPr>
+            <w:r>
+              <w:rPr>
+                <w:rFonts w:asciiTheme="minorHAnsi" w:eastAsiaTheme="minorEastAsia" w:hAnsiTheme="minorHAnsi" w:cstheme="minorBidi"/>
+                <w:color w:val="auto"/>
+              </w:rPr>
+              <w:t>Visitatore</w:t>
+            </w:r>
+          </w:p>
+        </w:tc>
+        <w:tc>
+          <w:tcPr>
+            <w:tcW w:w="1071" w:type="pct"/>
+          </w:tcPr>
+          <w:p>
+            <w:pPr>
+              <w:cnfStyle w:val="000000000000" w:firstRow="0" w:lastRow="0" w:firstColumn="0" w:lastColumn="0" w:oddVBand="0" w:evenVBand="0" w:oddHBand="0" w:evenHBand="0" w:firstRowFirstColumn="0" w:firstRowLastColumn="0" w:lastRowFirstColumn="0" w:lastRowLastColumn="0"/>
+              <w:rPr>
+                <w:rFonts w:eastAsiaTheme="minorEastAsia"/>
+                <w:color w:val="2F5496" w:themeColor="accent1" w:themeShade="BF"/>
+                <w:sz w:val="20"/>
+                <w:szCs w:val="20"/>
+              </w:rPr>
+            </w:pPr>
+            <w:r>
+              <w:rPr>
+                <w:rFonts w:eastAsiaTheme="minorEastAsia"/>
+                <w:sz w:val="20"/>
+                <w:szCs w:val="20"/>
+              </w:rPr>
+              <w:t>Registrazione</w:t>
+            </w:r>
+          </w:p>
+        </w:tc>
+        <w:tc>
+          <w:tcPr>
+            <w:tcW w:w="493" w:type="pct"/>
+          </w:tcPr>
+          <w:p>
+            <w:pPr>
+              <w:cnfStyle w:val="000000000000" w:firstRow="0" w:lastRow="0" w:firstColumn="0" w:lastColumn="0" w:oddVBand="0" w:evenVBand="0" w:oddHBand="0" w:evenHBand="0" w:firstRowFirstColumn="0" w:firstRowLastColumn="0" w:lastRowFirstColumn="0" w:lastRowLastColumn="0"/>
+              <w:rPr>
+                <w:rFonts w:eastAsiaTheme="minorEastAsia"/>
+                <w:sz w:val="20"/>
+                <w:szCs w:val="20"/>
+              </w:rPr>
+            </w:pPr>
+          </w:p>
+        </w:tc>
+        <w:tc>
+          <w:tcPr>
+            <w:tcW w:w="1077" w:type="pct"/>
+          </w:tcPr>
+          <w:p>
+            <w:pPr>
+              <w:cnfStyle w:val="000000000000" w:firstRow="0" w:lastRow="0" w:firstColumn="0" w:lastColumn="0" w:oddVBand="0" w:evenVBand="0" w:oddHBand="0" w:evenHBand="0" w:firstRowFirstColumn="0" w:firstRowLastColumn="0" w:lastRowFirstColumn="0" w:lastRowLastColumn="0"/>
+              <w:rPr>
+                <w:rFonts w:eastAsiaTheme="minorEastAsia"/>
+                <w:sz w:val="20"/>
+                <w:szCs w:val="20"/>
+              </w:rPr>
+            </w:pPr>
+            <w:proofErr w:type="spellStart"/>
+            <w:r>
+              <w:rPr>
+                <w:rFonts w:eastAsiaTheme="minorEastAsia"/>
+                <w:sz w:val="20"/>
+                <w:szCs w:val="20"/>
+              </w:rPr>
+              <w:t>RicercaGiochi</w:t>
+            </w:r>
+            <w:proofErr w:type="spellEnd"/>
+          </w:p>
+          <w:p>
+            <w:pPr>
+              <w:cnfStyle w:val="000000000000" w:firstRow="0" w:lastRow="0" w:firstColumn="0" w:lastColumn="0" w:oddVBand="0" w:evenVBand="0" w:oddHBand="0" w:evenHBand="0" w:firstRowFirstColumn="0" w:firstRowLastColumn="0" w:lastRowFirstColumn="0" w:lastRowLastColumn="0"/>
+              <w:rPr>
+                <w:rFonts w:eastAsiaTheme="minorEastAsia"/>
+                <w:sz w:val="20"/>
+                <w:szCs w:val="20"/>
+              </w:rPr>
+            </w:pPr>
+            <w:proofErr w:type="spellStart"/>
+            <w:r>
+              <w:rPr>
+                <w:rFonts w:eastAsiaTheme="minorEastAsia"/>
+                <w:sz w:val="20"/>
+                <w:szCs w:val="20"/>
+              </w:rPr>
+              <w:t>VisualizzaInfoGioco</w:t>
+            </w:r>
+            <w:proofErr w:type="spellEnd"/>
+          </w:p>
+          <w:p>
+            <w:pPr>
+              <w:cnfStyle w:val="000000000000" w:firstRow="0" w:lastRow="0" w:firstColumn="0" w:lastColumn="0" w:oddVBand="0" w:evenVBand="0" w:oddHBand="0" w:evenHBand="0" w:firstRowFirstColumn="0" w:firstRowLastColumn="0" w:lastRowFirstColumn="0" w:lastRowLastColumn="0"/>
+              <w:rPr>
+                <w:rFonts w:asciiTheme="minorHAnsi" w:eastAsiaTheme="minorEastAsia" w:hAnsiTheme="minorHAnsi" w:cstheme="minorBidi"/>
+                <w:color w:val="auto"/>
+                <w:sz w:val="20"/>
+                <w:szCs w:val="20"/>
+              </w:rPr>
+            </w:pPr>
+          </w:p>
+        </w:tc>
+        <w:tc>
+          <w:tcPr>
+            <w:tcW w:w="1121" w:type="pct"/>
+          </w:tcPr>
+          <w:p>
+            <w:pPr>
+              <w:cnfStyle w:val="000000000000" w:firstRow="0" w:lastRow="0" w:firstColumn="0" w:lastColumn="0" w:oddVBand="0" w:evenVBand="0" w:oddHBand="0" w:evenHBand="0" w:firstRowFirstColumn="0" w:firstRowLastColumn="0" w:lastRowFirstColumn="0" w:lastRowLastColumn="0"/>
+              <w:rPr>
+                <w:rFonts w:eastAsiaTheme="minorEastAsia"/>
+                <w:sz w:val="20"/>
+                <w:szCs w:val="20"/>
+              </w:rPr>
+            </w:pPr>
+            <w:proofErr w:type="spellStart"/>
+            <w:r>
+              <w:rPr>
+                <w:rFonts w:eastAsiaTheme="minorEastAsia"/>
+                <w:sz w:val="20"/>
+                <w:szCs w:val="20"/>
+              </w:rPr>
+              <w:t>RicercaThread</w:t>
+            </w:r>
+            <w:proofErr w:type="spellEnd"/>
+          </w:p>
+          <w:p>
+            <w:pPr>
+              <w:cnfStyle w:val="000000000000" w:firstRow="0" w:lastRow="0" w:firstColumn="0" w:lastColumn="0" w:oddVBand="0" w:evenVBand="0" w:oddHBand="0" w:evenHBand="0" w:firstRowFirstColumn="0" w:firstRowLastColumn="0" w:lastRowFirstColumn="0" w:lastRowLastColumn="0"/>
+              <w:rPr>
+                <w:rFonts w:eastAsiaTheme="minorEastAsia"/>
+                <w:sz w:val="20"/>
+                <w:szCs w:val="20"/>
+              </w:rPr>
+            </w:pPr>
+            <w:proofErr w:type="spellStart"/>
+            <w:r>
+              <w:rPr>
+                <w:rFonts w:eastAsiaTheme="minorEastAsia"/>
+                <w:sz w:val="20"/>
+                <w:szCs w:val="20"/>
+              </w:rPr>
+              <w:t>VisualizzaInfoThread</w:t>
+            </w:r>
+            <w:proofErr w:type="spellEnd"/>
+          </w:p>
+        </w:tc>
+        <w:tc>
+          <w:tcPr>
+            <w:tcW w:w="484" w:type="pct"/>
+          </w:tcPr>
+          <w:p>
+            <w:pPr>
+              <w:cnfStyle w:val="000000000000" w:firstRow="0" w:lastRow="0" w:firstColumn="0" w:lastColumn="0" w:oddVBand="0" w:evenVBand="0" w:oddHBand="0" w:evenHBand="0" w:firstRowFirstColumn="0" w:firstRowLastColumn="0" w:lastRowFirstColumn="0" w:lastRowLastColumn="0"/>
+              <w:rPr>
+                <w:rFonts w:eastAsiaTheme="minorEastAsia"/>
+                <w:sz w:val="20"/>
+                <w:szCs w:val="20"/>
+              </w:rPr>
+            </w:pPr>
+          </w:p>
+        </w:tc>
+      </w:tr>
+      <w:tr>
+        <w:trPr>
+          <w:trHeight w:val="1593"/>
+        </w:trPr>
+        <w:tc>
+          <w:tcPr>
+            <w:cnfStyle w:val="001000000000" w:firstRow="0" w:lastRow="0" w:firstColumn="1" w:lastColumn="0" w:oddVBand="0" w:evenVBand="0" w:oddHBand="0" w:evenHBand="0" w:firstRowFirstColumn="0" w:firstRowLastColumn="0" w:lastRowFirstColumn="0" w:lastRowLastColumn="0"/>
+            <w:tcW w:w="753" w:type="pct"/>
+            <w:noWrap/>
+          </w:tcPr>
+          <w:p>
+            <w:pPr>
+              <w:rPr>
+                <w:rFonts w:asciiTheme="minorHAnsi" w:eastAsiaTheme="minorEastAsia" w:hAnsiTheme="minorHAnsi" w:cstheme="minorBidi"/>
+                <w:color w:val="auto"/>
+              </w:rPr>
+            </w:pPr>
+            <w:r>
+              <w:rPr>
+                <w:rFonts w:asciiTheme="minorHAnsi" w:eastAsiaTheme="minorEastAsia" w:hAnsiTheme="minorHAnsi" w:cstheme="minorBidi"/>
+                <w:color w:val="auto"/>
+              </w:rPr>
+              <w:t>Utente Standard</w:t>
+            </w:r>
+          </w:p>
+        </w:tc>
+        <w:tc>
+          <w:tcPr>
+            <w:tcW w:w="1071" w:type="pct"/>
+          </w:tcPr>
+          <w:p>
+            <w:pPr>
+              <w:cnfStyle w:val="000000000000" w:firstRow="0" w:lastRow="0" w:firstColumn="0" w:lastColumn="0" w:oddVBand="0" w:evenVBand="0" w:oddHBand="0" w:evenHBand="0" w:firstRowFirstColumn="0" w:firstRowLastColumn="0" w:lastRowFirstColumn="0" w:lastRowLastColumn="0"/>
+              <w:rPr>
+                <w:rFonts w:eastAsiaTheme="minorEastAsia"/>
+                <w:sz w:val="20"/>
+                <w:szCs w:val="20"/>
+              </w:rPr>
+            </w:pPr>
+            <w:r>
+              <w:rPr>
+                <w:rFonts w:eastAsiaTheme="minorEastAsia"/>
+                <w:sz w:val="20"/>
+                <w:szCs w:val="20"/>
+              </w:rPr>
+              <w:t>Login</w:t>
+            </w:r>
+          </w:p>
+          <w:p>
+            <w:pPr>
+              <w:cnfStyle w:val="000000000000" w:firstRow="0" w:lastRow="0" w:firstColumn="0" w:lastColumn="0" w:oddVBand="0" w:evenVBand="0" w:oddHBand="0" w:evenHBand="0" w:firstRowFirstColumn="0" w:firstRowLastColumn="0" w:lastRowFirstColumn="0" w:lastRowLastColumn="0"/>
+              <w:rPr>
+                <w:rFonts w:eastAsiaTheme="minorEastAsia"/>
+                <w:sz w:val="20"/>
+                <w:szCs w:val="20"/>
+              </w:rPr>
+            </w:pPr>
+            <w:r>
+              <w:rPr>
+                <w:rFonts w:eastAsiaTheme="minorEastAsia"/>
+                <w:sz w:val="20"/>
+                <w:szCs w:val="20"/>
+              </w:rPr>
+              <w:t>Logout</w:t>
+            </w:r>
+          </w:p>
+          <w:p>
+            <w:pPr>
+              <w:cnfStyle w:val="000000000000" w:firstRow="0" w:lastRow="0" w:firstColumn="0" w:lastColumn="0" w:oddVBand="0" w:evenVBand="0" w:oddHBand="0" w:evenHBand="0" w:firstRowFirstColumn="0" w:firstRowLastColumn="0" w:lastRowFirstColumn="0" w:lastRowLastColumn="0"/>
+              <w:rPr>
+                <w:rFonts w:eastAsiaTheme="minorEastAsia"/>
+                <w:sz w:val="20"/>
+                <w:szCs w:val="20"/>
+              </w:rPr>
+            </w:pPr>
+            <w:proofErr w:type="spellStart"/>
+            <w:r>
+              <w:rPr>
+                <w:rFonts w:eastAsiaTheme="minorEastAsia"/>
+                <w:sz w:val="20"/>
+                <w:szCs w:val="20"/>
+              </w:rPr>
+              <w:t>RecuperoPassword</w:t>
+            </w:r>
+            <w:proofErr w:type="spellEnd"/>
+          </w:p>
+          <w:p>
+            <w:pPr>
+              <w:cnfStyle w:val="000000000000" w:firstRow="0" w:lastRow="0" w:firstColumn="0" w:lastColumn="0" w:oddVBand="0" w:evenVBand="0" w:oddHBand="0" w:evenHBand="0" w:firstRowFirstColumn="0" w:firstRowLastColumn="0" w:lastRowFirstColumn="0" w:lastRowLastColumn="0"/>
+              <w:rPr>
+                <w:rFonts w:eastAsiaTheme="minorEastAsia"/>
+                <w:sz w:val="20"/>
+                <w:szCs w:val="20"/>
+              </w:rPr>
+            </w:pPr>
+            <w:proofErr w:type="spellStart"/>
+            <w:r>
+              <w:rPr>
+                <w:rFonts w:eastAsiaTheme="minorEastAsia"/>
+                <w:sz w:val="20"/>
+                <w:szCs w:val="20"/>
+              </w:rPr>
+              <w:t>CambioPassword</w:t>
+            </w:r>
+            <w:proofErr w:type="spellEnd"/>
+          </w:p>
+          <w:p>
+            <w:pPr>
+              <w:cnfStyle w:val="000000000000" w:firstRow="0" w:lastRow="0" w:firstColumn="0" w:lastColumn="0" w:oddVBand="0" w:evenVBand="0" w:oddHBand="0" w:evenHBand="0" w:firstRowFirstColumn="0" w:firstRowLastColumn="0" w:lastRowFirstColumn="0" w:lastRowLastColumn="0"/>
+              <w:rPr>
+                <w:rFonts w:eastAsiaTheme="minorEastAsia"/>
+                <w:sz w:val="20"/>
+                <w:szCs w:val="20"/>
+              </w:rPr>
+            </w:pPr>
+            <w:proofErr w:type="spellStart"/>
+            <w:r>
+              <w:rPr>
+                <w:rFonts w:eastAsiaTheme="minorEastAsia"/>
+                <w:sz w:val="20"/>
+                <w:szCs w:val="20"/>
+              </w:rPr>
+              <w:t>VisualizzaAreaUtente</w:t>
+            </w:r>
+            <w:proofErr w:type="spellEnd"/>
+          </w:p>
+          <w:p>
+            <w:pPr>
+              <w:cnfStyle w:val="000000000000" w:firstRow="0" w:lastRow="0" w:firstColumn="0" w:lastColumn="0" w:oddVBand="0" w:evenVBand="0" w:oddHBand="0" w:evenHBand="0" w:firstRowFirstColumn="0" w:firstRowLastColumn="0" w:lastRowFirstColumn="0" w:lastRowLastColumn="0"/>
+              <w:rPr>
+                <w:rFonts w:asciiTheme="minorHAnsi" w:eastAsiaTheme="minorEastAsia" w:hAnsiTheme="minorHAnsi" w:cstheme="minorBidi"/>
+                <w:color w:val="auto"/>
+                <w:sz w:val="20"/>
+                <w:szCs w:val="20"/>
+              </w:rPr>
+            </w:pPr>
+          </w:p>
+        </w:tc>
+        <w:tc>
+          <w:tcPr>
+            <w:tcW w:w="493" w:type="pct"/>
+          </w:tcPr>
+          <w:p>
+            <w:pPr>
+              <w:cnfStyle w:val="000000000000" w:firstRow="0" w:lastRow="0" w:firstColumn="0" w:lastColumn="0" w:oddVBand="0" w:evenVBand="0" w:oddHBand="0" w:evenHBand="0" w:firstRowFirstColumn="0" w:firstRowLastColumn="0" w:lastRowFirstColumn="0" w:lastRowLastColumn="0"/>
+              <w:rPr>
+                <w:rFonts w:eastAsiaTheme="minorEastAsia"/>
+                <w:sz w:val="20"/>
+                <w:szCs w:val="20"/>
+              </w:rPr>
+            </w:pPr>
+            <w:proofErr w:type="spellStart"/>
+            <w:r>
+              <w:rPr>
+                <w:rFonts w:eastAsiaTheme="minorEastAsia"/>
+                <w:sz w:val="20"/>
+                <w:szCs w:val="20"/>
+              </w:rPr>
+              <w:t>AggiungiGiocoAllaLista</w:t>
+            </w:r>
+            <w:proofErr w:type="spellEnd"/>
+          </w:p>
+          <w:p>
+            <w:pPr>
+              <w:cnfStyle w:val="000000000000" w:firstRow="0" w:lastRow="0" w:firstColumn="0" w:lastColumn="0" w:oddVBand="0" w:evenVBand="0" w:oddHBand="0" w:evenHBand="0" w:firstRowFirstColumn="0" w:firstRowLastColumn="0" w:lastRowFirstColumn="0" w:lastRowLastColumn="0"/>
+              <w:rPr>
+                <w:rFonts w:eastAsiaTheme="minorEastAsia"/>
+                <w:sz w:val="20"/>
+                <w:szCs w:val="20"/>
+              </w:rPr>
+            </w:pPr>
+            <w:proofErr w:type="spellStart"/>
+            <w:r>
+              <w:rPr>
+                <w:rFonts w:eastAsiaTheme="minorEastAsia"/>
+                <w:sz w:val="20"/>
+                <w:szCs w:val="20"/>
+              </w:rPr>
+              <w:t>CambiaCategoria</w:t>
+            </w:r>
+            <w:proofErr w:type="spellEnd"/>
+          </w:p>
+          <w:p>
+            <w:pPr>
+              <w:cnfStyle w:val="000000000000" w:firstRow="0" w:lastRow="0" w:firstColumn="0" w:lastColumn="0" w:oddVBand="0" w:evenVBand="0" w:oddHBand="0" w:evenHBand="0" w:firstRowFirstColumn="0" w:firstRowLastColumn="0" w:lastRowFirstColumn="0" w:lastRowLastColumn="0"/>
+              <w:rPr>
+                <w:rFonts w:eastAsiaTheme="minorEastAsia"/>
+                <w:sz w:val="20"/>
+                <w:szCs w:val="20"/>
+              </w:rPr>
+            </w:pPr>
+            <w:proofErr w:type="spellStart"/>
+            <w:r>
+              <w:rPr>
+                <w:rFonts w:eastAsiaTheme="minorEastAsia"/>
+                <w:sz w:val="20"/>
+                <w:szCs w:val="20"/>
+              </w:rPr>
+              <w:t>RimuoviDallaLista</w:t>
+            </w:r>
+            <w:proofErr w:type="spellEnd"/>
+          </w:p>
+        </w:tc>
+        <w:tc>
+          <w:tcPr>
+            <w:tcW w:w="1077" w:type="pct"/>
+          </w:tcPr>
+          <w:p>
+            <w:pPr>
+              <w:cnfStyle w:val="000000000000" w:firstRow="0" w:lastRow="0" w:firstColumn="0" w:lastColumn="0" w:oddVBand="0" w:evenVBand="0" w:oddHBand="0" w:evenHBand="0" w:firstRowFirstColumn="0" w:firstRowLastColumn="0" w:lastRowFirstColumn="0" w:lastRowLastColumn="0"/>
+              <w:rPr>
+                <w:rFonts w:eastAsiaTheme="minorEastAsia"/>
+                <w:sz w:val="20"/>
+                <w:szCs w:val="20"/>
+              </w:rPr>
+            </w:pPr>
+            <w:proofErr w:type="spellStart"/>
+            <w:r>
+              <w:rPr>
+                <w:rFonts w:eastAsiaTheme="minorEastAsia"/>
+                <w:sz w:val="20"/>
+                <w:szCs w:val="20"/>
+              </w:rPr>
+              <w:t>RicercaGiochi</w:t>
+            </w:r>
+            <w:proofErr w:type="spellEnd"/>
+          </w:p>
+          <w:p>
+            <w:pPr>
+              <w:cnfStyle w:val="000000000000" w:firstRow="0" w:lastRow="0" w:firstColumn="0" w:lastColumn="0" w:oddVBand="0" w:evenVBand="0" w:oddHBand="0" w:evenHBand="0" w:firstRowFirstColumn="0" w:firstRowLastColumn="0" w:lastRowFirstColumn="0" w:lastRowLastColumn="0"/>
+              <w:rPr>
+                <w:rFonts w:eastAsiaTheme="minorEastAsia"/>
+                <w:sz w:val="20"/>
+                <w:szCs w:val="20"/>
+              </w:rPr>
+            </w:pPr>
+            <w:proofErr w:type="spellStart"/>
+            <w:r>
+              <w:rPr>
+                <w:rFonts w:eastAsiaTheme="minorEastAsia"/>
+                <w:sz w:val="20"/>
+                <w:szCs w:val="20"/>
+              </w:rPr>
+              <w:t>VisualizzaInfoGioco</w:t>
+            </w:r>
+            <w:proofErr w:type="spellEnd"/>
+          </w:p>
+          <w:p>
+            <w:pPr>
+              <w:cnfStyle w:val="000000000000" w:firstRow="0" w:lastRow="0" w:firstColumn="0" w:lastColumn="0" w:oddVBand="0" w:evenVBand="0" w:oddHBand="0" w:evenHBand="0" w:firstRowFirstColumn="0" w:firstRowLastColumn="0" w:lastRowFirstColumn="0" w:lastRowLastColumn="0"/>
+              <w:rPr>
+                <w:rFonts w:eastAsiaTheme="minorEastAsia"/>
+                <w:sz w:val="20"/>
+                <w:szCs w:val="20"/>
+              </w:rPr>
+            </w:pPr>
+            <w:proofErr w:type="spellStart"/>
+            <w:r>
+              <w:rPr>
+                <w:rFonts w:eastAsiaTheme="minorEastAsia"/>
+                <w:sz w:val="20"/>
+                <w:szCs w:val="20"/>
+              </w:rPr>
+              <w:t>ValutaGioco</w:t>
+            </w:r>
+            <w:proofErr w:type="spellEnd"/>
+          </w:p>
+        </w:tc>
+        <w:tc>
+          <w:tcPr>
+            <w:tcW w:w="1121" w:type="pct"/>
+          </w:tcPr>
+          <w:p>
+            <w:pPr>
+              <w:cnfStyle w:val="000000000000" w:firstRow="0" w:lastRow="0" w:firstColumn="0" w:lastColumn="0" w:oddVBand="0" w:evenVBand="0" w:oddHBand="0" w:evenHBand="0" w:firstRowFirstColumn="0" w:firstRowLastColumn="0" w:lastRowFirstColumn="0" w:lastRowLastColumn="0"/>
+              <w:rPr>
+                <w:rFonts w:eastAsiaTheme="minorEastAsia"/>
+                <w:sz w:val="20"/>
+                <w:szCs w:val="20"/>
+              </w:rPr>
+            </w:pPr>
+            <w:proofErr w:type="spellStart"/>
+            <w:r>
+              <w:rPr>
+                <w:rFonts w:eastAsiaTheme="minorEastAsia"/>
+                <w:sz w:val="20"/>
+                <w:szCs w:val="20"/>
+              </w:rPr>
+              <w:t>RicercaThread</w:t>
+            </w:r>
+            <w:proofErr w:type="spellEnd"/>
+          </w:p>
+          <w:p>
+            <w:pPr>
+              <w:cnfStyle w:val="000000000000" w:firstRow="0" w:lastRow="0" w:firstColumn="0" w:lastColumn="0" w:oddVBand="0" w:evenVBand="0" w:oddHBand="0" w:evenHBand="0" w:firstRowFirstColumn="0" w:firstRowLastColumn="0" w:lastRowFirstColumn="0" w:lastRowLastColumn="0"/>
+              <w:rPr>
+                <w:rFonts w:eastAsiaTheme="minorEastAsia"/>
+                <w:sz w:val="20"/>
+                <w:szCs w:val="20"/>
+              </w:rPr>
+            </w:pPr>
+            <w:proofErr w:type="spellStart"/>
+            <w:r>
+              <w:rPr>
+                <w:rFonts w:eastAsiaTheme="minorEastAsia"/>
+                <w:sz w:val="20"/>
+                <w:szCs w:val="20"/>
+              </w:rPr>
+              <w:t>VisualizzaInfoThread</w:t>
+            </w:r>
+            <w:proofErr w:type="spellEnd"/>
+          </w:p>
+          <w:p>
+            <w:pPr>
+              <w:cnfStyle w:val="000000000000" w:firstRow="0" w:lastRow="0" w:firstColumn="0" w:lastColumn="0" w:oddVBand="0" w:evenVBand="0" w:oddHBand="0" w:evenHBand="0" w:firstRowFirstColumn="0" w:firstRowLastColumn="0" w:lastRowFirstColumn="0" w:lastRowLastColumn="0"/>
+              <w:rPr>
+                <w:rFonts w:eastAsiaTheme="minorEastAsia"/>
+                <w:sz w:val="20"/>
+                <w:szCs w:val="20"/>
+              </w:rPr>
+            </w:pPr>
+            <w:r>
+              <w:rPr>
+                <w:rFonts w:eastAsiaTheme="minorEastAsia"/>
+                <w:sz w:val="20"/>
+                <w:szCs w:val="20"/>
+              </w:rPr>
+              <w:t>Commenta</w:t>
+            </w:r>
+          </w:p>
+          <w:p>
+            <w:pPr>
+              <w:cnfStyle w:val="000000000000" w:firstRow="0" w:lastRow="0" w:firstColumn="0" w:lastColumn="0" w:oddVBand="0" w:evenVBand="0" w:oddHBand="0" w:evenHBand="0" w:firstRowFirstColumn="0" w:firstRowLastColumn="0" w:lastRowFirstColumn="0" w:lastRowLastColumn="0"/>
+              <w:rPr>
+                <w:rFonts w:eastAsiaTheme="minorEastAsia"/>
+                <w:sz w:val="20"/>
+                <w:szCs w:val="20"/>
+              </w:rPr>
+            </w:pPr>
+            <w:r>
+              <w:rPr>
+                <w:rFonts w:eastAsiaTheme="minorEastAsia"/>
+                <w:sz w:val="20"/>
+                <w:szCs w:val="20"/>
+              </w:rPr>
+              <w:t>Like</w:t>
+            </w:r>
+          </w:p>
+        </w:tc>
+        <w:tc>
+          <w:tcPr>
+            <w:tcW w:w="484" w:type="pct"/>
+          </w:tcPr>
+          <w:p>
+            <w:pPr>
+              <w:cnfStyle w:val="000000000000" w:firstRow="0" w:lastRow="0" w:firstColumn="0" w:lastColumn="0" w:oddVBand="0" w:evenVBand="0" w:oddHBand="0" w:evenHBand="0" w:firstRowFirstColumn="0" w:firstRowLastColumn="0" w:lastRowFirstColumn="0" w:lastRowLastColumn="0"/>
+              <w:rPr>
+                <w:rFonts w:eastAsiaTheme="minorEastAsia"/>
+                <w:sz w:val="20"/>
+                <w:szCs w:val="20"/>
+              </w:rPr>
+            </w:pPr>
+            <w:proofErr w:type="spellStart"/>
+            <w:r>
+              <w:rPr>
+                <w:rFonts w:eastAsiaTheme="minorEastAsia"/>
+                <w:sz w:val="20"/>
+                <w:szCs w:val="20"/>
+              </w:rPr>
+              <w:t>RichiestaThread</w:t>
+            </w:r>
+            <w:proofErr w:type="spellEnd"/>
+          </w:p>
+          <w:p>
+            <w:pPr>
+              <w:cnfStyle w:val="000000000000" w:firstRow="0" w:lastRow="0" w:firstColumn="0" w:lastColumn="0" w:oddVBand="0" w:evenVBand="0" w:oddHBand="0" w:evenHBand="0" w:firstRowFirstColumn="0" w:firstRowLastColumn="0" w:lastRowFirstColumn="0" w:lastRowLastColumn="0"/>
+              <w:rPr>
+                <w:rFonts w:eastAsiaTheme="minorEastAsia"/>
+                <w:sz w:val="20"/>
+                <w:szCs w:val="20"/>
+              </w:rPr>
+            </w:pPr>
+            <w:proofErr w:type="spellStart"/>
+            <w:r>
+              <w:rPr>
+                <w:rFonts w:eastAsiaTheme="minorEastAsia"/>
+                <w:sz w:val="20"/>
+                <w:szCs w:val="20"/>
+              </w:rPr>
+              <w:t>RichiestaGioco</w:t>
+            </w:r>
+            <w:proofErr w:type="spellEnd"/>
+          </w:p>
+          <w:p>
+            <w:pPr>
+              <w:cnfStyle w:val="000000000000" w:firstRow="0" w:lastRow="0" w:firstColumn="0" w:lastColumn="0" w:oddVBand="0" w:evenVBand="0" w:oddHBand="0" w:evenHBand="0" w:firstRowFirstColumn="0" w:firstRowLastColumn="0" w:lastRowFirstColumn="0" w:lastRowLastColumn="0"/>
+              <w:rPr>
+                <w:rFonts w:eastAsiaTheme="minorEastAsia"/>
+                <w:sz w:val="20"/>
+                <w:szCs w:val="20"/>
+              </w:rPr>
+            </w:pPr>
+            <w:r>
+              <w:rPr>
+                <w:rFonts w:eastAsiaTheme="minorEastAsia"/>
+                <w:sz w:val="20"/>
+                <w:szCs w:val="20"/>
+              </w:rPr>
+              <w:t>Segnalazione</w:t>
+            </w:r>
+          </w:p>
+        </w:tc>
+      </w:tr>
+      <w:tr>
+        <w:trPr>
+          <w:trHeight w:val="1593"/>
+        </w:trPr>
+        <w:tc>
+          <w:tcPr>
+            <w:cnfStyle w:val="001000000000" w:firstRow="0" w:lastRow="0" w:firstColumn="1" w:lastColumn="0" w:oddVBand="0" w:evenVBand="0" w:oddHBand="0" w:evenHBand="0" w:firstRowFirstColumn="0" w:firstRowLastColumn="0" w:lastRowFirstColumn="0" w:lastRowLastColumn="0"/>
+            <w:tcW w:w="753" w:type="pct"/>
+            <w:noWrap/>
+          </w:tcPr>
+          <w:p>
+            <w:pPr>
+              <w:rPr>
+                <w:rFonts w:asciiTheme="minorHAnsi" w:eastAsiaTheme="minorEastAsia" w:hAnsiTheme="minorHAnsi" w:cstheme="minorBidi"/>
+                <w:color w:val="auto"/>
+              </w:rPr>
+            </w:pPr>
+            <w:r>
+              <w:rPr>
+                <w:rFonts w:asciiTheme="minorHAnsi" w:eastAsiaTheme="minorEastAsia" w:hAnsiTheme="minorHAnsi" w:cstheme="minorBidi"/>
+                <w:color w:val="auto"/>
+              </w:rPr>
+              <w:t>Game Developer</w:t>
+            </w:r>
+          </w:p>
+        </w:tc>
+        <w:tc>
+          <w:tcPr>
+            <w:tcW w:w="1071" w:type="pct"/>
+          </w:tcPr>
+          <w:p>
+            <w:pPr>
+              <w:cnfStyle w:val="000000000000" w:firstRow="0" w:lastRow="0" w:firstColumn="0" w:lastColumn="0" w:oddVBand="0" w:evenVBand="0" w:oddHBand="0" w:evenHBand="0" w:firstRowFirstColumn="0" w:firstRowLastColumn="0" w:lastRowFirstColumn="0" w:lastRowLastColumn="0"/>
+              <w:rPr>
+                <w:rFonts w:eastAsiaTheme="minorEastAsia"/>
+                <w:sz w:val="20"/>
+                <w:szCs w:val="20"/>
+              </w:rPr>
+            </w:pPr>
+            <w:r>
+              <w:rPr>
+                <w:rFonts w:eastAsiaTheme="minorEastAsia"/>
+                <w:sz w:val="20"/>
+                <w:szCs w:val="20"/>
+              </w:rPr>
+              <w:t>Login</w:t>
+            </w:r>
+          </w:p>
+          <w:p>
+            <w:pPr>
+              <w:cnfStyle w:val="000000000000" w:firstRow="0" w:lastRow="0" w:firstColumn="0" w:lastColumn="0" w:oddVBand="0" w:evenVBand="0" w:oddHBand="0" w:evenHBand="0" w:firstRowFirstColumn="0" w:firstRowLastColumn="0" w:lastRowFirstColumn="0" w:lastRowLastColumn="0"/>
+              <w:rPr>
+                <w:rFonts w:eastAsiaTheme="minorEastAsia"/>
+                <w:sz w:val="20"/>
+                <w:szCs w:val="20"/>
+              </w:rPr>
+            </w:pPr>
+            <w:r>
+              <w:rPr>
+                <w:rFonts w:eastAsiaTheme="minorEastAsia"/>
+                <w:sz w:val="20"/>
+                <w:szCs w:val="20"/>
+              </w:rPr>
+              <w:t>Logout</w:t>
+            </w:r>
+          </w:p>
+          <w:p>
+            <w:pPr>
+              <w:cnfStyle w:val="000000000000" w:firstRow="0" w:lastRow="0" w:firstColumn="0" w:lastColumn="0" w:oddVBand="0" w:evenVBand="0" w:oddHBand="0" w:evenHBand="0" w:firstRowFirstColumn="0" w:firstRowLastColumn="0" w:lastRowFirstColumn="0" w:lastRowLastColumn="0"/>
+              <w:rPr>
+                <w:rFonts w:eastAsiaTheme="minorEastAsia"/>
+                <w:sz w:val="20"/>
+                <w:szCs w:val="20"/>
+              </w:rPr>
+            </w:pPr>
+            <w:proofErr w:type="spellStart"/>
+            <w:r>
+              <w:rPr>
+                <w:rFonts w:eastAsiaTheme="minorEastAsia"/>
+                <w:sz w:val="20"/>
+                <w:szCs w:val="20"/>
+              </w:rPr>
+              <w:t>RecuperoPassword</w:t>
+            </w:r>
+            <w:proofErr w:type="spellEnd"/>
+          </w:p>
+          <w:p>
+            <w:pPr>
+              <w:cnfStyle w:val="000000000000" w:firstRow="0" w:lastRow="0" w:firstColumn="0" w:lastColumn="0" w:oddVBand="0" w:evenVBand="0" w:oddHBand="0" w:evenHBand="0" w:firstRowFirstColumn="0" w:firstRowLastColumn="0" w:lastRowFirstColumn="0" w:lastRowLastColumn="0"/>
+              <w:rPr>
+                <w:rFonts w:eastAsiaTheme="minorEastAsia"/>
+                <w:sz w:val="20"/>
+                <w:szCs w:val="20"/>
+              </w:rPr>
+            </w:pPr>
+            <w:proofErr w:type="spellStart"/>
+            <w:r>
+              <w:rPr>
+                <w:rFonts w:eastAsiaTheme="minorEastAsia"/>
+                <w:sz w:val="20"/>
+                <w:szCs w:val="20"/>
+              </w:rPr>
+              <w:t>CambioPassword</w:t>
+            </w:r>
+            <w:proofErr w:type="spellEnd"/>
+          </w:p>
+          <w:p>
+            <w:pPr>
+              <w:cnfStyle w:val="000000000000" w:firstRow="0" w:lastRow="0" w:firstColumn="0" w:lastColumn="0" w:oddVBand="0" w:evenVBand="0" w:oddHBand="0" w:evenHBand="0" w:firstRowFirstColumn="0" w:firstRowLastColumn="0" w:lastRowFirstColumn="0" w:lastRowLastColumn="0"/>
+              <w:rPr>
+                <w:rFonts w:asciiTheme="minorHAnsi" w:eastAsiaTheme="minorEastAsia" w:hAnsiTheme="minorHAnsi" w:cstheme="minorBidi"/>
+                <w:color w:val="auto"/>
+                <w:sz w:val="20"/>
+                <w:szCs w:val="20"/>
+              </w:rPr>
+            </w:pPr>
+            <w:proofErr w:type="spellStart"/>
+            <w:r>
+              <w:rPr>
+                <w:rFonts w:eastAsiaTheme="minorEastAsia"/>
+                <w:sz w:val="20"/>
+                <w:szCs w:val="20"/>
+              </w:rPr>
+              <w:t>VisualizzaAreaUtente</w:t>
+            </w:r>
+            <w:proofErr w:type="spellEnd"/>
+          </w:p>
+        </w:tc>
+        <w:tc>
+          <w:tcPr>
+            <w:tcW w:w="493" w:type="pct"/>
+          </w:tcPr>
+          <w:p>
+            <w:pPr>
+              <w:cnfStyle w:val="000000000000" w:firstRow="0" w:lastRow="0" w:firstColumn="0" w:lastColumn="0" w:oddVBand="0" w:evenVBand="0" w:oddHBand="0" w:evenHBand="0" w:firstRowFirstColumn="0" w:firstRowLastColumn="0" w:lastRowFirstColumn="0" w:lastRowLastColumn="0"/>
+              <w:rPr>
+                <w:rFonts w:eastAsiaTheme="minorEastAsia"/>
+                <w:sz w:val="20"/>
+                <w:szCs w:val="20"/>
+              </w:rPr>
+            </w:pPr>
+            <w:proofErr w:type="spellStart"/>
+            <w:r>
+              <w:rPr>
+                <w:rFonts w:eastAsiaTheme="minorEastAsia"/>
+                <w:sz w:val="20"/>
+                <w:szCs w:val="20"/>
+              </w:rPr>
+              <w:t>AggiungiGiocoAllaLista</w:t>
+            </w:r>
+            <w:proofErr w:type="spellEnd"/>
+          </w:p>
+          <w:p>
+            <w:pPr>
+              <w:cnfStyle w:val="000000000000" w:firstRow="0" w:lastRow="0" w:firstColumn="0" w:lastColumn="0" w:oddVBand="0" w:evenVBand="0" w:oddHBand="0" w:evenHBand="0" w:firstRowFirstColumn="0" w:firstRowLastColumn="0" w:lastRowFirstColumn="0" w:lastRowLastColumn="0"/>
+              <w:rPr>
+                <w:rFonts w:eastAsiaTheme="minorEastAsia"/>
+                <w:sz w:val="20"/>
+                <w:szCs w:val="20"/>
+              </w:rPr>
+            </w:pPr>
+            <w:proofErr w:type="spellStart"/>
+            <w:r>
+              <w:rPr>
+                <w:rFonts w:eastAsiaTheme="minorEastAsia"/>
+                <w:sz w:val="20"/>
+                <w:szCs w:val="20"/>
+              </w:rPr>
+              <w:t>CambiaCategoria</w:t>
+            </w:r>
+            <w:proofErr w:type="spellEnd"/>
+          </w:p>
+          <w:p>
+            <w:pPr>
+              <w:cnfStyle w:val="000000000000" w:firstRow="0" w:lastRow="0" w:firstColumn="0" w:lastColumn="0" w:oddVBand="0" w:evenVBand="0" w:oddHBand="0" w:evenHBand="0" w:firstRowFirstColumn="0" w:firstRowLastColumn="0" w:lastRowFirstColumn="0" w:lastRowLastColumn="0"/>
+              <w:rPr>
+                <w:rFonts w:eastAsiaTheme="minorEastAsia"/>
+                <w:sz w:val="20"/>
+                <w:szCs w:val="20"/>
+              </w:rPr>
+            </w:pPr>
+            <w:proofErr w:type="spellStart"/>
+            <w:r>
+              <w:rPr>
+                <w:rFonts w:eastAsiaTheme="minorEastAsia"/>
+                <w:sz w:val="20"/>
+                <w:szCs w:val="20"/>
+              </w:rPr>
+              <w:t>RimuoviDallaLista</w:t>
+            </w:r>
+            <w:proofErr w:type="spellEnd"/>
+          </w:p>
+        </w:tc>
+        <w:tc>
+          <w:tcPr>
+            <w:tcW w:w="1077" w:type="pct"/>
+          </w:tcPr>
+          <w:p>
+            <w:pPr>
+              <w:cnfStyle w:val="000000000000" w:firstRow="0" w:lastRow="0" w:firstColumn="0" w:lastColumn="0" w:oddVBand="0" w:evenVBand="0" w:oddHBand="0" w:evenHBand="0" w:firstRowFirstColumn="0" w:firstRowLastColumn="0" w:lastRowFirstColumn="0" w:lastRowLastColumn="0"/>
+              <w:rPr>
+                <w:rFonts w:eastAsiaTheme="minorEastAsia"/>
+                <w:sz w:val="20"/>
+                <w:szCs w:val="20"/>
+              </w:rPr>
+            </w:pPr>
+            <w:proofErr w:type="spellStart"/>
+            <w:r>
+              <w:rPr>
+                <w:rFonts w:eastAsiaTheme="minorEastAsia"/>
+                <w:sz w:val="20"/>
+                <w:szCs w:val="20"/>
+              </w:rPr>
+              <w:t>RicercaGiochi</w:t>
+            </w:r>
+            <w:proofErr w:type="spellEnd"/>
+          </w:p>
+          <w:p>
+            <w:pPr>
+              <w:cnfStyle w:val="000000000000" w:firstRow="0" w:lastRow="0" w:firstColumn="0" w:lastColumn="0" w:oddVBand="0" w:evenVBand="0" w:oddHBand="0" w:evenHBand="0" w:firstRowFirstColumn="0" w:firstRowLastColumn="0" w:lastRowFirstColumn="0" w:lastRowLastColumn="0"/>
+              <w:rPr>
+                <w:rFonts w:eastAsiaTheme="minorEastAsia"/>
+                <w:sz w:val="20"/>
+                <w:szCs w:val="20"/>
+              </w:rPr>
+            </w:pPr>
+            <w:proofErr w:type="spellStart"/>
+            <w:r>
+              <w:rPr>
+                <w:rFonts w:eastAsiaTheme="minorEastAsia"/>
+                <w:sz w:val="20"/>
+                <w:szCs w:val="20"/>
+              </w:rPr>
+              <w:t>VisualizzaInfoGioco</w:t>
+            </w:r>
+            <w:proofErr w:type="spellEnd"/>
+          </w:p>
+          <w:p>
+            <w:pPr>
+              <w:cnfStyle w:val="000000000000" w:firstRow="0" w:lastRow="0" w:firstColumn="0" w:lastColumn="0" w:oddVBand="0" w:evenVBand="0" w:oddHBand="0" w:evenHBand="0" w:firstRowFirstColumn="0" w:firstRowLastColumn="0" w:lastRowFirstColumn="0" w:lastRowLastColumn="0"/>
+              <w:rPr>
+                <w:rFonts w:eastAsiaTheme="minorEastAsia"/>
+                <w:sz w:val="20"/>
+                <w:szCs w:val="20"/>
+              </w:rPr>
+            </w:pPr>
+            <w:proofErr w:type="spellStart"/>
+            <w:r>
+              <w:rPr>
+                <w:rFonts w:eastAsiaTheme="minorEastAsia"/>
+                <w:sz w:val="20"/>
+                <w:szCs w:val="20"/>
+              </w:rPr>
+              <w:t>ValutaGioco</w:t>
+            </w:r>
+            <w:proofErr w:type="spellEnd"/>
+          </w:p>
+          <w:p>
+            <w:pPr>
+              <w:cnfStyle w:val="000000000000" w:firstRow="0" w:lastRow="0" w:firstColumn="0" w:lastColumn="0" w:oddVBand="0" w:evenVBand="0" w:oddHBand="0" w:evenHBand="0" w:firstRowFirstColumn="0" w:firstRowLastColumn="0" w:lastRowFirstColumn="0" w:lastRowLastColumn="0"/>
+              <w:rPr>
+                <w:rFonts w:eastAsiaTheme="minorEastAsia"/>
+                <w:sz w:val="20"/>
+                <w:szCs w:val="20"/>
+              </w:rPr>
+            </w:pPr>
+            <w:proofErr w:type="spellStart"/>
+            <w:r>
+              <w:rPr>
+                <w:rFonts w:eastAsiaTheme="minorEastAsia"/>
+                <w:sz w:val="20"/>
+                <w:szCs w:val="20"/>
+              </w:rPr>
+              <w:t>AggiungiGioco</w:t>
+            </w:r>
+            <w:proofErr w:type="spellEnd"/>
+          </w:p>
+        </w:tc>
+        <w:tc>
+          <w:tcPr>
+            <w:tcW w:w="1121" w:type="pct"/>
+          </w:tcPr>
+          <w:p>
+            <w:pPr>
+              <w:cnfStyle w:val="000000000000" w:firstRow="0" w:lastRow="0" w:firstColumn="0" w:lastColumn="0" w:oddVBand="0" w:evenVBand="0" w:oddHBand="0" w:evenHBand="0" w:firstRowFirstColumn="0" w:firstRowLastColumn="0" w:lastRowFirstColumn="0" w:lastRowLastColumn="0"/>
+              <w:rPr>
+                <w:rFonts w:eastAsiaTheme="minorEastAsia"/>
+                <w:sz w:val="20"/>
+                <w:szCs w:val="20"/>
+              </w:rPr>
+            </w:pPr>
+            <w:proofErr w:type="spellStart"/>
+            <w:r>
+              <w:rPr>
+                <w:rFonts w:eastAsiaTheme="minorEastAsia"/>
+                <w:sz w:val="20"/>
+                <w:szCs w:val="20"/>
+              </w:rPr>
+              <w:t>RicercaThread</w:t>
+            </w:r>
+            <w:proofErr w:type="spellEnd"/>
+          </w:p>
+          <w:p>
+            <w:pPr>
+              <w:cnfStyle w:val="000000000000" w:firstRow="0" w:lastRow="0" w:firstColumn="0" w:lastColumn="0" w:oddVBand="0" w:evenVBand="0" w:oddHBand="0" w:evenHBand="0" w:firstRowFirstColumn="0" w:firstRowLastColumn="0" w:lastRowFirstColumn="0" w:lastRowLastColumn="0"/>
+              <w:rPr>
+                <w:rFonts w:eastAsiaTheme="minorEastAsia"/>
+                <w:sz w:val="20"/>
+                <w:szCs w:val="20"/>
+              </w:rPr>
+            </w:pPr>
+            <w:proofErr w:type="spellStart"/>
+            <w:r>
+              <w:rPr>
+                <w:rFonts w:eastAsiaTheme="minorEastAsia"/>
+                <w:sz w:val="20"/>
+                <w:szCs w:val="20"/>
+              </w:rPr>
+              <w:t>VisualizzaInfoThread</w:t>
+            </w:r>
+            <w:proofErr w:type="spellEnd"/>
+          </w:p>
+          <w:p>
+            <w:pPr>
+              <w:cnfStyle w:val="000000000000" w:firstRow="0" w:lastRow="0" w:firstColumn="0" w:lastColumn="0" w:oddVBand="0" w:evenVBand="0" w:oddHBand="0" w:evenHBand="0" w:firstRowFirstColumn="0" w:firstRowLastColumn="0" w:lastRowFirstColumn="0" w:lastRowLastColumn="0"/>
+              <w:rPr>
+                <w:rFonts w:eastAsiaTheme="minorEastAsia"/>
+                <w:sz w:val="20"/>
+                <w:szCs w:val="20"/>
+              </w:rPr>
+            </w:pPr>
+            <w:r>
+              <w:rPr>
+                <w:rFonts w:eastAsiaTheme="minorEastAsia"/>
+                <w:sz w:val="20"/>
+                <w:szCs w:val="20"/>
+              </w:rPr>
+              <w:t>Commenta</w:t>
+            </w:r>
+          </w:p>
+          <w:p>
+            <w:pPr>
+              <w:cnfStyle w:val="000000000000" w:firstRow="0" w:lastRow="0" w:firstColumn="0" w:lastColumn="0" w:oddVBand="0" w:evenVBand="0" w:oddHBand="0" w:evenHBand="0" w:firstRowFirstColumn="0" w:firstRowLastColumn="0" w:lastRowFirstColumn="0" w:lastRowLastColumn="0"/>
+              <w:rPr>
+                <w:rFonts w:eastAsiaTheme="minorEastAsia"/>
+                <w:sz w:val="20"/>
+                <w:szCs w:val="20"/>
+              </w:rPr>
+            </w:pPr>
+            <w:r>
+              <w:rPr>
+                <w:rFonts w:eastAsiaTheme="minorEastAsia"/>
+                <w:sz w:val="20"/>
+                <w:szCs w:val="20"/>
+              </w:rPr>
+              <w:t>Like</w:t>
+            </w:r>
+          </w:p>
+          <w:p>
+            <w:pPr>
+              <w:cnfStyle w:val="000000000000" w:firstRow="0" w:lastRow="0" w:firstColumn="0" w:lastColumn="0" w:oddVBand="0" w:evenVBand="0" w:oddHBand="0" w:evenHBand="0" w:firstRowFirstColumn="0" w:firstRowLastColumn="0" w:lastRowFirstColumn="0" w:lastRowLastColumn="0"/>
+              <w:rPr>
+                <w:rFonts w:eastAsiaTheme="minorEastAsia"/>
+                <w:sz w:val="20"/>
+                <w:szCs w:val="20"/>
+              </w:rPr>
+            </w:pPr>
+            <w:proofErr w:type="spellStart"/>
+            <w:r>
+              <w:rPr>
+                <w:rFonts w:eastAsiaTheme="minorEastAsia"/>
+                <w:sz w:val="20"/>
+                <w:szCs w:val="20"/>
+              </w:rPr>
+              <w:t>CreaThread</w:t>
+            </w:r>
+            <w:proofErr w:type="spellEnd"/>
+          </w:p>
+        </w:tc>
+        <w:tc>
+          <w:tcPr>
+            <w:tcW w:w="484" w:type="pct"/>
+          </w:tcPr>
+          <w:p>
+            <w:pPr>
+              <w:cnfStyle w:val="000000000000" w:firstRow="0" w:lastRow="0" w:firstColumn="0" w:lastColumn="0" w:oddVBand="0" w:evenVBand="0" w:oddHBand="0" w:evenHBand="0" w:firstRowFirstColumn="0" w:firstRowLastColumn="0" w:lastRowFirstColumn="0" w:lastRowLastColumn="0"/>
+              <w:rPr>
+                <w:rFonts w:eastAsiaTheme="minorEastAsia"/>
+                <w:sz w:val="20"/>
+                <w:szCs w:val="20"/>
+              </w:rPr>
+            </w:pPr>
+            <w:r>
+              <w:rPr>
+                <w:rFonts w:eastAsiaTheme="minorEastAsia"/>
+                <w:sz w:val="20"/>
+                <w:szCs w:val="20"/>
+              </w:rPr>
+              <w:t>Segnalazione</w:t>
+            </w:r>
+          </w:p>
+        </w:tc>
+      </w:tr>
+      <w:tr>
+        <w:trPr>
+          <w:trHeight w:val="1593"/>
+        </w:trPr>
+        <w:tc>
+          <w:tcPr>
+            <w:cnfStyle w:val="001000000000" w:firstRow="0" w:lastRow="0" w:firstColumn="1" w:lastColumn="0" w:oddVBand="0" w:evenVBand="0" w:oddHBand="0" w:evenHBand="0" w:firstRowFirstColumn="0" w:firstRowLastColumn="0" w:lastRowFirstColumn="0" w:lastRowLastColumn="0"/>
+            <w:tcW w:w="753" w:type="pct"/>
+            <w:noWrap/>
+          </w:tcPr>
+          <w:p>
+            <w:pPr>
+              <w:rPr>
+                <w:rFonts w:asciiTheme="minorHAnsi" w:eastAsiaTheme="minorEastAsia" w:hAnsiTheme="minorHAnsi" w:cstheme="minorBidi"/>
+                <w:color w:val="auto"/>
+              </w:rPr>
+            </w:pPr>
+            <w:r>
+              <w:rPr>
+                <w:rFonts w:asciiTheme="minorHAnsi" w:eastAsiaTheme="minorEastAsia" w:hAnsiTheme="minorHAnsi" w:cstheme="minorBidi"/>
+                <w:color w:val="auto"/>
+              </w:rPr>
+              <w:t>Moderatore</w:t>
+            </w:r>
+          </w:p>
+        </w:tc>
+        <w:tc>
+          <w:tcPr>
+            <w:tcW w:w="1071" w:type="pct"/>
+          </w:tcPr>
+          <w:p>
+            <w:pPr>
+              <w:cnfStyle w:val="000000000000" w:firstRow="0" w:lastRow="0" w:firstColumn="0" w:lastColumn="0" w:oddVBand="0" w:evenVBand="0" w:oddHBand="0" w:evenHBand="0" w:firstRowFirstColumn="0" w:firstRowLastColumn="0" w:lastRowFirstColumn="0" w:lastRowLastColumn="0"/>
+              <w:rPr>
+                <w:rFonts w:eastAsiaTheme="minorEastAsia"/>
+                <w:sz w:val="20"/>
+                <w:szCs w:val="20"/>
+              </w:rPr>
+            </w:pPr>
+            <w:r>
+              <w:rPr>
+                <w:rFonts w:eastAsiaTheme="minorEastAsia"/>
+                <w:sz w:val="20"/>
+                <w:szCs w:val="20"/>
+              </w:rPr>
+              <w:t>Login</w:t>
+            </w:r>
+          </w:p>
+          <w:p>
+            <w:pPr>
+              <w:cnfStyle w:val="000000000000" w:firstRow="0" w:lastRow="0" w:firstColumn="0" w:lastColumn="0" w:oddVBand="0" w:evenVBand="0" w:oddHBand="0" w:evenHBand="0" w:firstRowFirstColumn="0" w:firstRowLastColumn="0" w:lastRowFirstColumn="0" w:lastRowLastColumn="0"/>
+              <w:rPr>
+                <w:rFonts w:eastAsiaTheme="minorEastAsia"/>
+                <w:sz w:val="20"/>
+                <w:szCs w:val="20"/>
+              </w:rPr>
+            </w:pPr>
+            <w:r>
+              <w:rPr>
+                <w:rFonts w:eastAsiaTheme="minorEastAsia"/>
+                <w:sz w:val="20"/>
+                <w:szCs w:val="20"/>
+              </w:rPr>
+              <w:t>Logout</w:t>
+            </w:r>
+          </w:p>
+          <w:p>
+            <w:pPr>
+              <w:cnfStyle w:val="000000000000" w:firstRow="0" w:lastRow="0" w:firstColumn="0" w:lastColumn="0" w:oddVBand="0" w:evenVBand="0" w:oddHBand="0" w:evenHBand="0" w:firstRowFirstColumn="0" w:firstRowLastColumn="0" w:lastRowFirstColumn="0" w:lastRowLastColumn="0"/>
+              <w:rPr>
+                <w:rFonts w:eastAsiaTheme="minorEastAsia"/>
+                <w:sz w:val="20"/>
+                <w:szCs w:val="20"/>
+              </w:rPr>
+            </w:pPr>
+            <w:proofErr w:type="spellStart"/>
+            <w:r>
+              <w:rPr>
+                <w:rFonts w:eastAsiaTheme="minorEastAsia"/>
+                <w:sz w:val="20"/>
+                <w:szCs w:val="20"/>
+              </w:rPr>
+              <w:t>RecuperoPassword</w:t>
+            </w:r>
+            <w:proofErr w:type="spellEnd"/>
+          </w:p>
+          <w:p>
+            <w:pPr>
+              <w:cnfStyle w:val="000000000000" w:firstRow="0" w:lastRow="0" w:firstColumn="0" w:lastColumn="0" w:oddVBand="0" w:evenVBand="0" w:oddHBand="0" w:evenHBand="0" w:firstRowFirstColumn="0" w:firstRowLastColumn="0" w:lastRowFirstColumn="0" w:lastRowLastColumn="0"/>
+              <w:rPr>
+                <w:rFonts w:eastAsiaTheme="minorEastAsia"/>
+                <w:sz w:val="20"/>
+                <w:szCs w:val="20"/>
+              </w:rPr>
+            </w:pPr>
+            <w:proofErr w:type="spellStart"/>
+            <w:r>
+              <w:rPr>
+                <w:rFonts w:eastAsiaTheme="minorEastAsia"/>
+                <w:sz w:val="20"/>
+                <w:szCs w:val="20"/>
+              </w:rPr>
+              <w:t>CambioPassword</w:t>
+            </w:r>
+            <w:proofErr w:type="spellEnd"/>
+          </w:p>
+          <w:p>
+            <w:pPr>
+              <w:cnfStyle w:val="000000000000" w:firstRow="0" w:lastRow="0" w:firstColumn="0" w:lastColumn="0" w:oddVBand="0" w:evenVBand="0" w:oddHBand="0" w:evenHBand="0" w:firstRowFirstColumn="0" w:firstRowLastColumn="0" w:lastRowFirstColumn="0" w:lastRowLastColumn="0"/>
+              <w:rPr>
+                <w:rFonts w:asciiTheme="minorHAnsi" w:eastAsiaTheme="minorEastAsia" w:hAnsiTheme="minorHAnsi" w:cstheme="minorBidi"/>
+                <w:color w:val="auto"/>
+                <w:sz w:val="20"/>
+                <w:szCs w:val="20"/>
+              </w:rPr>
+            </w:pPr>
+            <w:proofErr w:type="spellStart"/>
+            <w:r>
+              <w:rPr>
+                <w:rFonts w:eastAsiaTheme="minorEastAsia"/>
+                <w:sz w:val="20"/>
+                <w:szCs w:val="20"/>
+              </w:rPr>
+              <w:t>VisualizzaAreaUtente</w:t>
+            </w:r>
+            <w:proofErr w:type="spellEnd"/>
+          </w:p>
+        </w:tc>
+        <w:tc>
+          <w:tcPr>
+            <w:tcW w:w="493" w:type="pct"/>
+          </w:tcPr>
+          <w:p>
+            <w:pPr>
+              <w:cnfStyle w:val="000000000000" w:firstRow="0" w:lastRow="0" w:firstColumn="0" w:lastColumn="0" w:oddVBand="0" w:evenVBand="0" w:oddHBand="0" w:evenHBand="0" w:firstRowFirstColumn="0" w:firstRowLastColumn="0" w:lastRowFirstColumn="0" w:lastRowLastColumn="0"/>
+              <w:rPr>
+                <w:rFonts w:eastAsiaTheme="minorEastAsia"/>
+                <w:sz w:val="20"/>
+                <w:szCs w:val="20"/>
+              </w:rPr>
+            </w:pPr>
+            <w:proofErr w:type="spellStart"/>
+            <w:r>
+              <w:rPr>
+                <w:rFonts w:eastAsiaTheme="minorEastAsia"/>
+                <w:sz w:val="20"/>
+                <w:szCs w:val="20"/>
+              </w:rPr>
+              <w:t>AggiungiGiocoAllaLista</w:t>
+            </w:r>
+            <w:proofErr w:type="spellEnd"/>
+          </w:p>
+          <w:p>
+            <w:pPr>
+              <w:cnfStyle w:val="000000000000" w:firstRow="0" w:lastRow="0" w:firstColumn="0" w:lastColumn="0" w:oddVBand="0" w:evenVBand="0" w:oddHBand="0" w:evenHBand="0" w:firstRowFirstColumn="0" w:firstRowLastColumn="0" w:lastRowFirstColumn="0" w:lastRowLastColumn="0"/>
+              <w:rPr>
+                <w:rFonts w:eastAsiaTheme="minorEastAsia"/>
+                <w:sz w:val="20"/>
+                <w:szCs w:val="20"/>
+              </w:rPr>
+            </w:pPr>
+            <w:proofErr w:type="spellStart"/>
+            <w:r>
+              <w:rPr>
+                <w:rFonts w:eastAsiaTheme="minorEastAsia"/>
+                <w:sz w:val="20"/>
+                <w:szCs w:val="20"/>
+              </w:rPr>
+              <w:t>CambiaCategoria</w:t>
+            </w:r>
+            <w:proofErr w:type="spellEnd"/>
+          </w:p>
+          <w:p>
+            <w:pPr>
+              <w:cnfStyle w:val="000000000000" w:firstRow="0" w:lastRow="0" w:firstColumn="0" w:lastColumn="0" w:oddVBand="0" w:evenVBand="0" w:oddHBand="0" w:evenHBand="0" w:firstRowFirstColumn="0" w:firstRowLastColumn="0" w:lastRowFirstColumn="0" w:lastRowLastColumn="0"/>
+              <w:rPr>
+                <w:rFonts w:eastAsiaTheme="minorEastAsia"/>
+                <w:sz w:val="20"/>
+                <w:szCs w:val="20"/>
+              </w:rPr>
+            </w:pPr>
+            <w:proofErr w:type="spellStart"/>
+            <w:r>
+              <w:rPr>
+                <w:rFonts w:eastAsiaTheme="minorEastAsia"/>
+                <w:sz w:val="20"/>
+                <w:szCs w:val="20"/>
+              </w:rPr>
+              <w:t>RimuoviDallaLista</w:t>
+            </w:r>
+            <w:proofErr w:type="spellEnd"/>
+          </w:p>
+        </w:tc>
+        <w:tc>
+          <w:tcPr>
+            <w:tcW w:w="1077" w:type="pct"/>
+          </w:tcPr>
+          <w:p>
+            <w:pPr>
+              <w:cnfStyle w:val="000000000000" w:firstRow="0" w:lastRow="0" w:firstColumn="0" w:lastColumn="0" w:oddVBand="0" w:evenVBand="0" w:oddHBand="0" w:evenHBand="0" w:firstRowFirstColumn="0" w:firstRowLastColumn="0" w:lastRowFirstColumn="0" w:lastRowLastColumn="0"/>
+              <w:rPr>
+                <w:rFonts w:eastAsiaTheme="minorEastAsia"/>
+                <w:sz w:val="20"/>
+                <w:szCs w:val="20"/>
+              </w:rPr>
+            </w:pPr>
+            <w:proofErr w:type="spellStart"/>
+            <w:r>
+              <w:rPr>
+                <w:rFonts w:eastAsiaTheme="minorEastAsia"/>
+                <w:sz w:val="20"/>
+                <w:szCs w:val="20"/>
+              </w:rPr>
+              <w:t>RicercaGiochi</w:t>
+            </w:r>
+            <w:proofErr w:type="spellEnd"/>
+          </w:p>
+          <w:p>
+            <w:pPr>
+              <w:cnfStyle w:val="000000000000" w:firstRow="0" w:lastRow="0" w:firstColumn="0" w:lastColumn="0" w:oddVBand="0" w:evenVBand="0" w:oddHBand="0" w:evenHBand="0" w:firstRowFirstColumn="0" w:firstRowLastColumn="0" w:lastRowFirstColumn="0" w:lastRowLastColumn="0"/>
+              <w:rPr>
+                <w:rFonts w:eastAsiaTheme="minorEastAsia"/>
+                <w:sz w:val="20"/>
+                <w:szCs w:val="20"/>
+              </w:rPr>
+            </w:pPr>
+            <w:proofErr w:type="spellStart"/>
+            <w:r>
+              <w:rPr>
+                <w:rFonts w:eastAsiaTheme="minorEastAsia"/>
+                <w:sz w:val="20"/>
+                <w:szCs w:val="20"/>
+              </w:rPr>
+              <w:t>VisualizzaInfoGioco</w:t>
+            </w:r>
+            <w:proofErr w:type="spellEnd"/>
+          </w:p>
+          <w:p>
+            <w:pPr>
+              <w:cnfStyle w:val="000000000000" w:firstRow="0" w:lastRow="0" w:firstColumn="0" w:lastColumn="0" w:oddVBand="0" w:evenVBand="0" w:oddHBand="0" w:evenHBand="0" w:firstRowFirstColumn="0" w:firstRowLastColumn="0" w:lastRowFirstColumn="0" w:lastRowLastColumn="0"/>
+              <w:rPr>
+                <w:rFonts w:eastAsiaTheme="minorEastAsia"/>
+                <w:sz w:val="20"/>
+                <w:szCs w:val="20"/>
+              </w:rPr>
+            </w:pPr>
+            <w:proofErr w:type="spellStart"/>
+            <w:r>
+              <w:rPr>
+                <w:rFonts w:eastAsiaTheme="minorEastAsia"/>
+                <w:sz w:val="20"/>
+                <w:szCs w:val="20"/>
+              </w:rPr>
+              <w:t>ValutaGioco</w:t>
+            </w:r>
+            <w:proofErr w:type="spellEnd"/>
+          </w:p>
+        </w:tc>
+        <w:tc>
+          <w:tcPr>
+            <w:tcW w:w="1121" w:type="pct"/>
+          </w:tcPr>
+          <w:p>
+            <w:pPr>
+              <w:cnfStyle w:val="000000000000" w:firstRow="0" w:lastRow="0" w:firstColumn="0" w:lastColumn="0" w:oddVBand="0" w:evenVBand="0" w:oddHBand="0" w:evenHBand="0" w:firstRowFirstColumn="0" w:firstRowLastColumn="0" w:lastRowFirstColumn="0" w:lastRowLastColumn="0"/>
+              <w:rPr>
+                <w:rFonts w:eastAsiaTheme="minorEastAsia"/>
+                <w:sz w:val="20"/>
+                <w:szCs w:val="20"/>
+              </w:rPr>
+            </w:pPr>
+            <w:proofErr w:type="spellStart"/>
+            <w:r>
+              <w:rPr>
+                <w:rFonts w:eastAsiaTheme="minorEastAsia"/>
+                <w:sz w:val="20"/>
+                <w:szCs w:val="20"/>
+              </w:rPr>
+              <w:t>RicercaThread</w:t>
+            </w:r>
+            <w:proofErr w:type="spellEnd"/>
+          </w:p>
+          <w:p>
+            <w:pPr>
+              <w:cnfStyle w:val="000000000000" w:firstRow="0" w:lastRow="0" w:firstColumn="0" w:lastColumn="0" w:oddVBand="0" w:evenVBand="0" w:oddHBand="0" w:evenHBand="0" w:firstRowFirstColumn="0" w:firstRowLastColumn="0" w:lastRowFirstColumn="0" w:lastRowLastColumn="0"/>
+              <w:rPr>
+                <w:rFonts w:eastAsiaTheme="minorEastAsia"/>
+                <w:sz w:val="20"/>
+                <w:szCs w:val="20"/>
+              </w:rPr>
+            </w:pPr>
+            <w:proofErr w:type="spellStart"/>
+            <w:r>
+              <w:rPr>
+                <w:rFonts w:eastAsiaTheme="minorEastAsia"/>
+                <w:sz w:val="20"/>
+                <w:szCs w:val="20"/>
+              </w:rPr>
+              <w:t>VisualizzaInfoThread</w:t>
+            </w:r>
+            <w:proofErr w:type="spellEnd"/>
+          </w:p>
+          <w:p>
+            <w:pPr>
+              <w:cnfStyle w:val="000000000000" w:firstRow="0" w:lastRow="0" w:firstColumn="0" w:lastColumn="0" w:oddVBand="0" w:evenVBand="0" w:oddHBand="0" w:evenHBand="0" w:firstRowFirstColumn="0" w:firstRowLastColumn="0" w:lastRowFirstColumn="0" w:lastRowLastColumn="0"/>
+              <w:rPr>
+                <w:rFonts w:eastAsiaTheme="minorEastAsia"/>
+                <w:sz w:val="20"/>
+                <w:szCs w:val="20"/>
+              </w:rPr>
+            </w:pPr>
+            <w:r>
+              <w:rPr>
+                <w:rFonts w:eastAsiaTheme="minorEastAsia"/>
+                <w:sz w:val="20"/>
+                <w:szCs w:val="20"/>
+              </w:rPr>
+              <w:t>Commenta</w:t>
+            </w:r>
+          </w:p>
+          <w:p>
+            <w:pPr>
+              <w:cnfStyle w:val="000000000000" w:firstRow="0" w:lastRow="0" w:firstColumn="0" w:lastColumn="0" w:oddVBand="0" w:evenVBand="0" w:oddHBand="0" w:evenHBand="0" w:firstRowFirstColumn="0" w:firstRowLastColumn="0" w:lastRowFirstColumn="0" w:lastRowLastColumn="0"/>
+              <w:rPr>
+                <w:rFonts w:eastAsiaTheme="minorEastAsia"/>
+                <w:sz w:val="20"/>
+                <w:szCs w:val="20"/>
+              </w:rPr>
+            </w:pPr>
+            <w:r>
+              <w:rPr>
+                <w:rFonts w:eastAsiaTheme="minorEastAsia"/>
+                <w:sz w:val="20"/>
+                <w:szCs w:val="20"/>
+              </w:rPr>
+              <w:t>Like</w:t>
+            </w:r>
+          </w:p>
+          <w:p>
+            <w:pPr>
+              <w:cnfStyle w:val="000000000000" w:firstRow="0" w:lastRow="0" w:firstColumn="0" w:lastColumn="0" w:oddVBand="0" w:evenVBand="0" w:oddHBand="0" w:evenHBand="0" w:firstRowFirstColumn="0" w:firstRowLastColumn="0" w:lastRowFirstColumn="0" w:lastRowLastColumn="0"/>
+              <w:rPr>
+                <w:rFonts w:eastAsiaTheme="minorEastAsia"/>
+                <w:sz w:val="20"/>
+                <w:szCs w:val="20"/>
+              </w:rPr>
+            </w:pPr>
+            <w:proofErr w:type="spellStart"/>
+            <w:r>
+              <w:rPr>
+                <w:rFonts w:eastAsiaTheme="minorEastAsia"/>
+                <w:sz w:val="20"/>
+                <w:szCs w:val="20"/>
+              </w:rPr>
+              <w:t>CreaThread</w:t>
+            </w:r>
+            <w:proofErr w:type="spellEnd"/>
+          </w:p>
+          <w:p>
+            <w:pPr>
+              <w:cnfStyle w:val="000000000000" w:firstRow="0" w:lastRow="0" w:firstColumn="0" w:lastColumn="0" w:oddVBand="0" w:evenVBand="0" w:oddHBand="0" w:evenHBand="0" w:firstRowFirstColumn="0" w:firstRowLastColumn="0" w:lastRowFirstColumn="0" w:lastRowLastColumn="0"/>
+              <w:rPr>
+                <w:rFonts w:eastAsiaTheme="minorEastAsia"/>
+                <w:sz w:val="20"/>
+                <w:szCs w:val="20"/>
+              </w:rPr>
+            </w:pPr>
+            <w:proofErr w:type="spellStart"/>
+            <w:r>
+              <w:rPr>
+                <w:rFonts w:eastAsiaTheme="minorEastAsia"/>
+                <w:sz w:val="20"/>
+                <w:szCs w:val="20"/>
+              </w:rPr>
+              <w:t>EliminaThread</w:t>
+            </w:r>
+            <w:proofErr w:type="spellEnd"/>
+          </w:p>
+          <w:p>
+            <w:pPr>
+              <w:cnfStyle w:val="000000000000" w:firstRow="0" w:lastRow="0" w:firstColumn="0" w:lastColumn="0" w:oddVBand="0" w:evenVBand="0" w:oddHBand="0" w:evenHBand="0" w:firstRowFirstColumn="0" w:firstRowLastColumn="0" w:lastRowFirstColumn="0" w:lastRowLastColumn="0"/>
+              <w:rPr>
+                <w:rFonts w:eastAsiaTheme="minorEastAsia"/>
+                <w:sz w:val="20"/>
+                <w:szCs w:val="20"/>
+              </w:rPr>
+            </w:pPr>
+            <w:proofErr w:type="spellStart"/>
+            <w:r>
+              <w:rPr>
+                <w:rFonts w:eastAsiaTheme="minorEastAsia"/>
+                <w:sz w:val="20"/>
+                <w:szCs w:val="20"/>
+              </w:rPr>
+              <w:t>EliminaCommento</w:t>
+            </w:r>
+            <w:proofErr w:type="spellEnd"/>
+          </w:p>
+        </w:tc>
+        <w:tc>
+          <w:tcPr>
+            <w:tcW w:w="484" w:type="pct"/>
+          </w:tcPr>
+          <w:p>
+            <w:pPr>
+              <w:cnfStyle w:val="000000000000" w:firstRow="0" w:lastRow="0" w:firstColumn="0" w:lastColumn="0" w:oddVBand="0" w:evenVBand="0" w:oddHBand="0" w:evenHBand="0" w:firstRowFirstColumn="0" w:firstRowLastColumn="0" w:lastRowFirstColumn="0" w:lastRowLastColumn="0"/>
+              <w:rPr>
+                <w:rFonts w:eastAsiaTheme="minorEastAsia"/>
+                <w:sz w:val="20"/>
+                <w:szCs w:val="20"/>
+              </w:rPr>
+            </w:pPr>
+            <w:proofErr w:type="spellStart"/>
+            <w:r>
+              <w:rPr>
+                <w:rFonts w:eastAsiaTheme="minorEastAsia"/>
+                <w:sz w:val="20"/>
+                <w:szCs w:val="20"/>
+              </w:rPr>
+              <w:t>RichiestaGioco</w:t>
+            </w:r>
+            <w:proofErr w:type="spellEnd"/>
+          </w:p>
+          <w:p>
+            <w:pPr>
+              <w:cnfStyle w:val="000000000000" w:firstRow="0" w:lastRow="0" w:firstColumn="0" w:lastColumn="0" w:oddVBand="0" w:evenVBand="0" w:oddHBand="0" w:evenHBand="0" w:firstRowFirstColumn="0" w:firstRowLastColumn="0" w:lastRowFirstColumn="0" w:lastRowLastColumn="0"/>
+              <w:rPr>
+                <w:rFonts w:eastAsiaTheme="minorEastAsia"/>
+                <w:sz w:val="20"/>
+                <w:szCs w:val="20"/>
+              </w:rPr>
+            </w:pPr>
+            <w:proofErr w:type="spellStart"/>
+            <w:r>
+              <w:rPr>
+                <w:rFonts w:eastAsiaTheme="minorEastAsia"/>
+                <w:sz w:val="20"/>
+                <w:szCs w:val="20"/>
+              </w:rPr>
+              <w:t>AccettaRichiestaThread</w:t>
+            </w:r>
+            <w:proofErr w:type="spellEnd"/>
+          </w:p>
+          <w:p>
+            <w:pPr>
+              <w:cnfStyle w:val="000000000000" w:firstRow="0" w:lastRow="0" w:firstColumn="0" w:lastColumn="0" w:oddVBand="0" w:evenVBand="0" w:oddHBand="0" w:evenHBand="0" w:firstRowFirstColumn="0" w:firstRowLastColumn="0" w:lastRowFirstColumn="0" w:lastRowLastColumn="0"/>
+              <w:rPr>
+                <w:rFonts w:eastAsiaTheme="minorEastAsia"/>
+                <w:sz w:val="20"/>
+                <w:szCs w:val="20"/>
+              </w:rPr>
+            </w:pPr>
+            <w:proofErr w:type="spellStart"/>
+            <w:r>
+              <w:rPr>
+                <w:rFonts w:eastAsiaTheme="minorEastAsia"/>
+                <w:sz w:val="20"/>
+                <w:szCs w:val="20"/>
+              </w:rPr>
+              <w:t>AccettaSegnalazione</w:t>
+            </w:r>
+            <w:proofErr w:type="spellEnd"/>
+          </w:p>
+          <w:p>
+            <w:pPr>
+              <w:cnfStyle w:val="000000000000" w:firstRow="0" w:lastRow="0" w:firstColumn="0" w:lastColumn="0" w:oddVBand="0" w:evenVBand="0" w:oddHBand="0" w:evenHBand="0" w:firstRowFirstColumn="0" w:firstRowLastColumn="0" w:lastRowFirstColumn="0" w:lastRowLastColumn="0"/>
+              <w:rPr>
+                <w:rFonts w:eastAsiaTheme="minorEastAsia"/>
+                <w:sz w:val="20"/>
+                <w:szCs w:val="20"/>
+              </w:rPr>
+            </w:pPr>
+            <w:proofErr w:type="spellStart"/>
+            <w:r>
+              <w:rPr>
+                <w:rFonts w:eastAsiaTheme="minorEastAsia"/>
+                <w:sz w:val="20"/>
+                <w:szCs w:val="20"/>
+              </w:rPr>
+              <w:t>RifiutaRichiesta</w:t>
+            </w:r>
+            <w:proofErr w:type="spellEnd"/>
+          </w:p>
+        </w:tc>
+      </w:tr>
+      <w:tr>
+        <w:trPr>
+          <w:trHeight w:val="1504"/>
+        </w:trPr>
+        <w:tc>
+          <w:tcPr>
+            <w:cnfStyle w:val="001000000000" w:firstRow="0" w:lastRow="0" w:firstColumn="1" w:lastColumn="0" w:oddVBand="0" w:evenVBand="0" w:oddHBand="0" w:evenHBand="0" w:firstRowFirstColumn="0" w:firstRowLastColumn="0" w:lastRowFirstColumn="0" w:lastRowLastColumn="0"/>
+            <w:tcW w:w="753" w:type="pct"/>
+            <w:noWrap/>
+          </w:tcPr>
+          <w:p>
+            <w:pPr>
+              <w:rPr>
+                <w:rFonts w:asciiTheme="minorHAnsi" w:eastAsiaTheme="minorEastAsia" w:hAnsiTheme="minorHAnsi" w:cstheme="minorBidi"/>
+                <w:color w:val="auto"/>
+              </w:rPr>
+            </w:pPr>
+            <w:r>
+              <w:rPr>
+                <w:rFonts w:asciiTheme="minorHAnsi" w:eastAsiaTheme="minorEastAsia" w:hAnsiTheme="minorHAnsi" w:cstheme="minorBidi"/>
+                <w:color w:val="auto"/>
+              </w:rPr>
+              <w:t>Gestore catalogo</w:t>
+            </w:r>
+          </w:p>
+        </w:tc>
+        <w:tc>
+          <w:tcPr>
+            <w:tcW w:w="1071" w:type="pct"/>
+          </w:tcPr>
+          <w:p>
+            <w:pPr>
+              <w:cnfStyle w:val="000000000000" w:firstRow="0" w:lastRow="0" w:firstColumn="0" w:lastColumn="0" w:oddVBand="0" w:evenVBand="0" w:oddHBand="0" w:evenHBand="0" w:firstRowFirstColumn="0" w:firstRowLastColumn="0" w:lastRowFirstColumn="0" w:lastRowLastColumn="0"/>
+              <w:rPr>
+                <w:rFonts w:eastAsiaTheme="minorEastAsia"/>
+                <w:sz w:val="20"/>
+                <w:szCs w:val="20"/>
+              </w:rPr>
+            </w:pPr>
+            <w:r>
+              <w:rPr>
+                <w:rFonts w:eastAsiaTheme="minorEastAsia"/>
+                <w:sz w:val="20"/>
+                <w:szCs w:val="20"/>
+              </w:rPr>
+              <w:t>Login</w:t>
+            </w:r>
+          </w:p>
+          <w:p>
+            <w:pPr>
+              <w:cnfStyle w:val="000000000000" w:firstRow="0" w:lastRow="0" w:firstColumn="0" w:lastColumn="0" w:oddVBand="0" w:evenVBand="0" w:oddHBand="0" w:evenHBand="0" w:firstRowFirstColumn="0" w:firstRowLastColumn="0" w:lastRowFirstColumn="0" w:lastRowLastColumn="0"/>
+              <w:rPr>
+                <w:rFonts w:eastAsiaTheme="minorEastAsia"/>
+                <w:sz w:val="20"/>
+                <w:szCs w:val="20"/>
+              </w:rPr>
+            </w:pPr>
+            <w:r>
+              <w:rPr>
+                <w:rFonts w:eastAsiaTheme="minorEastAsia"/>
+                <w:sz w:val="20"/>
+                <w:szCs w:val="20"/>
+              </w:rPr>
+              <w:t>Logout</w:t>
+            </w:r>
+          </w:p>
+          <w:p>
+            <w:pPr>
+              <w:cnfStyle w:val="000000000000" w:firstRow="0" w:lastRow="0" w:firstColumn="0" w:lastColumn="0" w:oddVBand="0" w:evenVBand="0" w:oddHBand="0" w:evenHBand="0" w:firstRowFirstColumn="0" w:firstRowLastColumn="0" w:lastRowFirstColumn="0" w:lastRowLastColumn="0"/>
+              <w:rPr>
+                <w:rFonts w:eastAsiaTheme="minorEastAsia"/>
+                <w:sz w:val="20"/>
+                <w:szCs w:val="20"/>
+              </w:rPr>
+            </w:pPr>
+            <w:proofErr w:type="spellStart"/>
+            <w:r>
+              <w:rPr>
+                <w:rFonts w:eastAsiaTheme="minorEastAsia"/>
+                <w:sz w:val="20"/>
+                <w:szCs w:val="20"/>
+              </w:rPr>
+              <w:t>RecuperoPassword</w:t>
+            </w:r>
+            <w:proofErr w:type="spellEnd"/>
+          </w:p>
+          <w:p>
+            <w:pPr>
+              <w:cnfStyle w:val="000000000000" w:firstRow="0" w:lastRow="0" w:firstColumn="0" w:lastColumn="0" w:oddVBand="0" w:evenVBand="0" w:oddHBand="0" w:evenHBand="0" w:firstRowFirstColumn="0" w:firstRowLastColumn="0" w:lastRowFirstColumn="0" w:lastRowLastColumn="0"/>
+              <w:rPr>
+                <w:rFonts w:eastAsiaTheme="minorEastAsia"/>
+                <w:sz w:val="20"/>
+                <w:szCs w:val="20"/>
+              </w:rPr>
+            </w:pPr>
+            <w:proofErr w:type="spellStart"/>
+            <w:r>
+              <w:rPr>
+                <w:rFonts w:eastAsiaTheme="minorEastAsia"/>
+                <w:sz w:val="20"/>
+                <w:szCs w:val="20"/>
+              </w:rPr>
+              <w:t>CambioPassword</w:t>
+            </w:r>
+            <w:proofErr w:type="spellEnd"/>
+          </w:p>
+          <w:p>
+            <w:pPr>
+              <w:cnfStyle w:val="000000000000" w:firstRow="0" w:lastRow="0" w:firstColumn="0" w:lastColumn="0" w:oddVBand="0" w:evenVBand="0" w:oddHBand="0" w:evenHBand="0" w:firstRowFirstColumn="0" w:firstRowLastColumn="0" w:lastRowFirstColumn="0" w:lastRowLastColumn="0"/>
+              <w:rPr>
+                <w:rFonts w:asciiTheme="minorHAnsi" w:eastAsiaTheme="minorEastAsia" w:hAnsiTheme="minorHAnsi" w:cstheme="minorBidi"/>
+                <w:color w:val="auto"/>
+                <w:sz w:val="20"/>
+                <w:szCs w:val="20"/>
+              </w:rPr>
+            </w:pPr>
+            <w:proofErr w:type="spellStart"/>
+            <w:r>
+              <w:rPr>
+                <w:rFonts w:eastAsiaTheme="minorEastAsia"/>
+                <w:sz w:val="20"/>
+                <w:szCs w:val="20"/>
+              </w:rPr>
+              <w:t>VisualizzaAreaUtente</w:t>
+            </w:r>
+            <w:proofErr w:type="spellEnd"/>
+          </w:p>
+        </w:tc>
+        <w:tc>
+          <w:tcPr>
+            <w:tcW w:w="493" w:type="pct"/>
+          </w:tcPr>
+          <w:p>
+            <w:pPr>
+              <w:cnfStyle w:val="000000000000" w:firstRow="0" w:lastRow="0" w:firstColumn="0" w:lastColumn="0" w:oddVBand="0" w:evenVBand="0" w:oddHBand="0" w:evenHBand="0" w:firstRowFirstColumn="0" w:firstRowLastColumn="0" w:lastRowFirstColumn="0" w:lastRowLastColumn="0"/>
+              <w:rPr>
+                <w:rFonts w:eastAsiaTheme="minorEastAsia"/>
+                <w:sz w:val="20"/>
+                <w:szCs w:val="20"/>
+              </w:rPr>
+            </w:pPr>
+          </w:p>
+        </w:tc>
+        <w:tc>
+          <w:tcPr>
+            <w:tcW w:w="1077" w:type="pct"/>
+          </w:tcPr>
+          <w:p>
+            <w:pPr>
+              <w:cnfStyle w:val="000000000000" w:firstRow="0" w:lastRow="0" w:firstColumn="0" w:lastColumn="0" w:oddVBand="0" w:evenVBand="0" w:oddHBand="0" w:evenHBand="0" w:firstRowFirstColumn="0" w:firstRowLastColumn="0" w:lastRowFirstColumn="0" w:lastRowLastColumn="0"/>
+              <w:rPr>
+                <w:rFonts w:eastAsiaTheme="minorEastAsia"/>
+                <w:sz w:val="20"/>
+                <w:szCs w:val="20"/>
+              </w:rPr>
+            </w:pPr>
+            <w:proofErr w:type="spellStart"/>
+            <w:r>
+              <w:rPr>
+                <w:rFonts w:eastAsiaTheme="minorEastAsia"/>
+                <w:sz w:val="20"/>
+                <w:szCs w:val="20"/>
+              </w:rPr>
+              <w:t>RicercaGiochi</w:t>
+            </w:r>
+            <w:proofErr w:type="spellEnd"/>
+          </w:p>
+          <w:p>
+            <w:pPr>
+              <w:cnfStyle w:val="000000000000" w:firstRow="0" w:lastRow="0" w:firstColumn="0" w:lastColumn="0" w:oddVBand="0" w:evenVBand="0" w:oddHBand="0" w:evenHBand="0" w:firstRowFirstColumn="0" w:firstRowLastColumn="0" w:lastRowFirstColumn="0" w:lastRowLastColumn="0"/>
+              <w:rPr>
+                <w:rFonts w:eastAsiaTheme="minorEastAsia"/>
+                <w:sz w:val="20"/>
+                <w:szCs w:val="20"/>
+              </w:rPr>
+            </w:pPr>
+            <w:proofErr w:type="spellStart"/>
+            <w:r>
+              <w:rPr>
+                <w:rFonts w:eastAsiaTheme="minorEastAsia"/>
+                <w:sz w:val="20"/>
+                <w:szCs w:val="20"/>
+              </w:rPr>
+              <w:t>VisualizzaInfoGioco</w:t>
+            </w:r>
+            <w:proofErr w:type="spellEnd"/>
+          </w:p>
+          <w:p>
+            <w:pPr>
+              <w:cnfStyle w:val="000000000000" w:firstRow="0" w:lastRow="0" w:firstColumn="0" w:lastColumn="0" w:oddVBand="0" w:evenVBand="0" w:oddHBand="0" w:evenHBand="0" w:firstRowFirstColumn="0" w:firstRowLastColumn="0" w:lastRowFirstColumn="0" w:lastRowLastColumn="0"/>
+              <w:rPr>
+                <w:rFonts w:eastAsiaTheme="minorEastAsia"/>
+                <w:sz w:val="20"/>
+                <w:szCs w:val="20"/>
+              </w:rPr>
+            </w:pPr>
+            <w:proofErr w:type="spellStart"/>
+            <w:r>
+              <w:rPr>
+                <w:rFonts w:eastAsiaTheme="minorEastAsia"/>
+                <w:sz w:val="20"/>
+                <w:szCs w:val="20"/>
+              </w:rPr>
+              <w:t>ValutaGioco</w:t>
+            </w:r>
+            <w:proofErr w:type="spellEnd"/>
+          </w:p>
+          <w:p>
+            <w:pPr>
+              <w:cnfStyle w:val="000000000000" w:firstRow="0" w:lastRow="0" w:firstColumn="0" w:lastColumn="0" w:oddVBand="0" w:evenVBand="0" w:oddHBand="0" w:evenHBand="0" w:firstRowFirstColumn="0" w:firstRowLastColumn="0" w:lastRowFirstColumn="0" w:lastRowLastColumn="0"/>
+              <w:rPr>
+                <w:rFonts w:eastAsiaTheme="minorEastAsia"/>
+                <w:sz w:val="20"/>
+                <w:szCs w:val="20"/>
+              </w:rPr>
+            </w:pPr>
+            <w:proofErr w:type="spellStart"/>
+            <w:r>
+              <w:rPr>
+                <w:rFonts w:eastAsiaTheme="minorEastAsia"/>
+                <w:sz w:val="20"/>
+                <w:szCs w:val="20"/>
+              </w:rPr>
+              <w:t>AggiungiGioco</w:t>
+            </w:r>
+            <w:proofErr w:type="spellEnd"/>
+          </w:p>
+          <w:p>
+            <w:pPr>
+              <w:cnfStyle w:val="000000000000" w:firstRow="0" w:lastRow="0" w:firstColumn="0" w:lastColumn="0" w:oddVBand="0" w:evenVBand="0" w:oddHBand="0" w:evenHBand="0" w:firstRowFirstColumn="0" w:firstRowLastColumn="0" w:lastRowFirstColumn="0" w:lastRowLastColumn="0"/>
+              <w:rPr>
+                <w:rFonts w:eastAsiaTheme="minorEastAsia"/>
+                <w:sz w:val="20"/>
+                <w:szCs w:val="20"/>
+              </w:rPr>
+            </w:pPr>
+            <w:proofErr w:type="spellStart"/>
+            <w:r>
+              <w:rPr>
+                <w:rFonts w:eastAsiaTheme="minorEastAsia"/>
+                <w:sz w:val="20"/>
+                <w:szCs w:val="20"/>
+              </w:rPr>
+              <w:t>ModificaGioco</w:t>
+            </w:r>
+            <w:proofErr w:type="spellEnd"/>
+          </w:p>
+        </w:tc>
+        <w:tc>
+          <w:tcPr>
+            <w:tcW w:w="1121" w:type="pct"/>
+          </w:tcPr>
+          <w:p>
+            <w:pPr>
+              <w:cnfStyle w:val="000000000000" w:firstRow="0" w:lastRow="0" w:firstColumn="0" w:lastColumn="0" w:oddVBand="0" w:evenVBand="0" w:oddHBand="0" w:evenHBand="0" w:firstRowFirstColumn="0" w:firstRowLastColumn="0" w:lastRowFirstColumn="0" w:lastRowLastColumn="0"/>
+              <w:rPr>
+                <w:rFonts w:eastAsiaTheme="minorEastAsia"/>
+                <w:sz w:val="20"/>
+                <w:szCs w:val="20"/>
+              </w:rPr>
+            </w:pPr>
+            <w:proofErr w:type="spellStart"/>
+            <w:r>
+              <w:rPr>
+                <w:rFonts w:eastAsiaTheme="minorEastAsia"/>
+                <w:sz w:val="20"/>
+                <w:szCs w:val="20"/>
+              </w:rPr>
+              <w:t>RicercaThread</w:t>
+            </w:r>
+            <w:proofErr w:type="spellEnd"/>
+          </w:p>
+          <w:p>
+            <w:pPr>
+              <w:cnfStyle w:val="000000000000" w:firstRow="0" w:lastRow="0" w:firstColumn="0" w:lastColumn="0" w:oddVBand="0" w:evenVBand="0" w:oddHBand="0" w:evenHBand="0" w:firstRowFirstColumn="0" w:firstRowLastColumn="0" w:lastRowFirstColumn="0" w:lastRowLastColumn="0"/>
+              <w:rPr>
+                <w:rFonts w:eastAsiaTheme="minorEastAsia"/>
+                <w:sz w:val="20"/>
+                <w:szCs w:val="20"/>
+              </w:rPr>
+            </w:pPr>
+            <w:proofErr w:type="spellStart"/>
+            <w:r>
+              <w:rPr>
+                <w:rFonts w:eastAsiaTheme="minorEastAsia"/>
+                <w:sz w:val="20"/>
+                <w:szCs w:val="20"/>
+              </w:rPr>
+              <w:t>VisualizzaInfoThread</w:t>
+            </w:r>
+            <w:proofErr w:type="spellEnd"/>
+          </w:p>
+          <w:p>
+            <w:pPr>
+              <w:cnfStyle w:val="000000000000" w:firstRow="0" w:lastRow="0" w:firstColumn="0" w:lastColumn="0" w:oddVBand="0" w:evenVBand="0" w:oddHBand="0" w:evenHBand="0" w:firstRowFirstColumn="0" w:firstRowLastColumn="0" w:lastRowFirstColumn="0" w:lastRowLastColumn="0"/>
+              <w:rPr>
+                <w:rFonts w:eastAsiaTheme="minorEastAsia"/>
+                <w:sz w:val="20"/>
+                <w:szCs w:val="20"/>
+              </w:rPr>
+            </w:pPr>
+            <w:proofErr w:type="spellStart"/>
+            <w:r>
+              <w:rPr>
+                <w:rFonts w:eastAsiaTheme="minorEastAsia"/>
+                <w:sz w:val="20"/>
+                <w:szCs w:val="20"/>
+              </w:rPr>
+              <w:t>CreaThread</w:t>
+            </w:r>
+            <w:proofErr w:type="spellEnd"/>
+          </w:p>
+          <w:p>
+            <w:pPr>
+              <w:cnfStyle w:val="000000000000" w:firstRow="0" w:lastRow="0" w:firstColumn="0" w:lastColumn="0" w:oddVBand="0" w:evenVBand="0" w:oddHBand="0" w:evenHBand="0" w:firstRowFirstColumn="0" w:firstRowLastColumn="0" w:lastRowFirstColumn="0" w:lastRowLastColumn="0"/>
+              <w:rPr>
+                <w:rFonts w:eastAsiaTheme="minorEastAsia"/>
+                <w:sz w:val="20"/>
+                <w:szCs w:val="20"/>
+              </w:rPr>
+            </w:pPr>
+            <w:r>
+              <w:rPr>
+                <w:rFonts w:eastAsiaTheme="minorEastAsia"/>
+                <w:sz w:val="20"/>
+                <w:szCs w:val="20"/>
+              </w:rPr>
+              <w:t>Commenta</w:t>
+            </w:r>
+          </w:p>
+          <w:p>
+            <w:pPr>
+              <w:cnfStyle w:val="000000000000" w:firstRow="0" w:lastRow="0" w:firstColumn="0" w:lastColumn="0" w:oddVBand="0" w:evenVBand="0" w:oddHBand="0" w:evenHBand="0" w:firstRowFirstColumn="0" w:firstRowLastColumn="0" w:lastRowFirstColumn="0" w:lastRowLastColumn="0"/>
+              <w:rPr>
+                <w:rFonts w:eastAsiaTheme="minorEastAsia"/>
+                <w:sz w:val="20"/>
+                <w:szCs w:val="20"/>
+              </w:rPr>
+            </w:pPr>
+            <w:r>
+              <w:rPr>
+                <w:rFonts w:eastAsiaTheme="minorEastAsia"/>
+                <w:sz w:val="20"/>
+                <w:szCs w:val="20"/>
+              </w:rPr>
+              <w:t>Like</w:t>
+            </w:r>
+          </w:p>
+        </w:tc>
+        <w:tc>
+          <w:tcPr>
+            <w:tcW w:w="484" w:type="pct"/>
+          </w:tcPr>
+          <w:p>
+            <w:pPr>
+              <w:cnfStyle w:val="000000000000" w:firstRow="0" w:lastRow="0" w:firstColumn="0" w:lastColumn="0" w:oddVBand="0" w:evenVBand="0" w:oddHBand="0" w:evenHBand="0" w:firstRowFirstColumn="0" w:firstRowLastColumn="0" w:lastRowFirstColumn="0" w:lastRowLastColumn="0"/>
+              <w:rPr>
+                <w:rFonts w:eastAsiaTheme="minorEastAsia"/>
+                <w:sz w:val="20"/>
+                <w:szCs w:val="20"/>
+              </w:rPr>
+            </w:pPr>
+            <w:r>
+              <w:rPr>
+                <w:rFonts w:eastAsiaTheme="minorEastAsia"/>
+                <w:sz w:val="20"/>
+                <w:szCs w:val="20"/>
+              </w:rPr>
+              <w:t>Segnalazione</w:t>
+            </w:r>
+          </w:p>
+          <w:p>
+            <w:pPr>
+              <w:cnfStyle w:val="000000000000" w:firstRow="0" w:lastRow="0" w:firstColumn="0" w:lastColumn="0" w:oddVBand="0" w:evenVBand="0" w:oddHBand="0" w:evenHBand="0" w:firstRowFirstColumn="0" w:firstRowLastColumn="0" w:lastRowFirstColumn="0" w:lastRowLastColumn="0"/>
+              <w:rPr>
+                <w:rFonts w:eastAsiaTheme="minorEastAsia"/>
+                <w:sz w:val="20"/>
+                <w:szCs w:val="20"/>
+              </w:rPr>
+            </w:pPr>
+            <w:proofErr w:type="spellStart"/>
+            <w:r>
+              <w:rPr>
+                <w:rFonts w:eastAsiaTheme="minorEastAsia"/>
+                <w:sz w:val="20"/>
+                <w:szCs w:val="20"/>
+              </w:rPr>
+              <w:t>AccettaRichiestaGioco</w:t>
+            </w:r>
+            <w:proofErr w:type="spellEnd"/>
+          </w:p>
+          <w:p>
+            <w:pPr>
+              <w:cnfStyle w:val="000000000000" w:firstRow="0" w:lastRow="0" w:firstColumn="0" w:lastColumn="0" w:oddVBand="0" w:evenVBand="0" w:oddHBand="0" w:evenHBand="0" w:firstRowFirstColumn="0" w:firstRowLastColumn="0" w:lastRowFirstColumn="0" w:lastRowLastColumn="0"/>
+              <w:rPr>
+                <w:rFonts w:eastAsiaTheme="minorEastAsia"/>
+                <w:sz w:val="20"/>
+                <w:szCs w:val="20"/>
+              </w:rPr>
+            </w:pPr>
+            <w:proofErr w:type="spellStart"/>
+            <w:r>
+              <w:rPr>
+                <w:rFonts w:eastAsiaTheme="minorEastAsia"/>
+                <w:sz w:val="20"/>
+                <w:szCs w:val="20"/>
+              </w:rPr>
+              <w:t>RifiutaRichiesta</w:t>
+            </w:r>
+            <w:proofErr w:type="spellEnd"/>
+          </w:p>
+        </w:tc>
+      </w:tr>
+    </w:tbl>
+    <w:p/>
+    <w:p>
+      <w:pPr>
+        <w:rPr>
+          <w:szCs w:val="26"/>
+        </w:rPr>
+      </w:pPr>
+    </w:p>
+    <w:p>
+      <w:pPr>
+        <w:rPr>
+          <w:szCs w:val="26"/>
+        </w:rPr>
+      </w:pPr>
+    </w:p>
+    <w:p>
+      <w:pPr>
+        <w:rPr>
+          <w:b/>
+          <w:bCs/>
+          <w:sz w:val="30"/>
+          <w:szCs w:val="30"/>
+        </w:rPr>
+      </w:pPr>
+      <w:r>
+        <w:rPr>
+          <w:b/>
+          <w:bCs/>
+          <w:sz w:val="30"/>
+          <w:szCs w:val="30"/>
+        </w:rPr>
+        <w:lastRenderedPageBreak/>
+        <w:t xml:space="preserve">3.6 Controllo </w:t>
+      </w:r>
+      <w:r>
+        <w:rPr>
+          <w:b/>
+          <w:bCs/>
+          <w:sz w:val="30"/>
+          <w:szCs w:val="30"/>
+        </w:rPr>
+        <w:t>flusso globale del Sistema</w:t>
+      </w:r>
+    </w:p>
+    <w:p>
+      <w:pPr>
+        <w:rPr>
+          <w:szCs w:val="26"/>
+        </w:rPr>
+      </w:pPr>
+      <w:r>
+        <w:rPr>
+          <w:szCs w:val="26"/>
+        </w:rPr>
+        <w:t>Il controllo del flusso globale del sistema è di tipo event-</w:t>
+      </w:r>
+      <w:proofErr w:type="spellStart"/>
+      <w:r>
+        <w:rPr>
+          <w:szCs w:val="26"/>
+        </w:rPr>
+        <w:t>driven</w:t>
+      </w:r>
+      <w:proofErr w:type="spellEnd"/>
+      <w:r>
+        <w:rPr>
+          <w:szCs w:val="26"/>
+        </w:rPr>
+        <w:t xml:space="preserve"> in quanto fornisce funzionalità che richiedono una continua interazione con l’utente.</w:t>
+      </w:r>
+    </w:p>
+    <w:p>
+      <w:pPr>
+        <w:rPr>
+          <w:szCs w:val="26"/>
+        </w:rPr>
+      </w:pPr>
+    </w:p>
+    <w:p>
+      <w:pPr>
+        <w:rPr>
+          <w:szCs w:val="26"/>
+        </w:rPr>
+      </w:pPr>
+    </w:p>
+    <w:p>
+      <w:pPr>
+        <w:rPr>
+          <w:szCs w:val="26"/>
+        </w:rPr>
+      </w:pPr>
+    </w:p>
+    <w:p>
+      <w:pPr>
+        <w:rPr>
+          <w:b/>
+          <w:bCs/>
+          <w:sz w:val="30"/>
+          <w:szCs w:val="30"/>
+        </w:rPr>
+      </w:pPr>
+      <w:r>
+        <w:rPr>
+          <w:b/>
+          <w:bCs/>
+          <w:sz w:val="30"/>
+          <w:szCs w:val="30"/>
+        </w:rPr>
+        <w:t>3.</w:t>
+      </w:r>
+      <w:r>
+        <w:rPr>
+          <w:b/>
+          <w:bCs/>
+          <w:sz w:val="30"/>
+          <w:szCs w:val="30"/>
+        </w:rPr>
+        <w:t>7</w:t>
+      </w:r>
+      <w:r>
+        <w:rPr>
+          <w:b/>
+          <w:bCs/>
+          <w:sz w:val="30"/>
+          <w:szCs w:val="30"/>
+        </w:rPr>
+        <w:t xml:space="preserve"> </w:t>
+      </w:r>
+      <w:r>
+        <w:rPr>
+          <w:b/>
+          <w:bCs/>
+          <w:sz w:val="30"/>
+          <w:szCs w:val="30"/>
+        </w:rPr>
+        <w:t>Condizioni di limite (</w:t>
+      </w:r>
+      <w:proofErr w:type="spellStart"/>
+      <w:r>
+        <w:rPr>
+          <w:b/>
+          <w:bCs/>
+          <w:sz w:val="30"/>
+          <w:szCs w:val="30"/>
+        </w:rPr>
+        <w:t>Boundary</w:t>
+      </w:r>
+      <w:proofErr w:type="spellEnd"/>
+      <w:r>
+        <w:rPr>
+          <w:b/>
+          <w:bCs/>
+          <w:sz w:val="30"/>
+          <w:szCs w:val="30"/>
+        </w:rPr>
+        <w:t xml:space="preserve"> </w:t>
+      </w:r>
+      <w:proofErr w:type="spellStart"/>
+      <w:r>
+        <w:rPr>
+          <w:b/>
+          <w:bCs/>
+          <w:sz w:val="30"/>
+          <w:szCs w:val="30"/>
+        </w:rPr>
+        <w:t>conditions</w:t>
+      </w:r>
+      <w:proofErr w:type="spellEnd"/>
+      <w:r>
+        <w:rPr>
+          <w:b/>
+          <w:bCs/>
+          <w:sz w:val="30"/>
+          <w:szCs w:val="30"/>
+        </w:rPr>
+        <w:t>)</w:t>
+      </w:r>
+    </w:p>
+    <w:p>
+      <w:pPr>
+        <w:rPr>
+          <w:b/>
+          <w:bCs/>
+          <w:szCs w:val="26"/>
+        </w:rPr>
+      </w:pPr>
+    </w:p>
+    <w:p>
+      <w:pPr>
+        <w:rPr>
+          <w:b/>
+          <w:bCs/>
+          <w:szCs w:val="26"/>
+        </w:rPr>
+      </w:pPr>
+      <w:r>
+        <w:rPr>
+          <w:b/>
+          <w:bCs/>
+          <w:szCs w:val="26"/>
+        </w:rPr>
+        <w:t>3.</w:t>
+      </w:r>
+      <w:r>
+        <w:rPr>
+          <w:b/>
+          <w:bCs/>
+          <w:szCs w:val="26"/>
+        </w:rPr>
+        <w:t>7</w:t>
+      </w:r>
+      <w:r>
+        <w:rPr>
+          <w:b/>
+          <w:bCs/>
+          <w:szCs w:val="26"/>
+        </w:rPr>
+        <w:t>.1 Start-up</w:t>
+      </w:r>
+    </w:p>
+    <w:p>
+      <w:pPr>
+        <w:rPr>
+          <w:szCs w:val="26"/>
+        </w:rPr>
+      </w:pPr>
+      <w:r>
+        <w:rPr>
+          <w:szCs w:val="26"/>
+        </w:rPr>
+        <w:t>Un Visitatore (utente non registrato)</w:t>
+      </w:r>
+      <w:r>
+        <w:rPr>
+          <w:szCs w:val="26"/>
+        </w:rPr>
+        <w:t xml:space="preserve"> avvia un web server</w:t>
+      </w:r>
+      <w:r>
+        <w:rPr>
+          <w:szCs w:val="26"/>
+        </w:rPr>
+        <w:t xml:space="preserve">, necessario per una prima </w:t>
+      </w:r>
+      <w:r>
+        <w:rPr>
+          <w:szCs w:val="26"/>
+        </w:rPr>
+        <w:t xml:space="preserve">start-up del sistema </w:t>
+      </w:r>
+      <w:proofErr w:type="spellStart"/>
+      <w:r>
+        <w:rPr>
+          <w:szCs w:val="26"/>
+        </w:rPr>
+        <w:t>GameSquare</w:t>
+      </w:r>
+      <w:proofErr w:type="spellEnd"/>
+      <w:r>
+        <w:rPr>
+          <w:szCs w:val="26"/>
+        </w:rPr>
+        <w:t xml:space="preserve">. </w:t>
+      </w:r>
+      <w:r>
+        <w:rPr>
+          <w:szCs w:val="26"/>
+        </w:rPr>
+        <w:t xml:space="preserve">Esso tramite l’interfaccia di </w:t>
+      </w:r>
+      <w:r>
+        <w:rPr>
+          <w:szCs w:val="26"/>
+        </w:rPr>
+        <w:t>Login</w:t>
+      </w:r>
+      <w:r>
+        <w:rPr>
+          <w:szCs w:val="26"/>
+        </w:rPr>
+        <w:t>, con le opportune credenziali (username e password),</w:t>
+      </w:r>
+      <w:r>
+        <w:rPr>
+          <w:szCs w:val="26"/>
+        </w:rPr>
+        <w:t xml:space="preserve"> </w:t>
+      </w:r>
+      <w:r>
+        <w:rPr>
+          <w:szCs w:val="26"/>
+        </w:rPr>
+        <w:t xml:space="preserve">potrà </w:t>
+      </w:r>
+      <w:r>
+        <w:rPr>
+          <w:szCs w:val="26"/>
+        </w:rPr>
+        <w:t xml:space="preserve">autenticarsi </w:t>
+      </w:r>
+      <w:r>
+        <w:rPr>
+          <w:szCs w:val="26"/>
+        </w:rPr>
+        <w:t xml:space="preserve">come utente </w:t>
+      </w:r>
+      <w:r>
+        <w:rPr>
+          <w:szCs w:val="26"/>
+        </w:rPr>
+        <w:t xml:space="preserve">registrato </w:t>
+      </w:r>
+      <w:r>
+        <w:rPr>
+          <w:szCs w:val="26"/>
+        </w:rPr>
+        <w:t>con accesso a tutte le funzionalità</w:t>
+      </w:r>
+      <w:r>
+        <w:rPr>
+          <w:szCs w:val="26"/>
+        </w:rPr>
+        <w:t xml:space="preserve"> del sistema previste per la sua tipologia utente.</w:t>
+      </w:r>
+    </w:p>
+    <w:p>
+      <w:pPr>
+        <w:rPr>
+          <w:szCs w:val="26"/>
+        </w:rPr>
+      </w:pPr>
+      <w:r>
+        <w:rPr>
+          <w:szCs w:val="26"/>
+        </w:rPr>
+        <w:t xml:space="preserve">Nel caso in cui il Visitatore non sia già registrato al sito, esso </w:t>
+      </w:r>
+      <w:r>
+        <w:rPr>
+          <w:szCs w:val="26"/>
+        </w:rPr>
+        <w:t xml:space="preserve">può registrarsi tramite apposita interfaccia e </w:t>
+      </w:r>
+      <w:proofErr w:type="spellStart"/>
+      <w:r>
+        <w:rPr>
+          <w:szCs w:val="26"/>
+        </w:rPr>
+        <w:t>form</w:t>
+      </w:r>
+      <w:proofErr w:type="spellEnd"/>
+      <w:r>
+        <w:rPr>
+          <w:szCs w:val="26"/>
+        </w:rPr>
+        <w:t>. Esso verrà aggiunto al sito di de</w:t>
+      </w:r>
+      <w:r>
+        <w:rPr>
+          <w:szCs w:val="26"/>
+        </w:rPr>
+        <w:t>fault come Utente standard, e avrà accesso alle nuove funzionalità immediatamente dopo la registrazione</w:t>
+      </w:r>
+    </w:p>
+    <w:p>
+      <w:pPr>
+        <w:rPr>
+          <w:szCs w:val="26"/>
+        </w:rPr>
+      </w:pPr>
+      <w:r>
+        <w:rPr>
+          <w:szCs w:val="26"/>
+        </w:rPr>
+        <w:t>Una volta effettuato l’accesso</w:t>
+      </w:r>
+      <w:r>
+        <w:rPr>
+          <w:szCs w:val="26"/>
+        </w:rPr>
+        <w:t xml:space="preserve"> o la registrazione</w:t>
+      </w:r>
+      <w:r>
+        <w:rPr>
+          <w:szCs w:val="26"/>
+        </w:rPr>
+        <w:t>,</w:t>
+      </w:r>
+      <w:r>
+        <w:rPr>
+          <w:szCs w:val="26"/>
+        </w:rPr>
+        <w:t xml:space="preserve"> l’Utente </w:t>
+      </w:r>
+      <w:r>
+        <w:rPr>
+          <w:szCs w:val="26"/>
+        </w:rPr>
+        <w:t xml:space="preserve">si troverà nella </w:t>
+      </w:r>
+      <w:proofErr w:type="spellStart"/>
+      <w:r>
+        <w:rPr>
+          <w:szCs w:val="26"/>
+        </w:rPr>
+        <w:t>HomePage</w:t>
+      </w:r>
+      <w:proofErr w:type="spellEnd"/>
+      <w:r>
+        <w:rPr>
+          <w:szCs w:val="26"/>
+        </w:rPr>
+        <w:t xml:space="preserve"> di </w:t>
+      </w:r>
+      <w:proofErr w:type="spellStart"/>
+      <w:r>
+        <w:rPr>
+          <w:szCs w:val="26"/>
+        </w:rPr>
+        <w:t>GameSquare</w:t>
+      </w:r>
+      <w:proofErr w:type="spellEnd"/>
+      <w:r>
+        <w:rPr>
+          <w:szCs w:val="26"/>
+        </w:rPr>
+        <w:t xml:space="preserve"> </w:t>
+      </w:r>
+      <w:r>
+        <w:rPr>
+          <w:szCs w:val="26"/>
+        </w:rPr>
+        <w:t xml:space="preserve">dal quale può accedere a tutte le </w:t>
+      </w:r>
+      <w:r>
+        <w:rPr>
+          <w:szCs w:val="26"/>
+        </w:rPr>
+        <w:t>operazioni che il sistema offre.</w:t>
+      </w:r>
+    </w:p>
+    <w:p>
+      <w:pPr>
+        <w:rPr>
+          <w:b/>
+          <w:bCs/>
+          <w:szCs w:val="26"/>
+        </w:rPr>
+      </w:pPr>
+    </w:p>
+    <w:p>
+      <w:pPr>
+        <w:rPr>
+          <w:b/>
+          <w:bCs/>
+          <w:szCs w:val="26"/>
+        </w:rPr>
+      </w:pPr>
+      <w:r>
+        <w:rPr>
+          <w:b/>
+          <w:bCs/>
+          <w:szCs w:val="26"/>
+        </w:rPr>
+        <w:t>3.</w:t>
+      </w:r>
+      <w:r>
+        <w:rPr>
+          <w:b/>
+          <w:bCs/>
+          <w:szCs w:val="26"/>
+        </w:rPr>
+        <w:t>7</w:t>
+      </w:r>
+      <w:r>
+        <w:rPr>
+          <w:b/>
+          <w:bCs/>
+          <w:szCs w:val="26"/>
+        </w:rPr>
+        <w:t>.2 Terminazione</w:t>
+      </w:r>
+    </w:p>
+    <w:p>
+      <w:pPr>
+        <w:rPr>
+          <w:szCs w:val="26"/>
+        </w:rPr>
+      </w:pPr>
+      <w:r>
+        <w:rPr>
+          <w:szCs w:val="26"/>
+        </w:rPr>
+        <w:t>La terminazione del sistema avviene tramite regolare Logout</w:t>
+      </w:r>
+      <w:r>
+        <w:rPr>
+          <w:szCs w:val="26"/>
+        </w:rPr>
+        <w:t xml:space="preserve"> nel momento in cui l’utente desidera tramite apposito </w:t>
+      </w:r>
+      <w:proofErr w:type="spellStart"/>
+      <w:r>
+        <w:rPr>
+          <w:szCs w:val="26"/>
+        </w:rPr>
+        <w:t>button</w:t>
+      </w:r>
+      <w:proofErr w:type="spellEnd"/>
+      <w:r>
+        <w:rPr>
+          <w:szCs w:val="26"/>
+        </w:rPr>
+        <w:t xml:space="preserve">. </w:t>
+      </w:r>
+      <w:r>
+        <w:rPr>
+          <w:szCs w:val="26"/>
+        </w:rPr>
+        <w:t xml:space="preserve">Viene assicurata </w:t>
+      </w:r>
+      <w:r>
+        <w:rPr>
+          <w:szCs w:val="26"/>
+        </w:rPr>
+        <w:t xml:space="preserve">la consistenza dei dati ed eventuali operazioni lasciate in sospeso </w:t>
+      </w:r>
+      <w:r>
+        <w:rPr>
+          <w:szCs w:val="26"/>
+        </w:rPr>
+        <w:t>vengono annullate.</w:t>
+      </w:r>
+    </w:p>
+    <w:p>
+      <w:pPr>
+        <w:rPr>
+          <w:szCs w:val="26"/>
+        </w:rPr>
+      </w:pPr>
+    </w:p>
+    <w:p>
+      <w:pPr>
+        <w:rPr>
+          <w:b/>
+          <w:bCs/>
+          <w:szCs w:val="26"/>
+        </w:rPr>
+      </w:pPr>
+      <w:r>
+        <w:rPr>
+          <w:b/>
+          <w:bCs/>
+          <w:szCs w:val="26"/>
+        </w:rPr>
+        <w:t>3.</w:t>
+      </w:r>
+      <w:r>
+        <w:rPr>
+          <w:b/>
+          <w:bCs/>
+          <w:szCs w:val="26"/>
+        </w:rPr>
+        <w:t>7</w:t>
+      </w:r>
+      <w:r>
+        <w:rPr>
+          <w:b/>
+          <w:bCs/>
+          <w:szCs w:val="26"/>
+        </w:rPr>
+        <w:t>.3 Fallimento</w:t>
+      </w:r>
+    </w:p>
+    <w:p>
+      <w:pPr>
+        <w:rPr>
+          <w:szCs w:val="26"/>
         </w:rPr>
       </w:pPr>
     </w:p>
@@ -8062,7 +11373,6 @@
   <w:style w:type="character" w:default="1" w:styleId="Carpredefinitoparagrafo">
     <w:name w:val="Default Paragraph Font"/>
     <w:uiPriority w:val="1"/>
-    <w:semiHidden/>
     <w:unhideWhenUsed/>
   </w:style>
   <w:style w:type="table" w:default="1" w:styleId="Tabellanormale">
@@ -9543,6 +12853,127 @@
       <w:sz w:val="28"/>
     </w:rPr>
   </w:style>
+  <w:style w:type="table" w:styleId="Elencomedio2-Colore1">
+    <w:name w:val="Medium List 2 Accent 1"/>
+    <w:basedOn w:val="Tabellanormale"/>
+    <w:uiPriority w:val="66"/>
+    <w:rsid w:val="0045646D"/>
+    <w:rPr>
+      <w:rFonts w:asciiTheme="majorHAnsi" w:eastAsiaTheme="majorEastAsia" w:hAnsiTheme="majorHAnsi" w:cstheme="majorBidi"/>
+      <w:color w:val="000000" w:themeColor="text1"/>
+      <w:sz w:val="22"/>
+      <w:szCs w:val="22"/>
+      <w:lang w:eastAsia="it-IT"/>
+    </w:rPr>
+    <w:tblPr>
+      <w:tblStyleRowBandSize w:val="1"/>
+      <w:tblStyleColBandSize w:val="1"/>
+      <w:tblBorders>
+        <w:top w:val="single" w:sz="8" w:space="0" w:color="4472C4" w:themeColor="accent1"/>
+        <w:left w:val="single" w:sz="8" w:space="0" w:color="4472C4" w:themeColor="accent1"/>
+        <w:bottom w:val="single" w:sz="8" w:space="0" w:color="4472C4" w:themeColor="accent1"/>
+        <w:right w:val="single" w:sz="8" w:space="0" w:color="4472C4" w:themeColor="accent1"/>
+      </w:tblBorders>
+    </w:tblPr>
+    <w:tblStylePr w:type="firstRow">
+      <w:rPr>
+        <w:sz w:val="24"/>
+        <w:szCs w:val="24"/>
+      </w:rPr>
+      <w:tblPr/>
+      <w:tcPr>
+        <w:tcBorders>
+          <w:top w:val="nil"/>
+          <w:left w:val="nil"/>
+          <w:bottom w:val="single" w:sz="24" w:space="0" w:color="4472C4" w:themeColor="accent1"/>
+          <w:right w:val="nil"/>
+          <w:insideH w:val="nil"/>
+          <w:insideV w:val="nil"/>
+        </w:tcBorders>
+        <w:shd w:val="clear" w:color="auto" w:fill="FFFFFF" w:themeFill="background1"/>
+      </w:tcPr>
+    </w:tblStylePr>
+    <w:tblStylePr w:type="lastRow">
+      <w:tblPr/>
+      <w:tcPr>
+        <w:tcBorders>
+          <w:top w:val="single" w:sz="8" w:space="0" w:color="4472C4" w:themeColor="accent1"/>
+          <w:left w:val="nil"/>
+          <w:bottom w:val="nil"/>
+          <w:right w:val="nil"/>
+          <w:insideH w:val="nil"/>
+          <w:insideV w:val="nil"/>
+        </w:tcBorders>
+        <w:shd w:val="clear" w:color="auto" w:fill="FFFFFF" w:themeFill="background1"/>
+      </w:tcPr>
+    </w:tblStylePr>
+    <w:tblStylePr w:type="firstCol">
+      <w:tblPr/>
+      <w:tcPr>
+        <w:tcBorders>
+          <w:top w:val="nil"/>
+          <w:left w:val="nil"/>
+          <w:bottom w:val="nil"/>
+          <w:right w:val="single" w:sz="8" w:space="0" w:color="4472C4" w:themeColor="accent1"/>
+          <w:insideH w:val="nil"/>
+          <w:insideV w:val="nil"/>
+        </w:tcBorders>
+        <w:shd w:val="clear" w:color="auto" w:fill="FFFFFF" w:themeFill="background1"/>
+      </w:tcPr>
+    </w:tblStylePr>
+    <w:tblStylePr w:type="lastCol">
+      <w:tblPr/>
+      <w:tcPr>
+        <w:tcBorders>
+          <w:top w:val="nil"/>
+          <w:left w:val="single" w:sz="8" w:space="0" w:color="4472C4" w:themeColor="accent1"/>
+          <w:bottom w:val="nil"/>
+          <w:right w:val="nil"/>
+          <w:insideH w:val="nil"/>
+          <w:insideV w:val="nil"/>
+        </w:tcBorders>
+        <w:shd w:val="clear" w:color="auto" w:fill="FFFFFF" w:themeFill="background1"/>
+      </w:tcPr>
+    </w:tblStylePr>
+    <w:tblStylePr w:type="band1Vert">
+      <w:tblPr/>
+      <w:tcPr>
+        <w:tcBorders>
+          <w:left w:val="nil"/>
+          <w:right w:val="nil"/>
+          <w:insideH w:val="nil"/>
+          <w:insideV w:val="nil"/>
+        </w:tcBorders>
+        <w:shd w:val="clear" w:color="auto" w:fill="D0DBF0" w:themeFill="accent1" w:themeFillTint="3F"/>
+      </w:tcPr>
+    </w:tblStylePr>
+    <w:tblStylePr w:type="band1Horz">
+      <w:tblPr/>
+      <w:tcPr>
+        <w:tcBorders>
+          <w:top w:val="nil"/>
+          <w:bottom w:val="nil"/>
+          <w:insideH w:val="nil"/>
+          <w:insideV w:val="nil"/>
+        </w:tcBorders>
+        <w:shd w:val="clear" w:color="auto" w:fill="D0DBF0" w:themeFill="accent1" w:themeFillTint="3F"/>
+      </w:tcPr>
+    </w:tblStylePr>
+    <w:tblStylePr w:type="nwCell">
+      <w:tblPr/>
+      <w:tcPr>
+        <w:shd w:val="clear" w:color="auto" w:fill="FFFFFF" w:themeFill="background1"/>
+      </w:tcPr>
+    </w:tblStylePr>
+    <w:tblStylePr w:type="swCell">
+      <w:tblPr/>
+      <w:tcPr>
+        <w:tcBorders>
+          <w:top w:val="nil"/>
+        </w:tcBorders>
+      </w:tcPr>
+    </w:tblStylePr>
+  </w:style>
 </w:styles>
 </file>
 
@@ -9842,12 +13273,6 @@
 </file>
 
 <file path=customXml/item1.xml><?xml version="1.0" encoding="utf-8"?>
-<p:properties xmlns:p="http://schemas.microsoft.com/office/2006/metadata/properties" xmlns:xsi="http://www.w3.org/2001/XMLSchema-instance" xmlns:pc="http://schemas.microsoft.com/office/infopath/2007/PartnerControls">
-  <documentManagement/>
-</p:properties>
-</file>
-
-<file path=customXml/item2.xml><?xml version="1.0" encoding="utf-8"?>
 <?mso-contentType ?>
 <FormTemplates xmlns="http://schemas.microsoft.com/sharepoint/v3/contenttype/forms">
   <Display>DocumentLibraryForm</Display>
@@ -9856,11 +13281,13 @@
 </FormTemplates>
 </file>
 
-<file path=customXml/item3.xml><?xml version="1.0" encoding="utf-8"?>
-<b:Sources xmlns:b="http://schemas.openxmlformats.org/officeDocument/2006/bibliography" xmlns="http://schemas.openxmlformats.org/officeDocument/2006/bibliography" SelectedStyle="\APASixthEditionOfficeOnline.xsl" StyleName="APA" Version="6"/>
+<file path=customXml/item2.xml><?xml version="1.0" encoding="utf-8"?>
+<p:properties xmlns:p="http://schemas.microsoft.com/office/2006/metadata/properties" xmlns:xsi="http://www.w3.org/2001/XMLSchema-instance" xmlns:pc="http://schemas.microsoft.com/office/infopath/2007/PartnerControls">
+  <documentManagement/>
+</p:properties>
 </file>
 
-<file path=customXml/item4.xml><?xml version="1.0" encoding="utf-8"?>
+<file path=customXml/item3.xml><?xml version="1.0" encoding="utf-8"?>
 <ct:contentTypeSchema xmlns:ct="http://schemas.microsoft.com/office/2006/metadata/contentType" xmlns:ma="http://schemas.microsoft.com/office/2006/metadata/properties/metaAttributes" ct:_="" ma:_="" ma:contentTypeName="Documento" ma:contentTypeID="0x0101004CEF66F51723484D8946F8ED7281885E" ma:contentTypeVersion="2" ma:contentTypeDescription="Creare un nuovo documento." ma:contentTypeScope="" ma:versionID="c268be4d416e0196c5ba5f7067ba635b">
   <xsd:schema xmlns:xsd="http://www.w3.org/2001/XMLSchema" xmlns:xs="http://www.w3.org/2001/XMLSchema" xmlns:p="http://schemas.microsoft.com/office/2006/metadata/properties" xmlns:ns3="6cd754ad-29e9-444e-9caf-cbb15131a43e" targetNamespace="http://schemas.microsoft.com/office/2006/metadata/properties" ma:root="true" ma:fieldsID="5387f91e58102c6165d8e9d8eedb46b8" ns3:_="">
     <xsd:import namespace="6cd754ad-29e9-444e-9caf-cbb15131a43e"/>
@@ -9992,7 +13419,19 @@
 </ct:contentTypeSchema>
 </file>
 
+<file path=customXml/item4.xml><?xml version="1.0" encoding="utf-8"?>
+<b:Sources xmlns:b="http://schemas.openxmlformats.org/officeDocument/2006/bibliography" xmlns="http://schemas.openxmlformats.org/officeDocument/2006/bibliography" SelectedStyle="\APASixthEditionOfficeOnline.xsl" StyleName="APA" Version="6"/>
+</file>
+
 <file path=customXml/itemProps1.xml><?xml version="1.0" encoding="utf-8"?>
+<ds:datastoreItem xmlns:ds="http://schemas.openxmlformats.org/officeDocument/2006/customXml" ds:itemID="{C127AD63-8245-493E-A3BB-DDCEA0574EC0}">
+  <ds:schemaRefs>
+    <ds:schemaRef ds:uri="http://schemas.microsoft.com/sharepoint/v3/contenttype/forms"/>
+  </ds:schemaRefs>
+</ds:datastoreItem>
+</file>
+
+<file path=customXml/itemProps2.xml><?xml version="1.0" encoding="utf-8"?>
 <ds:datastoreItem xmlns:ds="http://schemas.openxmlformats.org/officeDocument/2006/customXml" ds:itemID="{AC801BF9-EC76-49F5-B720-8DBB22FDBD22}">
   <ds:schemaRefs>
     <ds:schemaRef ds:uri="http://schemas.microsoft.com/office/2006/metadata/properties"/>
@@ -10001,23 +13440,7 @@
 </ds:datastoreItem>
 </file>
 
-<file path=customXml/itemProps2.xml><?xml version="1.0" encoding="utf-8"?>
-<ds:datastoreItem xmlns:ds="http://schemas.openxmlformats.org/officeDocument/2006/customXml" ds:itemID="{C127AD63-8245-493E-A3BB-DDCEA0574EC0}">
-  <ds:schemaRefs>
-    <ds:schemaRef ds:uri="http://schemas.microsoft.com/sharepoint/v3/contenttype/forms"/>
-  </ds:schemaRefs>
-</ds:datastoreItem>
-</file>
-
 <file path=customXml/itemProps3.xml><?xml version="1.0" encoding="utf-8"?>
-<ds:datastoreItem xmlns:ds="http://schemas.openxmlformats.org/officeDocument/2006/customXml" ds:itemID="{4BE7AEF5-A76D-4B84-B936-0DFE1CD066FD}">
-  <ds:schemaRefs>
-    <ds:schemaRef ds:uri="http://schemas.openxmlformats.org/officeDocument/2006/bibliography"/>
-  </ds:schemaRefs>
-</ds:datastoreItem>
-</file>
-
-<file path=customXml/itemProps4.xml><?xml version="1.0" encoding="utf-8"?>
 <ds:datastoreItem xmlns:ds="http://schemas.openxmlformats.org/officeDocument/2006/customXml" ds:itemID="{F8F1568E-F148-4DF2-9C48-C09E920C1BCC}">
   <ds:schemaRefs>
     <ds:schemaRef ds:uri="http://schemas.microsoft.com/office/2006/metadata/contentType"/>
@@ -10033,4 +13456,12 @@
     <ds:schemaRef ds:uri="http://schemas.microsoft.com/internal/obd"/>
   </ds:schemaRefs>
 </ds:datastoreItem>
+</file>
+
+<file path=customXml/itemProps4.xml><?xml version="1.0" encoding="utf-8"?>
+<ds:datastoreItem xmlns:ds="http://schemas.openxmlformats.org/officeDocument/2006/customXml" ds:itemID="{4BE7AEF5-A76D-4B84-B936-0DFE1CD066FD}">
+  <ds:schemaRefs>
+    <ds:schemaRef ds:uri="http://schemas.openxmlformats.org/officeDocument/2006/bibliography"/>
+  </ds:schemaRefs>
+</ds:datastoreItem>
 </file>
</xml_diff>